<commit_message>
mudanca de anexo email renovacao
</commit_message>
<xml_diff>
--- a/src/shared/attachments/Formulario_de_Cadastro_GPA.docx
+++ b/src/shared/attachments/Formulario_de_Cadastro_GPA.docx
@@ -44,35 +44,35 @@
           </w:tcPr>
           <w:p>
             <w:pPr>
+              <w:pStyle w:val="PargrafodaLista"/>
+              <w:numPr>
+                <w:ilvl w:val="0"/>
+                <w:numId w:val="1"/>
+              </w:numPr>
               <w:jc w:val="center"/>
               <w:rPr>
-                <w:rFonts w:ascii="Arial" w:hAnsi="Arial" w:cs="Arial"/>
+                <w:rFonts w:cs="Arial"/>
                 <w:b/>
                 <w:bCs/>
                 <w:caps/>
                 <w:color w:val="FFFFFF" w:themeColor="background1"/>
-                <w:sz w:val="20"/>
-                <w:szCs w:val="20"/>
-              </w:rPr>
-            </w:pPr>
-            <w:r>
-              <w:rPr>
-                <w:rFonts w:ascii="Arial" w:hAnsi="Arial" w:cs="Arial"/>
+                <w:szCs w:val="20"/>
+              </w:rPr>
+            </w:pPr>
+            <w:r>
+              <w:rPr>
+                <w:rFonts w:cs="Arial"/>
                 <w:b/>
-                <w:bCs/>
                 <w:color w:val="FFFFFF" w:themeColor="background1"/>
-                <w:sz w:val="20"/>
-                <w:szCs w:val="20"/>
-              </w:rPr>
-              <w:t>1. DADOS CADASTRAIS</w:t>
-            </w:r>
-            <w:r>
-              <w:rPr>
-                <w:rFonts w:ascii="Arial" w:hAnsi="Arial" w:cs="Arial"/>
+                <w:szCs w:val="20"/>
+              </w:rPr>
+              <w:t>DADOS CADASTRAIS</w:t>
+            </w:r>
+            <w:r>
+              <w:rPr>
+                <w:rFonts w:cs="Arial"/>
                 <w:b/>
-                <w:bCs/>
                 <w:color w:val="FFFFFF" w:themeColor="background1"/>
-                <w:sz w:val="20"/>
                 <w:szCs w:val="20"/>
               </w:rPr>
               <w:t xml:space="preserve"> DA ENTIDADE</w:t>
@@ -165,56 +165,58 @@
               </w:rPr>
               <w:fldChar w:fldCharType="separate"/>
             </w:r>
-            <w:r>
-              <w:rPr>
-                <w:rFonts w:ascii="Arial" w:hAnsi="Arial" w:cs="Arial"/>
-                <w:bCs/>
-                <w:noProof/>
-                <w:sz w:val="20"/>
-                <w:szCs w:val="20"/>
-              </w:rPr>
-              <w:t> </w:t>
-            </w:r>
-            <w:r>
-              <w:rPr>
-                <w:rFonts w:ascii="Arial" w:hAnsi="Arial" w:cs="Arial"/>
-                <w:bCs/>
-                <w:noProof/>
-                <w:sz w:val="20"/>
-                <w:szCs w:val="20"/>
-              </w:rPr>
-              <w:t> </w:t>
-            </w:r>
-            <w:r>
-              <w:rPr>
-                <w:rFonts w:ascii="Arial" w:hAnsi="Arial" w:cs="Arial"/>
-                <w:bCs/>
-                <w:noProof/>
-                <w:sz w:val="20"/>
-                <w:szCs w:val="20"/>
-              </w:rPr>
-              <w:t> </w:t>
-            </w:r>
-            <w:r>
-              <w:rPr>
-                <w:rFonts w:ascii="Arial" w:hAnsi="Arial" w:cs="Arial"/>
-                <w:bCs/>
-                <w:noProof/>
-                <w:sz w:val="20"/>
-                <w:szCs w:val="20"/>
-              </w:rPr>
-              <w:t> </w:t>
-            </w:r>
-            <w:r>
-              <w:rPr>
-                <w:rFonts w:ascii="Arial" w:hAnsi="Arial" w:cs="Arial"/>
-                <w:bCs/>
-                <w:noProof/>
-                <w:sz w:val="20"/>
-                <w:szCs w:val="20"/>
-              </w:rPr>
-              <w:t> </w:t>
-            </w:r>
+            <w:bookmarkStart w:id="0" w:name="_GoBack"/>
+            <w:r>
+              <w:rPr>
+                <w:rFonts w:ascii="Arial" w:hAnsi="Arial" w:cs="Arial"/>
+                <w:bCs/>
+                <w:noProof/>
+                <w:sz w:val="20"/>
+                <w:szCs w:val="20"/>
+              </w:rPr>
+              <w:t> </w:t>
+            </w:r>
+            <w:r>
+              <w:rPr>
+                <w:rFonts w:ascii="Arial" w:hAnsi="Arial" w:cs="Arial"/>
+                <w:bCs/>
+                <w:noProof/>
+                <w:sz w:val="20"/>
+                <w:szCs w:val="20"/>
+              </w:rPr>
+              <w:t> </w:t>
+            </w:r>
+            <w:r>
+              <w:rPr>
+                <w:rFonts w:ascii="Arial" w:hAnsi="Arial" w:cs="Arial"/>
+                <w:bCs/>
+                <w:noProof/>
+                <w:sz w:val="20"/>
+                <w:szCs w:val="20"/>
+              </w:rPr>
+              <w:t> </w:t>
+            </w:r>
+            <w:r>
+              <w:rPr>
+                <w:rFonts w:ascii="Arial" w:hAnsi="Arial" w:cs="Arial"/>
+                <w:bCs/>
+                <w:noProof/>
+                <w:sz w:val="20"/>
+                <w:szCs w:val="20"/>
+              </w:rPr>
+              <w:t> </w:t>
+            </w:r>
+            <w:r>
+              <w:rPr>
+                <w:rFonts w:ascii="Arial" w:hAnsi="Arial" w:cs="Arial"/>
+                <w:bCs/>
+                <w:noProof/>
+                <w:sz w:val="20"/>
+                <w:szCs w:val="20"/>
+              </w:rPr>
+              <w:t> </w:t>
+            </w:r>
+            <w:bookmarkEnd w:id="0"/>
             <w:r>
               <w:rPr>
                 <w:rFonts w:ascii="Arial" w:hAnsi="Arial" w:cs="Arial"/>
@@ -1876,35 +1878,34 @@
           </w:tcPr>
           <w:p>
             <w:pPr>
-              <w:spacing w:before="30"/>
+              <w:pStyle w:val="PargrafodaLista"/>
+              <w:numPr>
+                <w:ilvl w:val="0"/>
+                <w:numId w:val="1"/>
+              </w:numPr>
               <w:jc w:val="center"/>
               <w:rPr>
-                <w:rFonts w:ascii="Arial" w:hAnsi="Arial" w:cs="Arial"/>
+                <w:rFonts w:cs="Arial"/>
                 <w:b/>
                 <w:bCs/>
                 <w:color w:val="FFFFFF" w:themeColor="background1"/>
-                <w:sz w:val="20"/>
-                <w:szCs w:val="20"/>
-              </w:rPr>
-            </w:pPr>
-            <w:r>
-              <w:rPr>
-                <w:rFonts w:ascii="Arial" w:hAnsi="Arial" w:cs="Arial"/>
+                <w:szCs w:val="20"/>
+              </w:rPr>
+            </w:pPr>
+            <w:r>
+              <w:rPr>
+                <w:rFonts w:cs="Arial"/>
                 <w:b/>
-                <w:bCs/>
                 <w:color w:val="FFFFFF" w:themeColor="background1"/>
-                <w:sz w:val="20"/>
-                <w:szCs w:val="20"/>
-              </w:rPr>
-              <w:t>2. OBJETO DO CADASTRO DA</w:t>
-            </w:r>
-            <w:r>
-              <w:rPr>
-                <w:rFonts w:ascii="Arial" w:hAnsi="Arial" w:cs="Arial"/>
+                <w:szCs w:val="20"/>
+              </w:rPr>
+              <w:t>OBJETO DO CADASTRO DA</w:t>
+            </w:r>
+            <w:r>
+              <w:rPr>
+                <w:rFonts w:cs="Arial"/>
                 <w:b/>
-                <w:bCs/>
                 <w:color w:val="FFFFFF" w:themeColor="background1"/>
-                <w:sz w:val="20"/>
                 <w:szCs w:val="20"/>
               </w:rPr>
               <w:t xml:space="preserve"> ENTIDADE</w:t>
@@ -1979,9 +1980,9 @@
                   <o:lock v:ext="edit" aspectratio="t"/>
                 </v:shapetype>
                 <v:shape id="_x0000_i1085" type="#_x0000_t75" style="width:159pt;height:54pt" o:ole="">
-                  <v:imagedata r:id="rId11" o:title=""/>
+                  <v:imagedata r:id="rId12" o:title=""/>
                 </v:shape>
-                <w:control r:id="rId12" w:name="CheckBox1" w:shapeid="_x0000_i1085"/>
+                <w:control r:id="rId13" w:name="CheckBox1" w:shapeid="_x0000_i1085"/>
               </w:object>
             </w:r>
           </w:p>
@@ -2026,10 +2027,10 @@
                 <w:szCs w:val="20"/>
               </w:rPr>
               <w:object w:dxaOrig="225" w:dyaOrig="225" w14:anchorId="3D3620D2">
-                <v:shape id="_x0000_i1087" type="#_x0000_t75" style="width:174.6pt;height:54pt" o:ole="">
-                  <v:imagedata r:id="rId13" o:title=""/>
+                <v:shape id="_x0000_i1087" type="#_x0000_t75" style="width:174.75pt;height:54pt" o:ole="">
+                  <v:imagedata r:id="rId14" o:title=""/>
                 </v:shape>
-                <w:control r:id="rId14" w:name="CheckBox11" w:shapeid="_x0000_i1087"/>
+                <w:control r:id="rId15" w:name="CheckBox11" w:shapeid="_x0000_i1087"/>
               </w:object>
             </w:r>
           </w:p>
@@ -2098,10 +2099,10 @@
                 <w:szCs w:val="20"/>
               </w:rPr>
               <w:object w:dxaOrig="225" w:dyaOrig="225" w14:anchorId="436C1CB4">
-                <v:shape id="_x0000_i1089" type="#_x0000_t75" style="width:174.6pt;height:54pt" o:ole="">
-                  <v:imagedata r:id="rId15" o:title=""/>
+                <v:shape id="_x0000_i1089" type="#_x0000_t75" style="width:174.75pt;height:54pt" o:ole="">
+                  <v:imagedata r:id="rId16" o:title=""/>
                 </v:shape>
-                <w:control r:id="rId16" w:name="CheckBox112" w:shapeid="_x0000_i1089"/>
+                <w:control r:id="rId17" w:name="CheckBox112" w:shapeid="_x0000_i1089"/>
               </w:object>
             </w:r>
           </w:p>
@@ -2476,18 +2477,14 @@
                 <w:rFonts w:cs="Arial"/>
                 <w:szCs w:val="20"/>
               </w:rPr>
-              <w:t xml:space="preserve"> abrir chamado no Meu Portal </w:t>
-            </w:r>
-            <w:hyperlink r:id="rId17" w:tgtFrame="_blank" w:history="1">
+              <w:t xml:space="preserve"> abrir chamado no link </w:t>
+            </w:r>
+            <w:hyperlink r:id="rId18" w:history="1">
               <w:r>
                 <w:rPr>
                   <w:rStyle w:val="Hyperlink"/>
-                  <w:rFonts w:eastAsiaTheme="majorEastAsia" w:cs="Arial"/>
-                  <w:color w:val="954F72"/>
-                  <w:szCs w:val="20"/>
-                  <w:shd w:val="clear" w:color="auto" w:fill="FFFFFF"/>
                 </w:rPr>
-                <w:t>https://gpacsc.custhelp.com/</w:t>
+                <w:t>https://gpabr.service-now.com/fornecedores</w:t>
               </w:r>
             </w:hyperlink>
             <w:r>
@@ -2495,15 +2492,30 @@
                 <w:rFonts w:cs="Arial"/>
                 <w:szCs w:val="20"/>
               </w:rPr>
-              <w:t xml:space="preserve"> &gt; </w:t>
+              <w:t xml:space="preserve"> </w:t>
             </w:r>
             <w:r>
               <w:rPr>
                 <w:rFonts w:cs="Arial"/>
-                <w:bCs/>
-                <w:szCs w:val="20"/>
-              </w:rPr>
-              <w:t xml:space="preserve">Tipo de fornecedor&gt; Eventual&gt; Tipo de cadastro&gt; Instituição. </w:t>
+                <w:szCs w:val="20"/>
+              </w:rPr>
+              <w:t xml:space="preserve">&gt; </w:t>
+            </w:r>
+            <w:r>
+              <w:rPr>
+                <w:rFonts w:cs="Arial"/>
+                <w:bCs/>
+                <w:szCs w:val="20"/>
+              </w:rPr>
+              <w:t xml:space="preserve">Iniciar cadastro &gt; Solicitar &gt; Cadastro de Fornecedores </w:t>
+            </w:r>
+            <w:r>
+              <w:rPr>
+                <w:rFonts w:cs="Arial"/>
+                <w:bCs/>
+                <w:szCs w:val="20"/>
+              </w:rPr>
+              <w:t xml:space="preserve">&gt; Instituição. </w:t>
             </w:r>
           </w:p>
           <w:p>
@@ -2564,17 +2576,6 @@
                 <w:szCs w:val="20"/>
               </w:rPr>
               <w:t>, devendo ser observado que:</w:t>
-            </w:r>
-            <w:r>
-              <w:rPr>
-                <w:rFonts w:ascii="Arial" w:eastAsia="Arial" w:hAnsi="Arial" w:cs="Arial"/>
-                <w:b/>
-                <w:bCs/>
-                <w:color w:val="000000"/>
-                <w:sz w:val="20"/>
-                <w:szCs w:val="20"/>
-              </w:rPr>
-              <w:t>.</w:t>
             </w:r>
           </w:p>
           <w:p>
@@ -2788,7 +2789,7 @@
               </w:rPr>
               <w:t xml:space="preserve"> </w:t>
             </w:r>
-            <w:hyperlink r:id="rId18" w:history="1">
+            <w:hyperlink r:id="rId19" w:history="1">
               <w:r>
                 <w:rPr>
                   <w:rFonts w:ascii="Arial" w:eastAsia="Times New Roman" w:hAnsi="Arial" w:cs="Arial"/>
@@ -2824,8 +2825,6 @@
             </w:pPr>
           </w:p>
         </w:tc>
-        <w:bookmarkStart w:id="0" w:name="_GoBack"/>
-        <w:bookmarkEnd w:id="0"/>
       </w:tr>
       <w:tr>
         <w:trPr>
@@ -2840,50 +2839,34 @@
           </w:tcPr>
           <w:p>
             <w:pPr>
-              <w:tabs>
-                <w:tab w:val="left" w:pos="1395"/>
-                <w:tab w:val="center" w:pos="5388"/>
-              </w:tabs>
-              <w:spacing w:before="30"/>
-              <w:rPr>
-                <w:rFonts w:ascii="Arial" w:hAnsi="Arial" w:cs="Arial"/>
+              <w:pStyle w:val="PargrafodaLista"/>
+              <w:numPr>
+                <w:ilvl w:val="0"/>
+                <w:numId w:val="1"/>
+              </w:numPr>
+              <w:jc w:val="center"/>
+              <w:rPr>
+                <w:rFonts w:cs="Arial"/>
                 <w:b/>
                 <w:bCs/>
                 <w:color w:val="FFFFFF" w:themeColor="background1"/>
-                <w:sz w:val="20"/>
-                <w:szCs w:val="20"/>
-              </w:rPr>
-            </w:pPr>
-            <w:r>
-              <w:rPr>
-                <w:rFonts w:ascii="Arial" w:hAnsi="Arial" w:cs="Arial"/>
+                <w:szCs w:val="20"/>
+              </w:rPr>
+            </w:pPr>
+            <w:r>
+              <w:rPr>
+                <w:rFonts w:cs="Arial"/>
                 <w:b/>
-                <w:bCs/>
                 <w:color w:val="FFFFFF" w:themeColor="background1"/>
-                <w:sz w:val="20"/>
-                <w:szCs w:val="20"/>
-              </w:rPr>
-              <w:tab/>
-            </w:r>
-            <w:r>
-              <w:rPr>
-                <w:rFonts w:ascii="Arial" w:hAnsi="Arial" w:cs="Arial"/>
+                <w:szCs w:val="20"/>
+              </w:rPr>
+              <w:t>DADOS DA LOJA</w:t>
+            </w:r>
+            <w:r>
+              <w:rPr>
+                <w:rFonts w:cs="Arial"/>
                 <w:b/>
-                <w:bCs/>
                 <w:color w:val="FFFFFF" w:themeColor="background1"/>
-                <w:sz w:val="20"/>
-                <w:szCs w:val="20"/>
-              </w:rPr>
-              <w:tab/>
-              <w:t>3. DADOS DA LOJA</w:t>
-            </w:r>
-            <w:r>
-              <w:rPr>
-                <w:rFonts w:ascii="Arial" w:hAnsi="Arial" w:cs="Arial"/>
-                <w:b/>
-                <w:bCs/>
-                <w:color w:val="FFFFFF" w:themeColor="background1"/>
-                <w:sz w:val="20"/>
                 <w:szCs w:val="20"/>
               </w:rPr>
               <w:t>/CD OU CENTRO DE CUSTO</w:t>
@@ -2938,10 +2921,10 @@
                 <w:szCs w:val="20"/>
               </w:rPr>
               <w:object w:dxaOrig="225" w:dyaOrig="225" w14:anchorId="751D3AA5">
-                <v:shape id="_x0000_i1091" type="#_x0000_t75" style="width:105pt;height:17.4pt" o:ole="">
-                  <v:imagedata r:id="rId19" o:title=""/>
+                <v:shape id="_x0000_i1091" type="#_x0000_t75" style="width:105pt;height:17.25pt" o:ole="">
+                  <v:imagedata r:id="rId20" o:title=""/>
                 </v:shape>
-                <w:control r:id="rId20" w:name="CheckBox1211" w:shapeid="_x0000_i1091"/>
+                <w:control r:id="rId21" w:name="CheckBox1211" w:shapeid="_x0000_i1091"/>
               </w:object>
             </w:r>
             <w:r>
@@ -2951,10 +2934,10 @@
                 <w:szCs w:val="20"/>
               </w:rPr>
               <w:object w:dxaOrig="225" w:dyaOrig="225" w14:anchorId="7D5FD3B5">
-                <v:shape id="_x0000_i1093" type="#_x0000_t75" style="width:120.6pt;height:17.4pt" o:ole="">
-                  <v:imagedata r:id="rId21" o:title=""/>
+                <v:shape id="_x0000_i1093" type="#_x0000_t75" style="width:120.75pt;height:17.25pt" o:ole="">
+                  <v:imagedata r:id="rId22" o:title=""/>
                 </v:shape>
-                <w:control r:id="rId22" w:name="CheckBox121111" w:shapeid="_x0000_i1093"/>
+                <w:control r:id="rId23" w:name="CheckBox121111" w:shapeid="_x0000_i1093"/>
               </w:object>
             </w:r>
           </w:p>
@@ -2974,10 +2957,10 @@
                 <w:szCs w:val="20"/>
               </w:rPr>
               <w:object w:dxaOrig="225" w:dyaOrig="225" w14:anchorId="6049CC0D">
-                <v:shape id="_x0000_i1095" type="#_x0000_t75" style="width:87.6pt;height:23.4pt" o:ole="">
-                  <v:imagedata r:id="rId23" o:title=""/>
+                <v:shape id="_x0000_i1095" type="#_x0000_t75" style="width:87.75pt;height:23.25pt" o:ole="">
+                  <v:imagedata r:id="rId24" o:title=""/>
                 </v:shape>
-                <w:control r:id="rId24" w:name="CheckBox12111" w:shapeid="_x0000_i1095"/>
+                <w:control r:id="rId25" w:name="CheckBox12111" w:shapeid="_x0000_i1095"/>
               </w:object>
             </w:r>
             <w:r>
@@ -3003,10 +2986,10 @@
                 <w:szCs w:val="20"/>
               </w:rPr>
               <w:object w:dxaOrig="225" w:dyaOrig="225" w14:anchorId="0A25EDF6">
-                <v:shape id="_x0000_i1097" type="#_x0000_t75" style="width:79.8pt;height:16.2pt" o:ole="">
-                  <v:imagedata r:id="rId25" o:title=""/>
+                <v:shape id="_x0000_i1097" type="#_x0000_t75" style="width:79.5pt;height:16.5pt" o:ole="">
+                  <v:imagedata r:id="rId26" o:title=""/>
                 </v:shape>
-                <w:control r:id="rId26" w:name="CheckBox1211111" w:shapeid="_x0000_i1097"/>
+                <w:control r:id="rId27" w:name="CheckBox1211111" w:shapeid="_x0000_i1097"/>
               </w:object>
             </w:r>
           </w:p>
@@ -3026,10 +3009,10 @@
                 <w:szCs w:val="20"/>
               </w:rPr>
               <w:object w:dxaOrig="225" w:dyaOrig="225" w14:anchorId="6C26A4AC">
-                <v:shape id="_x0000_i1099" type="#_x0000_t75" style="width:79.8pt;height:16.2pt" o:ole="">
-                  <v:imagedata r:id="rId27" o:title=""/>
+                <v:shape id="_x0000_i1099" type="#_x0000_t75" style="width:79.5pt;height:16.5pt" o:ole="">
+                  <v:imagedata r:id="rId28" o:title=""/>
                 </v:shape>
-                <w:control r:id="rId28" w:name="CheckBox12111111" w:shapeid="_x0000_i1099"/>
+                <w:control r:id="rId29" w:name="CheckBox12111111" w:shapeid="_x0000_i1099"/>
               </w:object>
             </w:r>
             <w:r>
@@ -3047,10 +3030,10 @@
                 <w:szCs w:val="20"/>
               </w:rPr>
               <w:object w:dxaOrig="225" w:dyaOrig="225" w14:anchorId="21883E11">
-                <v:shape id="_x0000_i1101" type="#_x0000_t75" style="width:79.8pt;height:16.2pt" o:ole="">
-                  <v:imagedata r:id="rId29" o:title=""/>
+                <v:shape id="_x0000_i1101" type="#_x0000_t75" style="width:79.5pt;height:16.5pt" o:ole="">
+                  <v:imagedata r:id="rId30" o:title=""/>
                 </v:shape>
-                <w:control r:id="rId30" w:name="CheckBox12111112" w:shapeid="_x0000_i1101"/>
+                <w:control r:id="rId31" w:name="CheckBox12111112" w:shapeid="_x0000_i1101"/>
               </w:object>
             </w:r>
             <w:r>
@@ -3066,43 +3049,53 @@
             <w:pPr>
               <w:spacing w:before="20"/>
               <w:rPr>
+                <w:rFonts w:ascii="Arial" w:hAnsi="Arial" w:cs="Arial"/>
+                <w:sz w:val="20"/>
+                <w:szCs w:val="20"/>
+              </w:rPr>
+            </w:pPr>
+            <w:r>
+              <w:rPr>
                 <w:rFonts w:cs="Arial"/>
                 <w:szCs w:val="20"/>
+              </w:rPr>
+              <w:object w:dxaOrig="225" w:dyaOrig="225" w14:anchorId="61188EB2">
+                <v:shape id="_x0000_i1103" type="#_x0000_t75" style="width:79.5pt;height:16.5pt" o:ole="">
+                  <v:imagedata r:id="rId32" o:title=""/>
+                </v:shape>
+                <w:control r:id="rId33" w:name="CheckBox121111122" w:shapeid="_x0000_i1103"/>
+              </w:object>
+            </w:r>
+            <w:r>
+              <w:rPr>
+                <w:rFonts w:cs="Arial"/>
+                <w:szCs w:val="20"/>
+              </w:rPr>
+              <w:t xml:space="preserve">         </w:t>
+            </w:r>
+            <w:r>
+              <w:rPr>
+                <w:rFonts w:ascii="Arial" w:hAnsi="Arial" w:cs="Arial"/>
+                <w:sz w:val="20"/>
+                <w:szCs w:val="20"/>
+              </w:rPr>
+              <w:object w:dxaOrig="225" w:dyaOrig="225" w14:anchorId="7830543B">
+                <v:shape id="_x0000_i1105" type="#_x0000_t75" style="width:105pt;height:17.25pt" o:ole="">
+                  <v:imagedata r:id="rId34" o:title=""/>
+                </v:shape>
+                <w:control r:id="rId35" w:name="CheckBox12112" w:shapeid="_x0000_i1105"/>
+              </w:object>
+            </w:r>
+          </w:p>
+          <w:p>
+            <w:pPr>
+              <w:spacing w:before="20"/>
+              <w:rPr>
+                <w:rFonts w:cs="Arial"/>
+                <w:szCs w:val="20"/>
                 <w:highlight w:val="yellow"/>
               </w:rPr>
             </w:pPr>
-            <w:r>
-              <w:rPr>
-                <w:rFonts w:cs="Arial"/>
-                <w:szCs w:val="20"/>
-              </w:rPr>
-              <w:object w:dxaOrig="225" w:dyaOrig="225" w14:anchorId="61188EB2">
-                <v:shape id="_x0000_i1103" type="#_x0000_t75" style="width:79.8pt;height:16.2pt" o:ole="">
-                  <v:imagedata r:id="rId31" o:title=""/>
-                </v:shape>
-                <w:control r:id="rId32" w:name="CheckBox121111122" w:shapeid="_x0000_i1103"/>
-              </w:object>
-            </w:r>
-            <w:r>
-              <w:rPr>
-                <w:rFonts w:cs="Arial"/>
-                <w:szCs w:val="20"/>
-              </w:rPr>
-              <w:t xml:space="preserve">         </w:t>
-            </w:r>
-            <w:r>
-              <w:rPr>
-                <w:rFonts w:ascii="Arial" w:hAnsi="Arial" w:cs="Arial"/>
-                <w:sz w:val="20"/>
-                <w:szCs w:val="20"/>
-              </w:rPr>
-              <w:object w:dxaOrig="225" w:dyaOrig="225" w14:anchorId="7830543B">
-                <v:shape id="_x0000_i1105" type="#_x0000_t75" style="width:105pt;height:17.4pt" o:ole="">
-                  <v:imagedata r:id="rId33" o:title=""/>
-                </v:shape>
-                <w:control r:id="rId34" w:name="CheckBox12112" w:shapeid="_x0000_i1105"/>
-              </w:object>
-            </w:r>
           </w:p>
         </w:tc>
         <w:tc>
@@ -3848,41 +3841,27 @@
           </w:tcPr>
           <w:p>
             <w:pPr>
-              <w:tabs>
-                <w:tab w:val="left" w:pos="1395"/>
-                <w:tab w:val="center" w:pos="5388"/>
-              </w:tabs>
-              <w:spacing w:before="30"/>
+              <w:pStyle w:val="PargrafodaLista"/>
+              <w:numPr>
+                <w:ilvl w:val="0"/>
+                <w:numId w:val="1"/>
+              </w:numPr>
               <w:jc w:val="center"/>
               <w:rPr>
-                <w:rFonts w:ascii="Arial" w:hAnsi="Arial" w:cs="Arial"/>
+                <w:rFonts w:cs="Arial"/>
                 <w:bCs/>
                 <w:color w:val="FFFFFF" w:themeColor="background1"/>
-                <w:sz w:val="20"/>
-                <w:szCs w:val="20"/>
-              </w:rPr>
-            </w:pPr>
-            <w:r>
-              <w:rPr>
-                <w:rFonts w:ascii="Arial" w:hAnsi="Arial" w:cs="Arial"/>
+                <w:szCs w:val="20"/>
+              </w:rPr>
+            </w:pPr>
+            <w:r>
+              <w:rPr>
+                <w:rFonts w:cs="Arial"/>
                 <w:b/>
-                <w:bCs/>
                 <w:color w:val="FFFFFF" w:themeColor="background1"/>
-                <w:sz w:val="20"/>
                 <w:szCs w:val="20"/>
               </w:rPr>
               <w:lastRenderedPageBreak/>
-              <w:t xml:space="preserve">5. </w:t>
-            </w:r>
-            <w:r>
-              <w:rPr>
-                <w:rFonts w:ascii="Arial" w:hAnsi="Arial" w:cs="Arial"/>
-                <w:b/>
-                <w:bCs/>
-                <w:color w:val="FFFFFF" w:themeColor="background1"/>
-                <w:sz w:val="20"/>
-                <w:szCs w:val="20"/>
-              </w:rPr>
               <w:t>AREA(S) DE ATUAÇÃO DA ENTIDADE</w:t>
             </w:r>
           </w:p>
@@ -3938,7 +3917,7 @@
               <w:sdtContent>
                 <w:r>
                   <w:rPr>
-                    <w:rFonts w:ascii="Segoe UI Symbol" w:eastAsia="MS Gothic" w:hAnsi="Segoe UI Symbol" w:cs="Segoe UI Symbol"/>
+                    <w:rFonts w:ascii="MS Gothic" w:eastAsia="MS Gothic" w:hAnsi="MS Gothic" w:cs="Arial" w:hint="eastAsia"/>
                     <w:bCs/>
                     <w:sz w:val="20"/>
                     <w:szCs w:val="20"/>
@@ -4840,25 +4819,7 @@
                 <w:sz w:val="20"/>
                 <w:szCs w:val="20"/>
               </w:rPr>
-              <w:t>Público atendido (perfil, idade, situação socioeconô</w:t>
-            </w:r>
-            <w:r>
-              <w:rPr>
-                <w:rFonts w:ascii="Arial" w:hAnsi="Arial" w:cs="Arial"/>
-                <w:b/>
-                <w:sz w:val="20"/>
-                <w:szCs w:val="20"/>
-              </w:rPr>
-              <w:t>b</w:t>
-            </w:r>
-            <w:r>
-              <w:rPr>
-                <w:rFonts w:ascii="Arial" w:hAnsi="Arial" w:cs="Arial"/>
-                <w:b/>
-                <w:sz w:val="20"/>
-                <w:szCs w:val="20"/>
-              </w:rPr>
-              <w:t>mica, etc):</w:t>
+              <w:t>Público atendido (perfil, idade, situação socioeconômica, etc):</w:t>
             </w:r>
           </w:p>
         </w:tc>
@@ -5298,25 +5259,27 @@
           </w:tcPr>
           <w:p>
             <w:pPr>
-              <w:spacing w:before="30"/>
+              <w:pStyle w:val="PargrafodaLista"/>
+              <w:numPr>
+                <w:ilvl w:val="0"/>
+                <w:numId w:val="1"/>
+              </w:numPr>
               <w:jc w:val="center"/>
               <w:rPr>
-                <w:rFonts w:ascii="Arial" w:hAnsi="Arial" w:cs="Arial"/>
+                <w:rFonts w:cs="Arial"/>
                 <w:b/>
                 <w:color w:val="FFFFFF" w:themeColor="background1"/>
-                <w:sz w:val="20"/>
-                <w:szCs w:val="20"/>
-              </w:rPr>
-            </w:pPr>
-            <w:r>
-              <w:rPr>
-                <w:rFonts w:ascii="Arial" w:hAnsi="Arial" w:cs="Arial"/>
+                <w:szCs w:val="20"/>
+              </w:rPr>
+            </w:pPr>
+            <w:r>
+              <w:rPr>
+                <w:rFonts w:cs="Arial"/>
                 <w:b/>
                 <w:color w:val="FFFFFF" w:themeColor="background1"/>
-                <w:sz w:val="20"/>
-                <w:szCs w:val="20"/>
-              </w:rPr>
-              <w:t>6. REFEIÇÕES FORNECIDAS AOS BENEFICIARIOS DA ENTIDADE</w:t>
+                <w:szCs w:val="20"/>
+              </w:rPr>
+              <w:t>REFEIÇÕES FORNECIDAS AOS BENEFICIARIOS DA ENTIDADE</w:t>
             </w:r>
           </w:p>
         </w:tc>
@@ -5364,10 +5327,10 @@
                 <w:szCs w:val="20"/>
               </w:rPr>
               <w:object w:dxaOrig="225" w:dyaOrig="225" w14:anchorId="06273D7A">
-                <v:shape id="_x0000_i1107" type="#_x0000_t75" style="width:1in;height:16.2pt" o:ole="">
-                  <v:imagedata r:id="rId35" o:title=""/>
+                <v:shape id="_x0000_i1107" type="#_x0000_t75" style="width:1in;height:16.5pt" o:ole="">
+                  <v:imagedata r:id="rId36" o:title=""/>
                 </v:shape>
-                <w:control r:id="rId36" w:name="CheckBox111" w:shapeid="_x0000_i1107"/>
+                <w:control r:id="rId37" w:name="CheckBox111" w:shapeid="_x0000_i1107"/>
               </w:object>
             </w:r>
           </w:p>
@@ -5387,10 +5350,10 @@
                 <w:szCs w:val="20"/>
               </w:rPr>
               <w:object w:dxaOrig="225" w:dyaOrig="225" w14:anchorId="2A6E30A3">
-                <v:shape id="_x0000_i1109" type="#_x0000_t75" style="width:1in;height:16.2pt" o:ole="">
-                  <v:imagedata r:id="rId37" o:title=""/>
+                <v:shape id="_x0000_i1109" type="#_x0000_t75" style="width:1in;height:16.5pt" o:ole="">
+                  <v:imagedata r:id="rId38" o:title=""/>
                 </v:shape>
-                <w:control r:id="rId38" w:name="CheckBox1111" w:shapeid="_x0000_i1109"/>
+                <w:control r:id="rId39" w:name="CheckBox1111" w:shapeid="_x0000_i1109"/>
               </w:object>
             </w:r>
           </w:p>
@@ -5447,10 +5410,10 @@
                 <w:szCs w:val="20"/>
               </w:rPr>
               <w:object w:dxaOrig="225" w:dyaOrig="225" w14:anchorId="604CA359">
-                <v:shape id="_x0000_i1111" type="#_x0000_t75" style="width:101.4pt;height:16.2pt" o:ole="">
-                  <v:imagedata r:id="rId39" o:title=""/>
+                <v:shape id="_x0000_i1111" type="#_x0000_t75" style="width:101.25pt;height:16.5pt" o:ole="">
+                  <v:imagedata r:id="rId40" o:title=""/>
                 </v:shape>
-                <w:control r:id="rId40" w:name="CheckBox11112" w:shapeid="_x0000_i1111"/>
+                <w:control r:id="rId41" w:name="CheckBox11112" w:shapeid="_x0000_i1111"/>
               </w:object>
             </w:r>
             <w:r>
@@ -5461,10 +5424,10 @@
                 <w:szCs w:val="20"/>
               </w:rPr>
               <w:object w:dxaOrig="225" w:dyaOrig="225" w14:anchorId="772367C4">
-                <v:shape id="_x0000_i1113" type="#_x0000_t75" style="width:87pt;height:16.2pt" o:ole="">
-                  <v:imagedata r:id="rId41" o:title=""/>
+                <v:shape id="_x0000_i1113" type="#_x0000_t75" style="width:87pt;height:16.5pt" o:ole="">
+                  <v:imagedata r:id="rId42" o:title=""/>
                 </v:shape>
-                <w:control r:id="rId42" w:name="CheckBox11114" w:shapeid="_x0000_i1113"/>
+                <w:control r:id="rId43" w:name="CheckBox11114" w:shapeid="_x0000_i1113"/>
               </w:object>
             </w:r>
             <w:r>
@@ -5475,10 +5438,10 @@
                 <w:szCs w:val="20"/>
               </w:rPr>
               <w:object w:dxaOrig="225" w:dyaOrig="225" w14:anchorId="2450D3A0">
-                <v:shape id="_x0000_i1115" type="#_x0000_t75" style="width:58.8pt;height:16.2pt" o:ole="">
-                  <v:imagedata r:id="rId43" o:title=""/>
+                <v:shape id="_x0000_i1115" type="#_x0000_t75" style="width:58.5pt;height:16.5pt" o:ole="">
+                  <v:imagedata r:id="rId44" o:title=""/>
                 </v:shape>
-                <w:control r:id="rId44" w:name="CheckBox11113" w:shapeid="_x0000_i1115"/>
+                <w:control r:id="rId45" w:name="CheckBox11113" w:shapeid="_x0000_i1115"/>
               </w:object>
             </w:r>
             <w:r>
@@ -5489,10 +5452,10 @@
                 <w:szCs w:val="20"/>
               </w:rPr>
               <w:object w:dxaOrig="225" w:dyaOrig="225" w14:anchorId="4BD359B2">
-                <v:shape id="_x0000_i1117" type="#_x0000_t75" style="width:60pt;height:16.2pt" o:ole="">
-                  <v:imagedata r:id="rId45" o:title=""/>
+                <v:shape id="_x0000_i1117" type="#_x0000_t75" style="width:60pt;height:16.5pt" o:ole="">
+                  <v:imagedata r:id="rId46" o:title=""/>
                 </v:shape>
-                <w:control r:id="rId46" w:name="CheckBox11115" w:shapeid="_x0000_i1117"/>
+                <w:control r:id="rId47" w:name="CheckBox11115" w:shapeid="_x0000_i1117"/>
               </w:object>
             </w:r>
             <w:r>
@@ -5503,10 +5466,10 @@
                 <w:szCs w:val="20"/>
               </w:rPr>
               <w:object w:dxaOrig="225" w:dyaOrig="225" w14:anchorId="0624E0D4">
-                <v:shape id="_x0000_i1119" type="#_x0000_t75" style="width:57pt;height:16.2pt" o:ole="">
-                  <v:imagedata r:id="rId47" o:title=""/>
+                <v:shape id="_x0000_i1119" type="#_x0000_t75" style="width:57pt;height:16.5pt" o:ole="">
+                  <v:imagedata r:id="rId48" o:title=""/>
                 </v:shape>
-                <w:control r:id="rId48" w:name="CheckBox111151" w:shapeid="_x0000_i1119"/>
+                <w:control r:id="rId49" w:name="CheckBox111151" w:shapeid="_x0000_i1119"/>
               </w:object>
             </w:r>
             <w:r>
@@ -5650,7 +5613,7 @@
     <w:tbl>
       <w:tblPr>
         <w:tblpPr w:leftFromText="141" w:rightFromText="141" w:vertAnchor="text" w:horzAnchor="margin" w:tblpXSpec="center" w:tblpY="36"/>
-        <w:tblW w:w="11023" w:type="dxa"/>
+        <w:tblW w:w="10886" w:type="dxa"/>
         <w:tblBorders>
           <w:top w:val="single" w:sz="4" w:space="0" w:color="auto"/>
           <w:left w:val="single" w:sz="4" w:space="0" w:color="auto"/>
@@ -5663,7 +5626,7 @@
         <w:tblLook w:val="04A0" w:firstRow="1" w:lastRow="0" w:firstColumn="1" w:lastColumn="0" w:noHBand="0" w:noVBand="1"/>
       </w:tblPr>
       <w:tblGrid>
-        <w:gridCol w:w="4180"/>
+        <w:gridCol w:w="4043"/>
         <w:gridCol w:w="2880"/>
         <w:gridCol w:w="2185"/>
         <w:gridCol w:w="1778"/>
@@ -5674,7 +5637,7 @@
         </w:trPr>
         <w:tc>
           <w:tcPr>
-            <w:tcW w:w="11023" w:type="dxa"/>
+            <w:tcW w:w="10886" w:type="dxa"/>
             <w:gridSpan w:val="4"/>
             <w:shd w:val="clear" w:color="auto" w:fill="0070C0"/>
             <w:vAlign w:val="center"/>
@@ -5710,7 +5673,7 @@
         </w:trPr>
         <w:tc>
           <w:tcPr>
-            <w:tcW w:w="11023" w:type="dxa"/>
+            <w:tcW w:w="10886" w:type="dxa"/>
             <w:gridSpan w:val="4"/>
             <w:shd w:val="clear" w:color="auto" w:fill="auto"/>
           </w:tcPr>
@@ -5763,10 +5726,10 @@
                 <w:szCs w:val="20"/>
               </w:rPr>
               <w:object w:dxaOrig="225" w:dyaOrig="225" w14:anchorId="4FD1CC5A">
-                <v:shape id="_x0000_i1121" type="#_x0000_t75" style="width:50.4pt;height:19.8pt" o:ole="">
-                  <v:imagedata r:id="rId49" o:title=""/>
+                <v:shape id="_x0000_i1121" type="#_x0000_t75" style="width:50.25pt;height:19.5pt" o:ole="">
+                  <v:imagedata r:id="rId50" o:title=""/>
                 </v:shape>
-                <w:control r:id="rId50" w:name="CheckBox18" w:shapeid="_x0000_i1121"/>
+                <w:control r:id="rId51" w:name="CheckBox18" w:shapeid="_x0000_i1121"/>
               </w:object>
             </w:r>
             <w:r>
@@ -5786,10 +5749,10 @@
                 <w:szCs w:val="20"/>
               </w:rPr>
               <w:object w:dxaOrig="225" w:dyaOrig="225" w14:anchorId="3E998065">
-                <v:shape id="_x0000_i1123" type="#_x0000_t75" style="width:56.4pt;height:19.8pt" o:ole="">
-                  <v:imagedata r:id="rId51" o:title=""/>
+                <v:shape id="_x0000_i1123" type="#_x0000_t75" style="width:56.25pt;height:19.5pt" o:ole="">
+                  <v:imagedata r:id="rId52" o:title=""/>
                 </v:shape>
-                <w:control r:id="rId52" w:name="CheckBox19" w:shapeid="_x0000_i1123"/>
+                <w:control r:id="rId53" w:name="CheckBox19" w:shapeid="_x0000_i1123"/>
               </w:object>
             </w:r>
           </w:p>
@@ -5812,7 +5775,7 @@
         </w:trPr>
         <w:tc>
           <w:tcPr>
-            <w:tcW w:w="11023" w:type="dxa"/>
+            <w:tcW w:w="10886" w:type="dxa"/>
             <w:gridSpan w:val="4"/>
             <w:shd w:val="clear" w:color="auto" w:fill="auto"/>
             <w:vAlign w:val="center"/>
@@ -5842,7 +5805,7 @@
         </w:trPr>
         <w:tc>
           <w:tcPr>
-            <w:tcW w:w="4180" w:type="dxa"/>
+            <w:tcW w:w="4043" w:type="dxa"/>
             <w:shd w:val="clear" w:color="auto" w:fill="auto"/>
             <w:vAlign w:val="center"/>
           </w:tcPr>
@@ -5955,7 +5918,7 @@
         </w:trPr>
         <w:tc>
           <w:tcPr>
-            <w:tcW w:w="4180" w:type="dxa"/>
+            <w:tcW w:w="4043" w:type="dxa"/>
             <w:shd w:val="clear" w:color="auto" w:fill="auto"/>
           </w:tcPr>
           <w:p>
@@ -6388,7 +6351,7 @@
         </w:trPr>
         <w:tc>
           <w:tcPr>
-            <w:tcW w:w="4180" w:type="dxa"/>
+            <w:tcW w:w="4043" w:type="dxa"/>
             <w:shd w:val="clear" w:color="auto" w:fill="auto"/>
           </w:tcPr>
           <w:p>
@@ -6821,7 +6784,7 @@
         </w:trPr>
         <w:tc>
           <w:tcPr>
-            <w:tcW w:w="4180" w:type="dxa"/>
+            <w:tcW w:w="4043" w:type="dxa"/>
             <w:shd w:val="clear" w:color="auto" w:fill="auto"/>
           </w:tcPr>
           <w:p>
@@ -7341,6 +7304,7 @@
                 <w:sz w:val="20"/>
                 <w:szCs w:val="20"/>
               </w:rPr>
+              <w:lastRenderedPageBreak/>
               <w:t>Os dirigentes, administradores, sócios, associados, representantes legais e/ou membros dos conselhos da Entidade possuem sociedade/associação em pessoas jurídicas com ou sem fins lucrativos, de qualquer natureza, mesmo em caráter voluntariado, com algum colaborador do GPA?</w:t>
             </w:r>
           </w:p>
@@ -7373,10 +7337,10 @@
                 <w:szCs w:val="20"/>
               </w:rPr>
               <w:object w:dxaOrig="225" w:dyaOrig="225" w14:anchorId="21DF8B85">
-                <v:shape id="_x0000_i1125" type="#_x0000_t75" style="width:43.8pt;height:19.8pt" o:ole="">
-                  <v:imagedata r:id="rId53" o:title=""/>
+                <v:shape id="_x0000_i1125" type="#_x0000_t75" style="width:43.5pt;height:19.5pt" o:ole="">
+                  <v:imagedata r:id="rId54" o:title=""/>
                 </v:shape>
-                <w:control r:id="rId54" w:name="CheckBox20" w:shapeid="_x0000_i1125"/>
+                <w:control r:id="rId55" w:name="CheckBox20" w:shapeid="_x0000_i1125"/>
               </w:object>
             </w:r>
             <w:r>
@@ -7396,10 +7360,10 @@
                 <w:szCs w:val="20"/>
               </w:rPr>
               <w:object w:dxaOrig="225" w:dyaOrig="225" w14:anchorId="17F82537">
-                <v:shape id="_x0000_i1127" type="#_x0000_t75" style="width:51pt;height:19.8pt" o:ole="">
-                  <v:imagedata r:id="rId55" o:title=""/>
+                <v:shape id="_x0000_i1127" type="#_x0000_t75" style="width:51pt;height:19.5pt" o:ole="">
+                  <v:imagedata r:id="rId56" o:title=""/>
                 </v:shape>
-                <w:control r:id="rId56" w:name="CheckBox21" w:shapeid="_x0000_i1127"/>
+                <w:control r:id="rId57" w:name="CheckBox21" w:shapeid="_x0000_i1127"/>
               </w:object>
             </w:r>
           </w:p>
@@ -9632,25 +9596,24 @@
           </w:tcPr>
           <w:p>
             <w:pPr>
+              <w:pStyle w:val="PargrafodaLista"/>
               <w:numPr>
                 <w:ilvl w:val="0"/>
                 <w:numId w:val="1"/>
               </w:numPr>
               <w:jc w:val="center"/>
               <w:rPr>
-                <w:rFonts w:ascii="Arial" w:hAnsi="Arial" w:cs="Arial"/>
+                <w:rFonts w:cs="Arial"/>
                 <w:b/>
                 <w:color w:val="FFFFFF" w:themeColor="background1"/>
-                <w:sz w:val="20"/>
-                <w:szCs w:val="20"/>
-              </w:rPr>
-            </w:pPr>
-            <w:r>
-              <w:rPr>
-                <w:rFonts w:ascii="Arial" w:hAnsi="Arial" w:cs="Arial"/>
+                <w:szCs w:val="20"/>
+              </w:rPr>
+            </w:pPr>
+            <w:r>
+              <w:rPr>
+                <w:rFonts w:cs="Arial"/>
                 <w:b/>
                 <w:color w:val="FFFFFF" w:themeColor="background1"/>
-                <w:sz w:val="20"/>
                 <w:szCs w:val="20"/>
               </w:rPr>
               <w:t>VÍNCULO EMPREGATÍCIO COM GPA</w:t>
@@ -9706,10 +9669,10 @@
                 <w:szCs w:val="20"/>
               </w:rPr>
               <w:object w:dxaOrig="225" w:dyaOrig="225" w14:anchorId="25B875CA">
-                <v:shape id="_x0000_i1129" type="#_x0000_t75" style="width:43.8pt;height:19.8pt" o:ole="">
-                  <v:imagedata r:id="rId57" o:title=""/>
+                <v:shape id="_x0000_i1129" type="#_x0000_t75" style="width:43.5pt;height:19.5pt" o:ole="">
+                  <v:imagedata r:id="rId58" o:title=""/>
                 </v:shape>
-                <w:control r:id="rId58" w:name="CheckBox22" w:shapeid="_x0000_i1129"/>
+                <w:control r:id="rId59" w:name="CheckBox22" w:shapeid="_x0000_i1129"/>
               </w:object>
             </w:r>
             <w:r>
@@ -9729,10 +9692,10 @@
                 <w:szCs w:val="20"/>
               </w:rPr>
               <w:object w:dxaOrig="225" w:dyaOrig="225" w14:anchorId="308B92D0">
-                <v:shape id="_x0000_i1131" type="#_x0000_t75" style="width:51.6pt;height:19.8pt" o:ole="">
-                  <v:imagedata r:id="rId59" o:title=""/>
+                <v:shape id="_x0000_i1131" type="#_x0000_t75" style="width:51.75pt;height:19.5pt" o:ole="">
+                  <v:imagedata r:id="rId60" o:title=""/>
                 </v:shape>
-                <w:control r:id="rId60" w:name="CheckBox23" w:shapeid="_x0000_i1131"/>
+                <w:control r:id="rId61" w:name="CheckBox23" w:shapeid="_x0000_i1131"/>
               </w:object>
             </w:r>
           </w:p>
@@ -11220,33 +11183,33 @@
           </w:tcPr>
           <w:p>
             <w:pPr>
+              <w:pStyle w:val="PargrafodaLista"/>
               <w:numPr>
                 <w:ilvl w:val="0"/>
                 <w:numId w:val="1"/>
               </w:numPr>
               <w:jc w:val="center"/>
               <w:rPr>
-                <w:rFonts w:ascii="Arial" w:hAnsi="Arial" w:cs="Arial"/>
-                <w:color w:val="FFFFFF" w:themeColor="background1"/>
-                <w:sz w:val="20"/>
-                <w:szCs w:val="20"/>
-              </w:rPr>
-            </w:pPr>
-            <w:r>
-              <w:rPr>
-                <w:rFonts w:ascii="Arial" w:hAnsi="Arial" w:cs="Arial"/>
-                <w:color w:val="FFFFFF" w:themeColor="background1"/>
-                <w:sz w:val="20"/>
-                <w:szCs w:val="20"/>
-              </w:rPr>
-              <w:br w:type="page"/>
-            </w:r>
-            <w:r>
-              <w:rPr>
-                <w:rFonts w:ascii="Arial" w:hAnsi="Arial" w:cs="Arial"/>
+                <w:rFonts w:cs="Arial"/>
                 <w:b/>
                 <w:color w:val="FFFFFF" w:themeColor="background1"/>
-                <w:sz w:val="20"/>
+                <w:szCs w:val="20"/>
+              </w:rPr>
+            </w:pPr>
+            <w:r>
+              <w:rPr>
+                <w:rFonts w:cs="Arial"/>
+                <w:b/>
+                <w:color w:val="FFFFFF" w:themeColor="background1"/>
+                <w:szCs w:val="20"/>
+              </w:rPr>
+              <w:br w:type="page"/>
+            </w:r>
+            <w:r>
+              <w:rPr>
+                <w:rFonts w:cs="Arial"/>
+                <w:b/>
+                <w:color w:val="FFFFFF" w:themeColor="background1"/>
                 <w:szCs w:val="20"/>
               </w:rPr>
               <w:t xml:space="preserve"> INTERAÇÃO COM ÓRGÃOS PÚBLICOS</w:t>
@@ -11329,10 +11292,10 @@
                 <w:szCs w:val="20"/>
               </w:rPr>
               <w:object w:dxaOrig="225" w:dyaOrig="225" w14:anchorId="758BF386">
-                <v:shape id="_x0000_i1133" type="#_x0000_t75" style="width:43.8pt;height:19.8pt" o:ole="">
-                  <v:imagedata r:id="rId61" o:title=""/>
+                <v:shape id="_x0000_i1133" type="#_x0000_t75" style="width:43.5pt;height:19.5pt" o:ole="">
+                  <v:imagedata r:id="rId62" o:title=""/>
                 </v:shape>
-                <w:control r:id="rId62" w:name="CheckBox221" w:shapeid="_x0000_i1133"/>
+                <w:control r:id="rId63" w:name="CheckBox221" w:shapeid="_x0000_i1133"/>
               </w:object>
             </w:r>
             <w:r>
@@ -11352,10 +11315,10 @@
                 <w:szCs w:val="20"/>
               </w:rPr>
               <w:object w:dxaOrig="225" w:dyaOrig="225" w14:anchorId="150A6434">
-                <v:shape id="_x0000_i1135" type="#_x0000_t75" style="width:51.6pt;height:19.8pt" o:ole="">
-                  <v:imagedata r:id="rId63" o:title=""/>
+                <v:shape id="_x0000_i1135" type="#_x0000_t75" style="width:51.75pt;height:19.5pt" o:ole="">
+                  <v:imagedata r:id="rId64" o:title=""/>
                 </v:shape>
-                <w:control r:id="rId64" w:name="CheckBox231" w:shapeid="_x0000_i1135"/>
+                <w:control r:id="rId65" w:name="CheckBox231" w:shapeid="_x0000_i1135"/>
               </w:object>
             </w:r>
           </w:p>
@@ -12868,45 +12831,42 @@
           </w:tcPr>
           <w:p>
             <w:pPr>
+              <w:pStyle w:val="PargrafodaLista"/>
               <w:numPr>
                 <w:ilvl w:val="0"/>
                 <w:numId w:val="1"/>
               </w:numPr>
               <w:jc w:val="center"/>
               <w:rPr>
-                <w:rFonts w:ascii="Arial" w:hAnsi="Arial" w:cs="Arial"/>
+                <w:rFonts w:cs="Arial"/>
                 <w:b/>
                 <w:color w:val="FFFFFF" w:themeColor="background1"/>
-                <w:sz w:val="20"/>
-                <w:szCs w:val="20"/>
-              </w:rPr>
-            </w:pPr>
-            <w:r>
-              <w:rPr>
-                <w:rFonts w:ascii="Arial" w:hAnsi="Arial" w:cs="Arial"/>
+                <w:szCs w:val="20"/>
+              </w:rPr>
+            </w:pPr>
+            <w:r>
+              <w:rPr>
+                <w:rFonts w:cs="Arial"/>
                 <w:b/>
                 <w:color w:val="FFFFFF" w:themeColor="background1"/>
-                <w:sz w:val="20"/>
                 <w:szCs w:val="20"/>
               </w:rPr>
               <w:t>a</w:t>
             </w:r>
             <w:r>
               <w:rPr>
-                <w:rFonts w:ascii="Arial" w:hAnsi="Arial" w:cs="Arial"/>
+                <w:rFonts w:cs="Arial"/>
                 <w:b/>
                 <w:color w:val="FFFFFF" w:themeColor="background1"/>
-                <w:sz w:val="20"/>
                 <w:szCs w:val="20"/>
               </w:rPr>
               <w:t>.</w:t>
             </w:r>
             <w:r>
               <w:rPr>
-                <w:rFonts w:ascii="Arial" w:hAnsi="Arial" w:cs="Arial"/>
+                <w:rFonts w:cs="Arial"/>
                 <w:b/>
                 <w:color w:val="FFFFFF" w:themeColor="background1"/>
-                <w:sz w:val="20"/>
                 <w:szCs w:val="20"/>
               </w:rPr>
               <w:t xml:space="preserve"> FUNCIONÁRIOS PUBLICOS</w:t>
@@ -12989,10 +12949,10 @@
                 <w:szCs w:val="20"/>
               </w:rPr>
               <w:object w:dxaOrig="225" w:dyaOrig="225" w14:anchorId="4AB2D091">
-                <v:shape id="_x0000_i1137" type="#_x0000_t75" style="width:53.4pt;height:19.8pt" o:ole="">
-                  <v:imagedata r:id="rId65" o:title=""/>
+                <v:shape id="_x0000_i1137" type="#_x0000_t75" style="width:53.25pt;height:19.5pt" o:ole="">
+                  <v:imagedata r:id="rId66" o:title=""/>
                 </v:shape>
-                <w:control r:id="rId66" w:name="CheckBox24" w:shapeid="_x0000_i1137"/>
+                <w:control r:id="rId67" w:name="CheckBox24" w:shapeid="_x0000_i1137"/>
               </w:object>
             </w:r>
             <w:r>
@@ -13012,10 +12972,10 @@
                 <w:szCs w:val="20"/>
               </w:rPr>
               <w:object w:dxaOrig="225" w:dyaOrig="225" w14:anchorId="48F834ED">
-                <v:shape id="_x0000_i1139" type="#_x0000_t75" style="width:51pt;height:19.8pt" o:ole="">
-                  <v:imagedata r:id="rId67" o:title=""/>
+                <v:shape id="_x0000_i1139" type="#_x0000_t75" style="width:51pt;height:19.5pt" o:ole="">
+                  <v:imagedata r:id="rId68" o:title=""/>
                 </v:shape>
-                <w:control r:id="rId68" w:name="CheckBox25" w:shapeid="_x0000_i1139"/>
+                <w:control r:id="rId69" w:name="CheckBox25" w:shapeid="_x0000_i1139"/>
               </w:object>
             </w:r>
           </w:p>
@@ -13059,6 +13019,7 @@
                 <w:sz w:val="20"/>
                 <w:szCs w:val="20"/>
               </w:rPr>
+              <w:lastRenderedPageBreak/>
               <w:t>Em caso positivo, favor informar:</w:t>
             </w:r>
           </w:p>
@@ -14505,35 +14466,52 @@
           </w:tcPr>
           <w:p>
             <w:pPr>
-              <w:ind w:left="360"/>
+              <w:pStyle w:val="PargrafodaLista"/>
+              <w:numPr>
+                <w:ilvl w:val="0"/>
+                <w:numId w:val="12"/>
+              </w:numPr>
               <w:jc w:val="center"/>
               <w:rPr>
-                <w:rFonts w:ascii="Arial" w:hAnsi="Arial" w:cs="Arial"/>
+                <w:rFonts w:cs="Arial"/>
                 <w:b/>
                 <w:color w:val="FFFFFF" w:themeColor="background1"/>
-                <w:sz w:val="20"/>
-                <w:szCs w:val="20"/>
-              </w:rPr>
-            </w:pPr>
-            <w:r>
-              <w:rPr>
-                <w:rFonts w:ascii="Arial" w:hAnsi="Arial" w:cs="Arial"/>
+                <w:szCs w:val="20"/>
+              </w:rPr>
+            </w:pPr>
+            <w:r>
+              <w:rPr>
+                <w:rFonts w:cs="Arial"/>
                 <w:color w:val="FFFFFF" w:themeColor="background1"/>
-                <w:sz w:val="20"/>
                 <w:szCs w:val="20"/>
               </w:rPr>
               <w:br w:type="page"/>
-              <w:t>11</w:t>
-            </w:r>
-            <w:r>
-              <w:rPr>
-                <w:rFonts w:ascii="Arial" w:hAnsi="Arial" w:cs="Arial"/>
+            </w:r>
+            <w:r>
+              <w:rPr>
+                <w:rFonts w:cs="Arial"/>
                 <w:b/>
                 <w:color w:val="FFFFFF" w:themeColor="background1"/>
-                <w:sz w:val="20"/>
-                <w:szCs w:val="20"/>
-              </w:rPr>
-              <w:t>. b. FUNCIONÁRIOS PUBLICOS - PESSOAS PRÓXIMAS</w:t>
+                <w:szCs w:val="20"/>
+              </w:rPr>
+              <w:t>b.</w:t>
+            </w:r>
+            <w:r>
+              <w:rPr>
+                <w:rFonts w:cs="Arial"/>
+                <w:color w:val="FFFFFF" w:themeColor="background1"/>
+                <w:szCs w:val="20"/>
+              </w:rPr>
+              <w:t xml:space="preserve"> </w:t>
+            </w:r>
+            <w:r>
+              <w:rPr>
+                <w:rFonts w:cs="Arial"/>
+                <w:b/>
+                <w:color w:val="FFFFFF" w:themeColor="background1"/>
+                <w:szCs w:val="20"/>
+              </w:rPr>
+              <w:t>FUNCIONÁRIOS PUBLICOS - PESSOAS PRÓXIMAS</w:t>
             </w:r>
           </w:p>
         </w:tc>
@@ -14623,10 +14601,10 @@
                 <w:szCs w:val="20"/>
               </w:rPr>
               <w:object w:dxaOrig="225" w:dyaOrig="225" w14:anchorId="7513314D">
-                <v:shape id="_x0000_i1141" type="#_x0000_t75" style="width:53.4pt;height:19.8pt" o:ole="">
-                  <v:imagedata r:id="rId69" o:title=""/>
+                <v:shape id="_x0000_i1141" type="#_x0000_t75" style="width:53.25pt;height:19.5pt" o:ole="">
+                  <v:imagedata r:id="rId70" o:title=""/>
                 </v:shape>
-                <w:control r:id="rId70" w:name="CheckBox241" w:shapeid="_x0000_i1141"/>
+                <w:control r:id="rId71" w:name="CheckBox241" w:shapeid="_x0000_i1141"/>
               </w:object>
             </w:r>
             <w:r>
@@ -14646,10 +14624,10 @@
                 <w:szCs w:val="20"/>
               </w:rPr>
               <w:object w:dxaOrig="225" w:dyaOrig="225" w14:anchorId="7C574291">
-                <v:shape id="_x0000_i1143" type="#_x0000_t75" style="width:51pt;height:19.8pt" o:ole="">
-                  <v:imagedata r:id="rId71" o:title=""/>
+                <v:shape id="_x0000_i1143" type="#_x0000_t75" style="width:51pt;height:19.5pt" o:ole="">
+                  <v:imagedata r:id="rId72" o:title=""/>
                 </v:shape>
-                <w:control r:id="rId72" w:name="CheckBox251" w:shapeid="_x0000_i1143"/>
+                <w:control r:id="rId73" w:name="CheckBox251" w:shapeid="_x0000_i1143"/>
               </w:object>
             </w:r>
           </w:p>
@@ -16637,6 +16615,7 @@
                 <w:sz w:val="18"/>
                 <w:szCs w:val="18"/>
               </w:rPr>
+              <w:lastRenderedPageBreak/>
               <w:t>não explora e não explorará qualquer forma de trabalho degradante ou análoga à condição de escravo, respeitando a Declaração Universal dos Direitos Humanos, assim como as Convenções nº 29 e 105 da Organização Internacional do Trabalho - OIT, a Declaração de Princípios e Direitos Fundamentais no Trabalho da OIT e a Convenção Americana sobre Direitos Humanos;</w:t>
             </w:r>
           </w:p>
@@ -16871,7 +16850,25 @@
                 <w:sz w:val="18"/>
                 <w:szCs w:val="18"/>
               </w:rPr>
-              <w:t>tem ciência dos Objetivos de Desenvolvimento Sustentável, que podem ser localizados na página https://brasil.un.org/pt-br/sdg, e declara que atuará da melhor forma para alcança-los.</w:t>
+              <w:t xml:space="preserve">tem ciência dos Objetivos de Desenvolvimento Sustentável, que podem ser localizados na página </w:t>
+            </w:r>
+            <w:r>
+              <w:rPr>
+                <w:rStyle w:val="Hyperlink"/>
+                <w:rFonts w:eastAsia="Arial"/>
+                <w:sz w:val="18"/>
+                <w:szCs w:val="18"/>
+                <w:lang w:eastAsia="en-US"/>
+              </w:rPr>
+              <w:t>https://brasil.un.org/pt-br/sdg</w:t>
+            </w:r>
+            <w:r>
+              <w:rPr>
+                <w:rFonts w:eastAsia="Arial" w:cs="Arial"/>
+                <w:sz w:val="18"/>
+                <w:szCs w:val="18"/>
+              </w:rPr>
+              <w:t>, e declara que atuará da melhor forma para alcança-los.</w:t>
             </w:r>
           </w:p>
           <w:p>
@@ -16930,7 +16927,7 @@
               </w:rPr>
               <w:t xml:space="preserve"> declara conhecer e se compromete a observar e garantir que seus colaboradores respeitem o Código de Ética do GPA, naquilo que lhe diz respeito, e integralmente a Política Anticorrupção do GPA, ambos disponibilizados no endereço eletrônico (</w:t>
             </w:r>
-            <w:hyperlink r:id="rId73" w:history="1">
+            <w:hyperlink r:id="rId74" w:history="1">
               <w:r>
                 <w:rPr>
                   <w:rStyle w:val="Hyperlink"/>
@@ -16958,7 +16955,7 @@
               </w:rPr>
               <w:t xml:space="preserve">Caso tenha conhecimento de qualquer ato ou fato que viole tais normas, a ENTIDADE deverá comunicar imediatamente o GPA, nos seguintes endereços eletrônicos: </w:t>
             </w:r>
-            <w:hyperlink r:id="rId74" w:history="1">
+            <w:hyperlink r:id="rId75" w:history="1">
               <w:r>
                 <w:rPr>
                   <w:rStyle w:val="Hyperlink"/>
@@ -16973,12 +16970,23 @@
               <w:rPr>
                 <w:rStyle w:val="Hyperlink"/>
                 <w:rFonts w:ascii="Arial" w:hAnsi="Arial" w:cs="Arial"/>
+                <w:color w:val="auto"/>
                 <w:sz w:val="18"/>
                 <w:szCs w:val="18"/>
-              </w:rPr>
-              <w:t xml:space="preserve"> e </w:t>
-            </w:r>
-            <w:hyperlink r:id="rId75" w:history="1">
+                <w:u w:val="none"/>
+              </w:rPr>
+              <w:t xml:space="preserve"> e</w:t>
+            </w:r>
+            <w:r>
+              <w:rPr>
+                <w:rStyle w:val="Hyperlink"/>
+                <w:rFonts w:ascii="Arial" w:hAnsi="Arial" w:cs="Arial"/>
+                <w:sz w:val="18"/>
+                <w:szCs w:val="18"/>
+              </w:rPr>
+              <w:t xml:space="preserve"> </w:t>
+            </w:r>
+            <w:hyperlink r:id="rId76" w:history="1">
               <w:r>
                 <w:rPr>
                   <w:rStyle w:val="Hyperlink"/>
@@ -17632,32 +17640,18 @@
                 <w:sz w:val="18"/>
                 <w:szCs w:val="18"/>
               </w:rPr>
-              <w:t>A pessoa jurídica  obriga-se a cumprir, e fazer cumprir, por si, suas afiliadas ou seu presidente, diretores, sócios, administradores, representantes e/ou membros do conselho de administração da empresa ou instituição filantrópica, a Lei de Prevenção à Lavagem de Dinheiro (Lei n. 9.613/98 e Lei n. 12.683/12), Lei Anticorrupção (Lei n. 12.846/13) e seus normativos complementares, Código Penal Brasileiro, no que diz respeitos aos crimes contra a Administração Pública, Lei de Improbidade Administrativa (Lei Federal nº 8.429/1992), Foreign Corrupt Practices Act (FCPA), Lei Anticorrupção Francesa (Sapin II) e outras regulamentações correlatas, devendo (i) adotar as melhores práticas de integridade e controles internos, com o objetivo de prevenir atos de corrupção, fraude, práticas ilícitas ou lavagem de dinheiro; (ii) abster-se de praticar atos de corrupção e de agir de forma lesiva à administração pública, no interesse ou para benefício, exclusivo ou não, da parte; em especial, não dar, oferecer ou prometer, direta ou indiretamente, qualquer coisa de valor ou vantagem a agente público ou pessoa a eles relacionada, com o objetivo de obter vantagem indevida, influenciar ato ou decisão ou direcionar negócios ilicitamente; e (iii)  Obriga-se a pessoa jurídica, por si ou por suas controladas, respectivos sócios, administradores, empregados, mandatários, representantes, ou subcontratados relacionados à execução desta parceria, a notificarem o GPA, imediatamente nos endereços eletrônicos ouvidoria@gpabr.com e compliance@gpabr.com, caso tomem conhecimento de qualquer ato de violação ou sejam objeto de qualquer investigação relacionada às citadas normas, em conjunto ou separadamente, obrigando-se a cooperarem com o GPA, apresentando quaisquer documentos e informações que lhe forem solicitados, relacionados à execução desta parceria.</w:t>
-            </w:r>
-          </w:p>
-          <w:p>
-            <w:pPr>
-              <w:spacing w:line="276" w:lineRule="auto"/>
-              <w:ind w:left="491"/>
-              <w:jc w:val="both"/>
+              <w:t xml:space="preserve">A pessoa jurídica  obriga-se a cumprir, e fazer cumprir, por si, suas afiliadas ou seu presidente, diretores, sócios, administradores, representantes e/ou membros do conselho de administração da empresa ou instituição filantrópica, a Lei de Prevenção à Lavagem de Dinheiro (Lei n. 9.613/98 e Lei n. 12.683/12), Lei Anticorrupção (Lei n. 12.846/13) e seus normativos complementares, Código </w:t>
+            </w:r>
+            <w:r>
               <w:rPr>
                 <w:rFonts w:ascii="Arial" w:eastAsia="Arial" w:hAnsi="Arial" w:cs="Arial"/>
                 <w:color w:val="000000"/>
                 <w:sz w:val="18"/>
                 <w:szCs w:val="18"/>
               </w:rPr>
-            </w:pPr>
-          </w:p>
-          <w:p>
-            <w:pPr>
-              <w:spacing w:line="276" w:lineRule="auto"/>
-              <w:jc w:val="both"/>
-              <w:rPr>
-                <w:rFonts w:ascii="Arial" w:hAnsi="Arial" w:cs="Arial"/>
-                <w:sz w:val="18"/>
-                <w:szCs w:val="18"/>
-              </w:rPr>
-            </w:pPr>
+              <w:lastRenderedPageBreak/>
+              <w:t>Penal Brasileiro, no que diz respeitos aos crimes contra a Administração Pública, Lei de Improbidade Administrativa (Lei Federal nº 8.429/1992), Foreign Corrupt Practices Act (FCPA), Lei Anticorrupção Francesa (Sapin II) e outras regulamentações correlatas, devendo (i) adotar as melhores práticas de integridade e controles internos, com o objetivo de prevenir atos de corrupção, fraude, práticas ilícitas ou lavagem de dinheiro; (ii) abster-se de praticar atos de corrupção e de agir de forma lesiva à administração pública, no interesse ou para benefício, exclusivo ou não, da parte; em especial, não dar, oferecer ou prometer, direta ou indiretamente, qualquer coisa de valor ou vantagem a agente público ou pessoa a eles relacionada, com o objetivo de obter vantagem indevida, influenciar ato ou decisão ou direcionar negócios ilicitamente; e (iii)  Obriga-se a pessoa jurídica, por si ou por suas controladas, respectivos sócios, administradores, empregados, mandatários, representantes, ou subcontratados relacionados à execução desta parceria, a notificarem o GPA, imediatamente nos endereços eletrônicos ouvidoria@gpabr.com e compliance@gpabr.com, caso tomem conhecimento de qualquer ato de violação ou sejam objeto de qualquer investigação relacionada às citadas normas, em conjunto ou separadamente, obrigando-se a cooperarem com o GPA, apresentando quaisquer documentos e informações que lhe forem solicitados, relacionados à execução desta parceria.</w:t>
+            </w:r>
           </w:p>
         </w:tc>
       </w:tr>
@@ -17692,6 +17686,7 @@
                 <w:color w:val="FFFFFF" w:themeColor="background1"/>
                 <w:szCs w:val="20"/>
               </w:rPr>
+              <w:lastRenderedPageBreak/>
               <w:t>APROVAÇÃO (Assinatura)</w:t>
             </w:r>
           </w:p>
@@ -18143,20 +18138,23 @@
           </w:tcPr>
           <w:p>
             <w:pPr>
+              <w:pStyle w:val="PargrafodaLista"/>
+              <w:numPr>
+                <w:ilvl w:val="0"/>
+                <w:numId w:val="1"/>
+              </w:numPr>
               <w:jc w:val="center"/>
               <w:rPr>
-                <w:rFonts w:ascii="Arial" w:hAnsi="Arial" w:cs="Arial"/>
+                <w:rFonts w:cs="Arial"/>
                 <w:color w:val="FFFFFF" w:themeColor="background1"/>
-                <w:sz w:val="20"/>
-                <w:szCs w:val="20"/>
-              </w:rPr>
-            </w:pPr>
-            <w:r>
-              <w:rPr>
-                <w:rFonts w:ascii="Arial" w:hAnsi="Arial" w:cs="Arial"/>
+                <w:szCs w:val="20"/>
+              </w:rPr>
+            </w:pPr>
+            <w:r>
+              <w:rPr>
+                <w:rFonts w:cs="Arial"/>
                 <w:b/>
                 <w:color w:val="FFFFFF" w:themeColor="background1"/>
-                <w:sz w:val="20"/>
                 <w:szCs w:val="20"/>
               </w:rPr>
               <w:t>ABRANGÊNCIA DO DOCUMENTO</w:t>
@@ -18229,11 +18227,11 @@
       </w:pPr>
     </w:p>
     <w:sectPr>
-      <w:headerReference w:type="even" r:id="rId76"/>
-      <w:headerReference w:type="default" r:id="rId77"/>
-      <w:footerReference w:type="even" r:id="rId78"/>
-      <w:footerReference w:type="default" r:id="rId79"/>
-      <w:headerReference w:type="first" r:id="rId80"/>
+      <w:headerReference w:type="even" r:id="rId77"/>
+      <w:headerReference w:type="default" r:id="rId78"/>
+      <w:footerReference w:type="even" r:id="rId79"/>
+      <w:footerReference w:type="default" r:id="rId80"/>
+      <w:headerReference w:type="first" r:id="rId81"/>
       <w:pgSz w:w="11900" w:h="16840" w:code="9"/>
       <w:pgMar w:top="1440" w:right="1440" w:bottom="1440" w:left="1440" w:header="0" w:footer="0" w:gutter="0"/>
       <w:cols w:space="708"/>
@@ -18461,12 +18459,9 @@
                               <w:szCs w:val="12"/>
                               <w:lang w:val="pt-BR"/>
                             </w:rPr>
-                            <w:t>Gestão de processos e documentos normativos.</w:t>
+                            <w:t>Documento controlado</w:t>
                           </w:r>
-                        </w:p>
-                        <w:p>
-                          <w:pPr>
-                            <w:pStyle w:val="BasicParagraph"/>
+                          <w:r>
                             <w:rPr>
                               <w:rFonts w:ascii="Arial" w:hAnsi="Arial" w:cs="Arial"/>
                               <w:b/>
@@ -18477,7 +18472,21 @@
                               <w:szCs w:val="12"/>
                               <w:lang w:val="pt-BR"/>
                             </w:rPr>
-                          </w:pPr>
+                            <w:t xml:space="preserve"> - q</w:t>
+                          </w:r>
+                          <w:r>
+                            <w:rPr>
+                              <w:rFonts w:ascii="Arial" w:hAnsi="Arial" w:cs="Arial"/>
+                              <w:b/>
+                              <w:bCs/>
+                              <w:color w:val="1583C6"/>
+                              <w:spacing w:val="12"/>
+                              <w:sz w:val="12"/>
+                              <w:szCs w:val="12"/>
+                              <w:lang w:val="pt-BR"/>
+                            </w:rPr>
+                            <w:t>uando impresso, pode estar desatualizado</w:t>
+                          </w:r>
                         </w:p>
                         <w:p>
                           <w:pPr>
@@ -18490,19 +18499,6 @@
                               <w:lang w:val="pt-BR"/>
                             </w:rPr>
                           </w:pPr>
-                          <w:r>
-                            <w:rPr>
-                              <w:rFonts w:ascii="Arial" w:hAnsi="Arial" w:cs="Arial"/>
-                              <w:b/>
-                              <w:bCs/>
-                              <w:color w:val="1583C6"/>
-                              <w:spacing w:val="12"/>
-                              <w:sz w:val="12"/>
-                              <w:szCs w:val="12"/>
-                              <w:lang w:val="pt-BR"/>
-                            </w:rPr>
-                            <w:t>Documento controlado. Quando impresso, pode estar desatualizado</w:t>
-                          </w:r>
                         </w:p>
                       </w:txbxContent>
                     </wps:txbx>
@@ -18524,13 +18520,13 @@
             </wp:anchor>
           </w:drawing>
         </mc:Choice>
-        <mc:Fallback xmlns:w16sdtdh="http://schemas.microsoft.com/office/word/2020/wordml/sdtdatahash" xmlns:w16="http://schemas.microsoft.com/office/word/2018/wordml" xmlns:w16cid="http://schemas.microsoft.com/office/word/2016/wordml/cid" xmlns:w16cex="http://schemas.microsoft.com/office/word/2018/wordml/cex" xmlns:oel="http://schemas.microsoft.com/office/2019/extlst" xmlns:am3d="http://schemas.microsoft.com/office/drawing/2017/model3d" xmlns:aink="http://schemas.microsoft.com/office/drawing/2016/ink" xmlns:cx8="http://schemas.microsoft.com/office/drawing/2016/5/14/chartex" xmlns:cx7="http://schemas.microsoft.com/office/drawing/2016/5/13/chartex" xmlns:cx6="http://schemas.microsoft.com/office/drawing/2016/5/12/chartex" xmlns:cx5="http://schemas.microsoft.com/office/drawing/2016/5/11/chartex" xmlns:cx4="http://schemas.microsoft.com/office/drawing/2016/5/10/chartex" xmlns:cx3="http://schemas.microsoft.com/office/drawing/2016/5/9/chartex" xmlns:cx2="http://schemas.microsoft.com/office/drawing/2015/10/21/chartex">
+        <mc:Fallback>
           <w:pict>
             <v:shapetype w14:anchorId="08A3E453" id="_x0000_t202" coordsize="21600,21600" o:spt="202" path="m,l,21600r21600,l21600,xe">
               <v:stroke joinstyle="miter"/>
               <v:path gradientshapeok="t" o:connecttype="rect"/>
             </v:shapetype>
-            <v:shape id="Text Box 7" o:spid="_x0000_s1028" type="#_x0000_t202" style="position:absolute;left:0;text-align:left;margin-left:-60.85pt;margin-top:-27.9pt;width:252.65pt;height:15.5pt;z-index:251700224;visibility:visible;mso-wrap-style:square;mso-width-percent:0;mso-height-percent:0;mso-wrap-distance-left:9pt;mso-wrap-distance-top:0;mso-wrap-distance-right:9pt;mso-wrap-distance-bottom:0;mso-position-horizontal:absolute;mso-position-horizontal-relative:text;mso-position-vertical:absolute;mso-position-vertical-relative:text;mso-width-percent:0;mso-height-percent:0;mso-width-relative:margin;mso-height-relative:margin;v-text-anchor:top" o:gfxdata="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" filled="f" stroked="f">
+            <v:shape id="Text Box 7" o:spid="_x0000_s1028" type="#_x0000_t202" style="position:absolute;left:0;text-align:left;margin-left:-60.85pt;margin-top:-27.9pt;width:252.65pt;height:15.5pt;z-index:251700224;visibility:visible;mso-wrap-style:square;mso-width-percent:0;mso-height-percent:0;mso-wrap-distance-left:9pt;mso-wrap-distance-top:0;mso-wrap-distance-right:9pt;mso-wrap-distance-bottom:0;mso-position-horizontal:absolute;mso-position-horizontal-relative:text;mso-position-vertical:absolute;mso-position-vertical-relative:text;mso-width-percent:0;mso-height-percent:0;mso-width-relative:margin;mso-height-relative:margin;v-text-anchor:top" o:gfxdata="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" filled="f" stroked="f">
               <v:textbox style="mso-fit-shape-to-text:t">
                 <w:txbxContent>
                   <w:p>
@@ -18558,12 +18554,9 @@
                         <w:szCs w:val="12"/>
                         <w:lang w:val="pt-BR"/>
                       </w:rPr>
-                      <w:t>Gestão de processos e documentos normativos.</w:t>
+                      <w:t>Documento controlado</w:t>
                     </w:r>
-                  </w:p>
-                  <w:p>
-                    <w:pPr>
-                      <w:pStyle w:val="BasicParagraph"/>
+                    <w:r>
                       <w:rPr>
                         <w:rFonts w:ascii="Arial" w:hAnsi="Arial" w:cs="Arial"/>
                         <w:b/>
@@ -18574,7 +18567,21 @@
                         <w:szCs w:val="12"/>
                         <w:lang w:val="pt-BR"/>
                       </w:rPr>
-                    </w:pPr>
+                      <w:t xml:space="preserve"> - q</w:t>
+                    </w:r>
+                    <w:r>
+                      <w:rPr>
+                        <w:rFonts w:ascii="Arial" w:hAnsi="Arial" w:cs="Arial"/>
+                        <w:b/>
+                        <w:bCs/>
+                        <w:color w:val="1583C6"/>
+                        <w:spacing w:val="12"/>
+                        <w:sz w:val="12"/>
+                        <w:szCs w:val="12"/>
+                        <w:lang w:val="pt-BR"/>
+                      </w:rPr>
+                      <w:t>uando impresso, pode estar desatualizado</w:t>
+                    </w:r>
                   </w:p>
                   <w:p>
                     <w:pPr>
@@ -18587,19 +18594,6 @@
                         <w:lang w:val="pt-BR"/>
                       </w:rPr>
                     </w:pPr>
-                    <w:r>
-                      <w:rPr>
-                        <w:rFonts w:ascii="Arial" w:hAnsi="Arial" w:cs="Arial"/>
-                        <w:b/>
-                        <w:bCs/>
-                        <w:color w:val="1583C6"/>
-                        <w:spacing w:val="12"/>
-                        <w:sz w:val="12"/>
-                        <w:szCs w:val="12"/>
-                        <w:lang w:val="pt-BR"/>
-                      </w:rPr>
-                      <w:t>Documento controlado. Quando impresso, pode estar desatualizado</w:t>
-                    </w:r>
                   </w:p>
                 </w:txbxContent>
               </v:textbox>
@@ -19357,16 +19351,7 @@
                               <w:sz w:val="12"/>
                               <w:szCs w:val="12"/>
                             </w:rPr>
-                            <w:t>dezembro/2024</w:t>
-                          </w:r>
-                          <w:r>
-                            <w:rPr>
-                              <w:rFonts w:ascii="Arial" w:hAnsi="Arial" w:cs="Arial"/>
-                              <w:color w:val="124171"/>
-                              <w:sz w:val="12"/>
-                              <w:szCs w:val="12"/>
-                            </w:rPr>
-                            <w:t>.</w:t>
+                            <w:t>abril/2026</w:t>
                           </w:r>
                         </w:p>
                         <w:p>
@@ -19396,7 +19381,7 @@
                               <w:sz w:val="12"/>
                               <w:szCs w:val="12"/>
                             </w:rPr>
-                            <w:t xml:space="preserve"> Uso interno.</w:t>
+                            <w:t xml:space="preserve"> Uso público</w:t>
                           </w:r>
                         </w:p>
                         <w:p>
@@ -19429,13 +19414,13 @@
             </wp:anchor>
           </w:drawing>
         </mc:Choice>
-        <mc:Fallback xmlns:w16sdtdh="http://schemas.microsoft.com/office/word/2020/wordml/sdtdatahash" xmlns:w16="http://schemas.microsoft.com/office/word/2018/wordml" xmlns:w16cid="http://schemas.microsoft.com/office/word/2016/wordml/cid" xmlns:w16cex="http://schemas.microsoft.com/office/word/2018/wordml/cex" xmlns:oel="http://schemas.microsoft.com/office/2019/extlst" xmlns:am3d="http://schemas.microsoft.com/office/drawing/2017/model3d" xmlns:aink="http://schemas.microsoft.com/office/drawing/2016/ink" xmlns:cx8="http://schemas.microsoft.com/office/drawing/2016/5/14/chartex" xmlns:cx7="http://schemas.microsoft.com/office/drawing/2016/5/13/chartex" xmlns:cx6="http://schemas.microsoft.com/office/drawing/2016/5/12/chartex" xmlns:cx5="http://schemas.microsoft.com/office/drawing/2016/5/11/chartex" xmlns:cx4="http://schemas.microsoft.com/office/drawing/2016/5/10/chartex" xmlns:cx3="http://schemas.microsoft.com/office/drawing/2016/5/9/chartex" xmlns:cx2="http://schemas.microsoft.com/office/drawing/2015/10/21/chartex">
+        <mc:Fallback>
           <w:pict>
             <v:shapetype w14:anchorId="2CB826D9" id="_x0000_t202" coordsize="21600,21600" o:spt="202" path="m,l,21600r21600,l21600,xe">
               <v:stroke joinstyle="miter"/>
               <v:path gradientshapeok="t" o:connecttype="rect"/>
             </v:shapetype>
-            <v:shape id="Text Box 2" o:spid="_x0000_s1026" type="#_x0000_t202" style="position:absolute;left:0;text-align:left;margin-left:-59.25pt;margin-top:11.25pt;width:217.5pt;height:60.75pt;z-index:251698176;visibility:visible;mso-wrap-style:square;mso-width-percent:0;mso-height-percent:0;mso-wrap-distance-left:9pt;mso-wrap-distance-top:0;mso-wrap-distance-right:9pt;mso-wrap-distance-bottom:0;mso-position-horizontal:absolute;mso-position-horizontal-relative:margin;mso-position-vertical:absolute;mso-position-vertical-relative:text;mso-width-percent:0;mso-height-percent:0;mso-width-relative:margin;mso-height-relative:margin;v-text-anchor:top" o:gfxdata="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" filled="f" stroked="f">
+            <v:shape id="Text Box 2" o:spid="_x0000_s1026" type="#_x0000_t202" style="position:absolute;left:0;text-align:left;margin-left:-59.25pt;margin-top:11.25pt;width:217.5pt;height:60.75pt;z-index:251698176;visibility:visible;mso-wrap-style:square;mso-width-percent:0;mso-height-percent:0;mso-wrap-distance-left:9pt;mso-wrap-distance-top:0;mso-wrap-distance-right:9pt;mso-wrap-distance-bottom:0;mso-position-horizontal:absolute;mso-position-horizontal-relative:margin;mso-position-vertical:absolute;mso-position-vertical-relative:text;mso-width-percent:0;mso-height-percent:0;mso-width-relative:margin;mso-height-relative:margin;v-text-anchor:top" o:gfxdata="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" filled="f" stroked="f">
               <v:textbox>
                 <w:txbxContent>
                   <w:p>
@@ -19568,16 +19553,7 @@
                         <w:sz w:val="12"/>
                         <w:szCs w:val="12"/>
                       </w:rPr>
-                      <w:t>dezembro/2024</w:t>
-                    </w:r>
-                    <w:r>
-                      <w:rPr>
-                        <w:rFonts w:ascii="Arial" w:hAnsi="Arial" w:cs="Arial"/>
-                        <w:color w:val="124171"/>
-                        <w:sz w:val="12"/>
-                        <w:szCs w:val="12"/>
-                      </w:rPr>
-                      <w:t>.</w:t>
+                      <w:t>abril/2026</w:t>
                     </w:r>
                   </w:p>
                   <w:p>
@@ -19607,7 +19583,7 @@
                         <w:sz w:val="12"/>
                         <w:szCs w:val="12"/>
                       </w:rPr>
-                      <w:t xml:space="preserve"> Uso interno.</w:t>
+                      <w:t xml:space="preserve"> Uso público</w:t>
                     </w:r>
                   </w:p>
                   <w:p>
@@ -19767,9 +19743,9 @@
             </wp:anchor>
           </w:drawing>
         </mc:Choice>
-        <mc:Fallback xmlns:w16sdtdh="http://schemas.microsoft.com/office/word/2020/wordml/sdtdatahash" xmlns:w16="http://schemas.microsoft.com/office/word/2018/wordml" xmlns:w16cid="http://schemas.microsoft.com/office/word/2016/wordml/cid" xmlns:w16cex="http://schemas.microsoft.com/office/word/2018/wordml/cex" xmlns:oel="http://schemas.microsoft.com/office/2019/extlst" xmlns:am3d="http://schemas.microsoft.com/office/drawing/2017/model3d" xmlns:aink="http://schemas.microsoft.com/office/drawing/2016/ink" xmlns:cx8="http://schemas.microsoft.com/office/drawing/2016/5/14/chartex" xmlns:cx7="http://schemas.microsoft.com/office/drawing/2016/5/13/chartex" xmlns:cx6="http://schemas.microsoft.com/office/drawing/2016/5/12/chartex" xmlns:cx5="http://schemas.microsoft.com/office/drawing/2016/5/11/chartex" xmlns:cx4="http://schemas.microsoft.com/office/drawing/2016/5/10/chartex" xmlns:cx3="http://schemas.microsoft.com/office/drawing/2016/5/9/chartex" xmlns:cx2="http://schemas.microsoft.com/office/drawing/2015/10/21/chartex">
+        <mc:Fallback>
           <w:pict>
-            <v:shape w14:anchorId="6FB0F1DB" id="Text Box 25" o:spid="_x0000_s1027" type="#_x0000_t202" style="position:absolute;left:0;text-align:left;margin-left:0;margin-top:10.9pt;width:139.95pt;height:44pt;z-index:251671040;visibility:visible;mso-wrap-style:square;mso-width-percent:0;mso-height-percent:0;mso-wrap-distance-left:9pt;mso-wrap-distance-top:0;mso-wrap-distance-right:9pt;mso-wrap-distance-bottom:0;mso-position-horizontal:center;mso-position-horizontal-relative:margin;mso-position-vertical:absolute;mso-position-vertical-relative:text;mso-width-percent:0;mso-height-percent:0;mso-width-relative:margin;mso-height-relative:margin;v-text-anchor:top" o:gfxdata="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" filled="f" stroked="f">
+            <v:shape w14:anchorId="6FB0F1DB" id="Text Box 25" o:spid="_x0000_s1027" type="#_x0000_t202" style="position:absolute;left:0;text-align:left;margin-left:0;margin-top:10.9pt;width:139.95pt;height:44pt;z-index:251671040;visibility:visible;mso-wrap-style:square;mso-width-percent:0;mso-height-percent:0;mso-wrap-distance-left:9pt;mso-wrap-distance-top:0;mso-wrap-distance-right:9pt;mso-wrap-distance-bottom:0;mso-position-horizontal:center;mso-position-horizontal-relative:margin;mso-position-vertical:absolute;mso-position-vertical-relative:text;mso-width-percent:0;mso-height-percent:0;mso-width-relative:margin;mso-height-relative:margin;v-text-anchor:top" o:gfxdata="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" filled="f" stroked="f">
               <v:textbox>
                 <w:txbxContent>
                   <w:p>
@@ -20553,6 +20529,92 @@
     </w:lvl>
   </w:abstractNum>
   <w:abstractNum w:abstractNumId="1" w15:restartNumberingAfterBreak="0">
+    <w:nsid w:val="07834E0E"/>
+    <w:multiLevelType w:val="multilevel"/>
+    <w:tmpl w:val="0416001D"/>
+    <w:lvl w:ilvl="0">
+      <w:start w:val="1"/>
+      <w:numFmt w:val="decimal"/>
+      <w:lvlText w:val="%1)"/>
+      <w:lvlJc w:val="left"/>
+      <w:pPr>
+        <w:ind w:left="360" w:hanging="360"/>
+      </w:pPr>
+    </w:lvl>
+    <w:lvl w:ilvl="1">
+      <w:start w:val="1"/>
+      <w:numFmt w:val="lowerLetter"/>
+      <w:lvlText w:val="%2)"/>
+      <w:lvlJc w:val="left"/>
+      <w:pPr>
+        <w:ind w:left="720" w:hanging="360"/>
+      </w:pPr>
+    </w:lvl>
+    <w:lvl w:ilvl="2">
+      <w:start w:val="1"/>
+      <w:numFmt w:val="lowerRoman"/>
+      <w:lvlText w:val="%3)"/>
+      <w:lvlJc w:val="left"/>
+      <w:pPr>
+        <w:ind w:left="1080" w:hanging="360"/>
+      </w:pPr>
+    </w:lvl>
+    <w:lvl w:ilvl="3">
+      <w:start w:val="1"/>
+      <w:numFmt w:val="decimal"/>
+      <w:lvlText w:val="(%4)"/>
+      <w:lvlJc w:val="left"/>
+      <w:pPr>
+        <w:ind w:left="1440" w:hanging="360"/>
+      </w:pPr>
+    </w:lvl>
+    <w:lvl w:ilvl="4">
+      <w:start w:val="1"/>
+      <w:numFmt w:val="lowerLetter"/>
+      <w:lvlText w:val="(%5)"/>
+      <w:lvlJc w:val="left"/>
+      <w:pPr>
+        <w:ind w:left="1800" w:hanging="360"/>
+      </w:pPr>
+    </w:lvl>
+    <w:lvl w:ilvl="5">
+      <w:start w:val="1"/>
+      <w:numFmt w:val="lowerRoman"/>
+      <w:lvlText w:val="(%6)"/>
+      <w:lvlJc w:val="left"/>
+      <w:pPr>
+        <w:ind w:left="2160" w:hanging="360"/>
+      </w:pPr>
+    </w:lvl>
+    <w:lvl w:ilvl="6">
+      <w:start w:val="1"/>
+      <w:numFmt w:val="decimal"/>
+      <w:lvlText w:val="%7."/>
+      <w:lvlJc w:val="left"/>
+      <w:pPr>
+        <w:ind w:left="2520" w:hanging="360"/>
+      </w:pPr>
+    </w:lvl>
+    <w:lvl w:ilvl="7">
+      <w:start w:val="1"/>
+      <w:numFmt w:val="lowerLetter"/>
+      <w:lvlText w:val="%8."/>
+      <w:lvlJc w:val="left"/>
+      <w:pPr>
+        <w:ind w:left="2880" w:hanging="360"/>
+      </w:pPr>
+    </w:lvl>
+    <w:lvl w:ilvl="8">
+      <w:start w:val="1"/>
+      <w:numFmt w:val="lowerRoman"/>
+      <w:lvlText w:val="%9."/>
+      <w:lvlJc w:val="left"/>
+      <w:pPr>
+        <w:ind w:left="3240" w:hanging="360"/>
+      </w:pPr>
+    </w:lvl>
+  </w:abstractNum>
+  <w:abstractNum w:abstractNumId="2" w15:restartNumberingAfterBreak="0">
     <w:nsid w:val="4156547A"/>
     <w:multiLevelType w:val="multilevel"/>
     <w:tmpl w:val="3CF608BE"/>
@@ -20665,12 +20727,12 @@
       </w:rPr>
     </w:lvl>
   </w:abstractNum>
-  <w:abstractNum w:abstractNumId="2" w15:restartNumberingAfterBreak="0">
+  <w:abstractNum w:abstractNumId="3" w15:restartNumberingAfterBreak="0">
     <w:nsid w:val="42834B69"/>
     <w:multiLevelType w:val="hybridMultilevel"/>
-    <w:tmpl w:val="B96A87E0"/>
-    <w:lvl w:ilvl="0" w:tplc="1A9080EE">
-      <w:start w:val="7"/>
+    <w:tmpl w:val="CABE812A"/>
+    <w:lvl w:ilvl="0" w:tplc="11D6B4CC">
+      <w:start w:val="1"/>
       <w:numFmt w:val="decimal"/>
       <w:lvlText w:val="%1."/>
       <w:lvlJc w:val="left"/>
@@ -20683,14 +20745,17 @@
         <w:color w:val="FFFFFF" w:themeColor="background1"/>
       </w:rPr>
     </w:lvl>
-    <w:lvl w:ilvl="1" w:tplc="04160019" w:tentative="1">
-      <w:start w:val="1"/>
+    <w:lvl w:ilvl="1" w:tplc="BA5E3248">
+      <w:start w:val="2"/>
       <w:numFmt w:val="lowerLetter"/>
       <w:lvlText w:val="%2."/>
       <w:lvlJc w:val="left"/>
       <w:pPr>
         <w:ind w:left="1800" w:hanging="360"/>
       </w:pPr>
+      <w:rPr>
+        <w:rFonts w:hint="default"/>
+      </w:rPr>
     </w:lvl>
     <w:lvl w:ilvl="2" w:tplc="0416001B" w:tentative="1">
       <w:start w:val="1"/>
@@ -20756,7 +20821,7 @@
       </w:pPr>
     </w:lvl>
   </w:abstractNum>
-  <w:abstractNum w:abstractNumId="3" w15:restartNumberingAfterBreak="0">
+  <w:abstractNum w:abstractNumId="4" w15:restartNumberingAfterBreak="0">
     <w:nsid w:val="476365F0"/>
     <w:multiLevelType w:val="multilevel"/>
     <w:tmpl w:val="F418E692"/>
@@ -20842,7 +20907,7 @@
       </w:pPr>
     </w:lvl>
   </w:abstractNum>
-  <w:abstractNum w:abstractNumId="4" w15:restartNumberingAfterBreak="0">
+  <w:abstractNum w:abstractNumId="5" w15:restartNumberingAfterBreak="0">
     <w:nsid w:val="4917360E"/>
     <w:multiLevelType w:val="multilevel"/>
     <w:tmpl w:val="F418E692"/>
@@ -20928,7 +20993,7 @@
       </w:pPr>
     </w:lvl>
   </w:abstractNum>
-  <w:abstractNum w:abstractNumId="5" w15:restartNumberingAfterBreak="0">
+  <w:abstractNum w:abstractNumId="6" w15:restartNumberingAfterBreak="0">
     <w:nsid w:val="4F250B52"/>
     <w:multiLevelType w:val="hybridMultilevel"/>
     <w:tmpl w:val="EE78F9B2"/>
@@ -21041,7 +21106,187 @@
       </w:rPr>
     </w:lvl>
   </w:abstractNum>
-  <w:abstractNum w:abstractNumId="6" w15:restartNumberingAfterBreak="0">
+  <w:abstractNum w:abstractNumId="7" w15:restartNumberingAfterBreak="0">
+    <w:nsid w:val="549A5ED8"/>
+    <w:multiLevelType w:val="hybridMultilevel"/>
+    <w:tmpl w:val="ACF48CFC"/>
+    <w:lvl w:ilvl="0" w:tplc="A23ECBFA">
+      <w:start w:val="10"/>
+      <w:numFmt w:val="decimal"/>
+      <w:lvlText w:val="%1."/>
+      <w:lvlJc w:val="left"/>
+      <w:pPr>
+        <w:ind w:left="1080" w:hanging="360"/>
+      </w:pPr>
+      <w:rPr>
+        <w:rFonts w:hint="default"/>
+        <w:b/>
+        <w:color w:val="FFFFFF" w:themeColor="background1"/>
+      </w:rPr>
+    </w:lvl>
+    <w:lvl w:ilvl="1" w:tplc="04160019" w:tentative="1">
+      <w:start w:val="1"/>
+      <w:numFmt w:val="lowerLetter"/>
+      <w:lvlText w:val="%2."/>
+      <w:lvlJc w:val="left"/>
+      <w:pPr>
+        <w:ind w:left="1440" w:hanging="360"/>
+      </w:pPr>
+    </w:lvl>
+    <w:lvl w:ilvl="2" w:tplc="0416001B" w:tentative="1">
+      <w:start w:val="1"/>
+      <w:numFmt w:val="lowerRoman"/>
+      <w:lvlText w:val="%3."/>
+      <w:lvlJc w:val="right"/>
+      <w:pPr>
+        <w:ind w:left="2160" w:hanging="180"/>
+      </w:pPr>
+    </w:lvl>
+    <w:lvl w:ilvl="3" w:tplc="0416000F" w:tentative="1">
+      <w:start w:val="1"/>
+      <w:numFmt w:val="decimal"/>
+      <w:lvlText w:val="%4."/>
+      <w:lvlJc w:val="left"/>
+      <w:pPr>
+        <w:ind w:left="2880" w:hanging="360"/>
+      </w:pPr>
+    </w:lvl>
+    <w:lvl w:ilvl="4" w:tplc="04160019" w:tentative="1">
+      <w:start w:val="1"/>
+      <w:numFmt w:val="lowerLetter"/>
+      <w:lvlText w:val="%5."/>
+      <w:lvlJc w:val="left"/>
+      <w:pPr>
+        <w:ind w:left="3600" w:hanging="360"/>
+      </w:pPr>
+    </w:lvl>
+    <w:lvl w:ilvl="5" w:tplc="0416001B" w:tentative="1">
+      <w:start w:val="1"/>
+      <w:numFmt w:val="lowerRoman"/>
+      <w:lvlText w:val="%6."/>
+      <w:lvlJc w:val="right"/>
+      <w:pPr>
+        <w:ind w:left="4320" w:hanging="180"/>
+      </w:pPr>
+    </w:lvl>
+    <w:lvl w:ilvl="6" w:tplc="0416000F" w:tentative="1">
+      <w:start w:val="1"/>
+      <w:numFmt w:val="decimal"/>
+      <w:lvlText w:val="%7."/>
+      <w:lvlJc w:val="left"/>
+      <w:pPr>
+        <w:ind w:left="5040" w:hanging="360"/>
+      </w:pPr>
+    </w:lvl>
+    <w:lvl w:ilvl="7" w:tplc="04160019" w:tentative="1">
+      <w:start w:val="1"/>
+      <w:numFmt w:val="lowerLetter"/>
+      <w:lvlText w:val="%8."/>
+      <w:lvlJc w:val="left"/>
+      <w:pPr>
+        <w:ind w:left="5760" w:hanging="360"/>
+      </w:pPr>
+    </w:lvl>
+    <w:lvl w:ilvl="8" w:tplc="0416001B" w:tentative="1">
+      <w:start w:val="1"/>
+      <w:numFmt w:val="lowerRoman"/>
+      <w:lvlText w:val="%9."/>
+      <w:lvlJc w:val="right"/>
+      <w:pPr>
+        <w:ind w:left="6480" w:hanging="180"/>
+      </w:pPr>
+    </w:lvl>
+  </w:abstractNum>
+  <w:abstractNum w:abstractNumId="8" w15:restartNumberingAfterBreak="0">
+    <w:nsid w:val="56694A65"/>
+    <w:multiLevelType w:val="hybridMultilevel"/>
+    <w:tmpl w:val="917A9028"/>
+    <w:lvl w:ilvl="0" w:tplc="BA5E3248">
+      <w:start w:val="2"/>
+      <w:numFmt w:val="lowerLetter"/>
+      <w:lvlText w:val="%1."/>
+      <w:lvlJc w:val="left"/>
+      <w:pPr>
+        <w:ind w:left="5536" w:hanging="360"/>
+      </w:pPr>
+      <w:rPr>
+        <w:rFonts w:hint="default"/>
+      </w:rPr>
+    </w:lvl>
+    <w:lvl w:ilvl="1" w:tplc="04160019" w:tentative="1">
+      <w:start w:val="1"/>
+      <w:numFmt w:val="lowerLetter"/>
+      <w:lvlText w:val="%2."/>
+      <w:lvlJc w:val="left"/>
+      <w:pPr>
+        <w:ind w:left="5176" w:hanging="360"/>
+      </w:pPr>
+    </w:lvl>
+    <w:lvl w:ilvl="2" w:tplc="0416001B">
+      <w:start w:val="1"/>
+      <w:numFmt w:val="lowerRoman"/>
+      <w:lvlText w:val="%3."/>
+      <w:lvlJc w:val="right"/>
+      <w:pPr>
+        <w:ind w:left="5896" w:hanging="180"/>
+      </w:pPr>
+    </w:lvl>
+    <w:lvl w:ilvl="3" w:tplc="0416000F" w:tentative="1">
+      <w:start w:val="1"/>
+      <w:numFmt w:val="decimal"/>
+      <w:lvlText w:val="%4."/>
+      <w:lvlJc w:val="left"/>
+      <w:pPr>
+        <w:ind w:left="6616" w:hanging="360"/>
+      </w:pPr>
+    </w:lvl>
+    <w:lvl w:ilvl="4" w:tplc="04160019" w:tentative="1">
+      <w:start w:val="1"/>
+      <w:numFmt w:val="lowerLetter"/>
+      <w:lvlText w:val="%5."/>
+      <w:lvlJc w:val="left"/>
+      <w:pPr>
+        <w:ind w:left="7336" w:hanging="360"/>
+      </w:pPr>
+    </w:lvl>
+    <w:lvl w:ilvl="5" w:tplc="0416001B" w:tentative="1">
+      <w:start w:val="1"/>
+      <w:numFmt w:val="lowerRoman"/>
+      <w:lvlText w:val="%6."/>
+      <w:lvlJc w:val="right"/>
+      <w:pPr>
+        <w:ind w:left="8056" w:hanging="180"/>
+      </w:pPr>
+    </w:lvl>
+    <w:lvl w:ilvl="6" w:tplc="0416000F" w:tentative="1">
+      <w:start w:val="1"/>
+      <w:numFmt w:val="decimal"/>
+      <w:lvlText w:val="%7."/>
+      <w:lvlJc w:val="left"/>
+      <w:pPr>
+        <w:ind w:left="8776" w:hanging="360"/>
+      </w:pPr>
+    </w:lvl>
+    <w:lvl w:ilvl="7" w:tplc="04160019" w:tentative="1">
+      <w:start w:val="1"/>
+      <w:numFmt w:val="lowerLetter"/>
+      <w:lvlText w:val="%8."/>
+      <w:lvlJc w:val="left"/>
+      <w:pPr>
+        <w:ind w:left="9496" w:hanging="360"/>
+      </w:pPr>
+    </w:lvl>
+    <w:lvl w:ilvl="8" w:tplc="0416001B" w:tentative="1">
+      <w:start w:val="1"/>
+      <w:numFmt w:val="lowerRoman"/>
+      <w:lvlText w:val="%9."/>
+      <w:lvlJc w:val="right"/>
+      <w:pPr>
+        <w:ind w:left="10216" w:hanging="180"/>
+      </w:pPr>
+    </w:lvl>
+  </w:abstractNum>
+  <w:abstractNum w:abstractNumId="9" w15:restartNumberingAfterBreak="0">
     <w:nsid w:val="5B6C0307"/>
     <w:multiLevelType w:val="hybridMultilevel"/>
     <w:tmpl w:val="1902D07C"/>
@@ -21132,7 +21377,7 @@
       </w:pPr>
     </w:lvl>
   </w:abstractNum>
-  <w:abstractNum w:abstractNumId="7" w15:restartNumberingAfterBreak="0">
+  <w:abstractNum w:abstractNumId="10" w15:restartNumberingAfterBreak="0">
     <w:nsid w:val="78330CBB"/>
     <w:multiLevelType w:val="multilevel"/>
     <w:tmpl w:val="333C044C"/>
@@ -21223,7 +21468,7 @@
       </w:pPr>
     </w:lvl>
   </w:abstractNum>
-  <w:abstractNum w:abstractNumId="8" w15:restartNumberingAfterBreak="0">
+  <w:abstractNum w:abstractNumId="11" w15:restartNumberingAfterBreak="0">
     <w:nsid w:val="79EF06AC"/>
     <w:multiLevelType w:val="multilevel"/>
     <w:tmpl w:val="4BC057CC"/>
@@ -21337,22 +21582,22 @@
     </w:lvl>
   </w:abstractNum>
   <w:num w:numId="1">
+    <w:abstractNumId w:val="3"/>
+  </w:num>
+  <w:num w:numId="2">
+    <w:abstractNumId w:val="6"/>
+  </w:num>
+  <w:num w:numId="3">
     <w:abstractNumId w:val="2"/>
   </w:num>
-  <w:num w:numId="2">
-    <w:abstractNumId w:val="5"/>
-  </w:num>
-  <w:num w:numId="3">
-    <w:abstractNumId w:val="1"/>
-  </w:num>
   <w:num w:numId="4">
-    <w:abstractNumId w:val="6"/>
+    <w:abstractNumId w:val="9"/>
   </w:num>
   <w:num w:numId="5">
-    <w:abstractNumId w:val="8"/>
+    <w:abstractNumId w:val="11"/>
   </w:num>
   <w:num w:numId="6">
-    <w:abstractNumId w:val="7"/>
+    <w:abstractNumId w:val="10"/>
     <w:lvlOverride w:ilvl="0">
       <w:startOverride w:val="1"/>
     </w:lvlOverride>
@@ -21382,7 +21627,7 @@
     </w:lvlOverride>
   </w:num>
   <w:num w:numId="7">
-    <w:abstractNumId w:val="4"/>
+    <w:abstractNumId w:val="5"/>
     <w:lvlOverride w:ilvl="0">
       <w:startOverride w:val="1"/>
     </w:lvlOverride>
@@ -21412,7 +21657,7 @@
     </w:lvlOverride>
   </w:num>
   <w:num w:numId="8">
-    <w:abstractNumId w:val="3"/>
+    <w:abstractNumId w:val="4"/>
     <w:lvlOverride w:ilvl="0">
       <w:startOverride w:val="1"/>
     </w:lvlOverride>
@@ -21443,6 +21688,15 @@
   </w:num>
   <w:num w:numId="9">
     <w:abstractNumId w:val="0"/>
+  </w:num>
+  <w:num w:numId="10">
+    <w:abstractNumId w:val="1"/>
+  </w:num>
+  <w:num w:numId="11">
+    <w:abstractNumId w:val="8"/>
+  </w:num>
+  <w:num w:numId="12">
+    <w:abstractNumId w:val="7"/>
   </w:num>
   <w:numIdMacAtCleanup w:val="8"/>
 </w:numbering>
@@ -22684,6 +22938,18 @@
       <w:lang w:val="pt-BR" w:eastAsia="pt-BR"/>
     </w:rPr>
   </w:style>
+  <w:style w:type="character" w:styleId="HiperlinkVisitado">
+    <w:name w:val="FollowedHyperlink"/>
+    <w:basedOn w:val="Fontepargpadro"/>
+    <w:uiPriority w:val="99"/>
+    <w:semiHidden/>
+    <w:unhideWhenUsed/>
+    <w:rsid w:val="005F0267"/>
+    <w:rPr>
+      <w:color w:val="954F72" w:themeColor="followedHyperlink"/>
+      <w:u w:val="single"/>
+    </w:rPr>
+  </w:style>
 </w:styles>
 </file>
 
@@ -23069,45 +23335,101 @@
 </file>
 
 <file path=customXml/item1.xml><?xml version="1.0" encoding="utf-8"?>
-<p:properties xmlns:p="http://schemas.microsoft.com/office/2006/metadata/properties" xmlns:xsi="http://www.w3.org/2001/XMLSchema-instance" xmlns:pc="http://schemas.microsoft.com/office/infopath/2007/PartnerControls">
-  <documentManagement/>
-</p:properties>
+<?mso-contentType ?>
+<spe:Receivers xmlns:spe="http://schemas.microsoft.com/sharepoint/events">
+  <Receiver>
+    <Name>Document ID Generator</Name>
+    <Synchronization>Synchronous</Synchronization>
+    <Type>10001</Type>
+    <SequenceNumber>1000</SequenceNumber>
+    <Url/>
+    <Assembly>Microsoft.Office.DocumentManagement, Version=16.0.0.0, Culture=neutral, PublicKeyToken=71e9bce111e9429c</Assembly>
+    <Class>Microsoft.Office.DocumentManagement.Internal.DocIdHandler</Class>
+    <Data/>
+    <Filter/>
+  </Receiver>
+  <Receiver>
+    <Name>Document ID Generator</Name>
+    <Synchronization>Synchronous</Synchronization>
+    <Type>10002</Type>
+    <SequenceNumber>1001</SequenceNumber>
+    <Url/>
+    <Assembly>Microsoft.Office.DocumentManagement, Version=16.0.0.0, Culture=neutral, PublicKeyToken=71e9bce111e9429c</Assembly>
+    <Class>Microsoft.Office.DocumentManagement.Internal.DocIdHandler</Class>
+    <Data/>
+    <Filter/>
+  </Receiver>
+  <Receiver>
+    <Name>Document ID Generator</Name>
+    <Synchronization>Synchronous</Synchronization>
+    <Type>10004</Type>
+    <SequenceNumber>1002</SequenceNumber>
+    <Url/>
+    <Assembly>Microsoft.Office.DocumentManagement, Version=16.0.0.0, Culture=neutral, PublicKeyToken=71e9bce111e9429c</Assembly>
+    <Class>Microsoft.Office.DocumentManagement.Internal.DocIdHandler</Class>
+    <Data/>
+    <Filter/>
+  </Receiver>
+  <Receiver>
+    <Name>Document ID Generator</Name>
+    <Synchronization>Synchronous</Synchronization>
+    <Type>10006</Type>
+    <SequenceNumber>1003</SequenceNumber>
+    <Url/>
+    <Assembly>Microsoft.Office.DocumentManagement, Version=16.0.0.0, Culture=neutral, PublicKeyToken=71e9bce111e9429c</Assembly>
+    <Class>Microsoft.Office.DocumentManagement.Internal.DocIdHandler</Class>
+    <Data/>
+    <Filter/>
+  </Receiver>
+</spe:Receivers>
 </file>
 
 <file path=customXml/item2.xml><?xml version="1.0" encoding="utf-8"?>
-<?mso-contentType ?>
-<FormTemplates xmlns="http://schemas.microsoft.com/sharepoint/v3/contenttype/forms">
-  <Display>DocumentLibraryForm</Display>
-  <Edit>DocumentLibraryForm</Edit>
-  <New>DocumentLibraryForm</New>
-</FormTemplates>
-</file>
-
-<file path=customXml/item3.xml><?xml version="1.0" encoding="utf-8"?>
-<ct:contentTypeSchema xmlns:ct="http://schemas.microsoft.com/office/2006/metadata/contentType" xmlns:ma="http://schemas.microsoft.com/office/2006/metadata/properties/metaAttributes" ct:_="" ma:_="" ma:contentTypeName="Documento" ma:contentTypeID="0x01010001730391BEB32D43AF8AB2AFEEB8488B" ma:contentTypeVersion="14" ma:contentTypeDescription="Crie um novo documento." ma:contentTypeScope="" ma:versionID="fc930f2965dde5177f0e67ae7473076b">
-  <xsd:schema xmlns:xsd="http://www.w3.org/2001/XMLSchema" xmlns:xs="http://www.w3.org/2001/XMLSchema" xmlns:p="http://schemas.microsoft.com/office/2006/metadata/properties" xmlns:ns3="6072eb26-f1bd-42a9-9cdd-bc5d202d5a53" xmlns:ns4="ec7173e9-57c5-48be-84a0-d9065298330e" targetNamespace="http://schemas.microsoft.com/office/2006/metadata/properties" ma:root="true" ma:fieldsID="8849582047e4346df0a30e15ad9a8716" ns3:_="" ns4:_="">
-    <xsd:import namespace="6072eb26-f1bd-42a9-9cdd-bc5d202d5a53"/>
-    <xsd:import namespace="ec7173e9-57c5-48be-84a0-d9065298330e"/>
+<ct:contentTypeSchema xmlns:ct="http://schemas.microsoft.com/office/2006/metadata/contentType" xmlns:ma="http://schemas.microsoft.com/office/2006/metadata/properties/metaAttributes" ct:_="" ma:_="" ma:contentTypeName="Documento" ma:contentTypeID="0x0101007F890D76FBA01A4C94B790C95B3EB20D" ma:contentTypeVersion="47" ma:contentTypeDescription="Crie um novo documento." ma:contentTypeScope="" ma:versionID="16e8a8bec9b44138813198c43207a4bd">
+  <xsd:schema xmlns:xsd="http://www.w3.org/2001/XMLSchema" xmlns:xs="http://www.w3.org/2001/XMLSchema" xmlns:p="http://schemas.microsoft.com/office/2006/metadata/properties" xmlns:ns2="e9de385e-e4f9-4e50-98fa-ea9eb88918d5" xmlns:ns3="64097ab0-f730-4ced-a94d-81f432f6e28d" targetNamespace="http://schemas.microsoft.com/office/2006/metadata/properties" ma:root="true" ma:fieldsID="5267d44263600d770fb3f5c96e23c393" ns2:_="" ns3:_="">
+    <xsd:import namespace="e9de385e-e4f9-4e50-98fa-ea9eb88918d5"/>
+    <xsd:import namespace="64097ab0-f730-4ced-a94d-81f432f6e28d"/>
     <xsd:element name="properties">
       <xsd:complexType>
         <xsd:sequence>
           <xsd:element name="documentManagement">
             <xsd:complexType>
               <xsd:all>
+                <xsd:element ref="ns2:tipodocumento" minOccurs="0"/>
+                <xsd:element ref="ns2:macroprocesso" minOccurs="0"/>
+                <xsd:element ref="ns2:Sigilo"/>
+                <xsd:element ref="ns2:Inicio_da_Vigencia"/>
+                <xsd:element ref="ns2:Codigo_GPA" minOccurs="0"/>
+                <xsd:element ref="ns2:StatusDaVigencia" minOccurs="0"/>
+                <xsd:element ref="ns2:Processo" minOccurs="0"/>
+                <xsd:element ref="ns2:PontoFocal" minOccurs="0"/>
+                <xsd:element ref="ns2:OwnerValidador" minOccurs="0"/>
+                <xsd:element ref="ns2:Cargo_do_Owner_Validador" minOccurs="0"/>
+                <xsd:element ref="ns2:Data_do_Arquivamento" minOccurs="0"/>
+                <xsd:element ref="ns2:Nome_Documento" minOccurs="0"/>
+                <xsd:element ref="ns2:Abrangencia" minOccurs="0"/>
+                <xsd:element ref="ns2:MediaServiceMetadata" minOccurs="0"/>
+                <xsd:element ref="ns2:MediaServiceFastMetadata" minOccurs="0"/>
+                <xsd:element ref="ns2:Total_Dias_Vigencia" minOccurs="0"/>
+                <xsd:element ref="ns3:_dlc_DocId" minOccurs="0"/>
+                <xsd:element ref="ns3:_dlc_DocIdUrl" minOccurs="0"/>
+                <xsd:element ref="ns3:_dlc_DocIdPersistId" minOccurs="0"/>
+                <xsd:element ref="ns2:MediaServiceAutoKeyPoints" minOccurs="0"/>
+                <xsd:element ref="ns2:MediaServiceKeyPoints" minOccurs="0"/>
+                <xsd:element ref="ns2:Area_do_Respons_x00e1_vel" minOccurs="0"/>
+                <xsd:element ref="ns2:Data_Vencimento_Automatico" minOccurs="0"/>
                 <xsd:element ref="ns3:SharedWithUsers" minOccurs="0"/>
                 <xsd:element ref="ns3:SharedWithDetails" minOccurs="0"/>
-                <xsd:element ref="ns3:SharingHintHash" minOccurs="0"/>
-                <xsd:element ref="ns4:MediaServiceMetadata" minOccurs="0"/>
-                <xsd:element ref="ns4:MediaServiceFastMetadata" minOccurs="0"/>
-                <xsd:element ref="ns4:MediaServiceAutoKeyPoints" minOccurs="0"/>
-                <xsd:element ref="ns4:MediaServiceKeyPoints" minOccurs="0"/>
-                <xsd:element ref="ns4:MediaServiceDateTaken" minOccurs="0"/>
-                <xsd:element ref="ns4:MediaLengthInSeconds" minOccurs="0"/>
-                <xsd:element ref="ns4:MediaServiceAutoTags" minOccurs="0"/>
-                <xsd:element ref="ns4:MediaServiceOCR" minOccurs="0"/>
-                <xsd:element ref="ns4:MediaServiceGenerationTime" minOccurs="0"/>
-                <xsd:element ref="ns4:MediaServiceEventHashCode" minOccurs="0"/>
-                <xsd:element ref="ns4:MediaServiceLocation" minOccurs="0"/>
+                <xsd:element ref="ns2:Codigo_GPA_aux" minOccurs="0"/>
+                <xsd:element ref="ns2:Nome_Responsavel" minOccurs="0"/>
+                <xsd:element ref="ns2:Nome_Aprovador" minOccurs="0"/>
+                <xsd:element ref="ns2:Cargo_Aprovador" minOccurs="0"/>
+                <xsd:element ref="ns2:Datain_x00ed_ciorevis_x00e3_o" minOccurs="0"/>
+                <xsd:element ref="ns2:Observa_x00e7__x00f5_es" minOccurs="0"/>
+                <xsd:element ref="ns2:Valida_x00e7__x00f5_esEspec_x00ed_ficas" minOccurs="0"/>
+                <xsd:element ref="ns2:MediaServiceObjectDetectorVersions" minOccurs="0"/>
+                <xsd:element ref="ns2:MediaServiceSearchProperties" minOccurs="0"/>
+                <xsd:element ref="ns2:Publica_x00e7__x00e3_oExterna" minOccurs="0"/>
               </xsd:all>
             </xsd:complexType>
           </xsd:element>
@@ -23115,10 +23437,262 @@
       </xsd:complexType>
     </xsd:element>
   </xsd:schema>
-  <xsd:schema xmlns:xsd="http://www.w3.org/2001/XMLSchema" xmlns:xs="http://www.w3.org/2001/XMLSchema" xmlns:dms="http://schemas.microsoft.com/office/2006/documentManagement/types" xmlns:pc="http://schemas.microsoft.com/office/infopath/2007/PartnerControls" targetNamespace="6072eb26-f1bd-42a9-9cdd-bc5d202d5a53" elementFormDefault="qualified">
+  <xsd:schema xmlns:xsd="http://www.w3.org/2001/XMLSchema" xmlns:xs="http://www.w3.org/2001/XMLSchema" xmlns:dms="http://schemas.microsoft.com/office/2006/documentManagement/types" xmlns:pc="http://schemas.microsoft.com/office/infopath/2007/PartnerControls" targetNamespace="e9de385e-e4f9-4e50-98fa-ea9eb88918d5" elementFormDefault="qualified">
     <xsd:import namespace="http://schemas.microsoft.com/office/2006/documentManagement/types"/>
     <xsd:import namespace="http://schemas.microsoft.com/office/infopath/2007/PartnerControls"/>
-    <xsd:element name="SharedWithUsers" ma:index="8" nillable="true" ma:displayName="Compartilhado com" ma:internalName="SharedWithUsers" ma:readOnly="true">
+    <xsd:element name="tipodocumento" ma:index="8" nillable="true" ma:displayName="Tipo_Documento" ma:format="Dropdown" ma:internalName="tipodocumento">
+      <xsd:simpleType>
+        <xsd:restriction base="dms:Choice">
+          <xsd:enumeration value="Fluxo"/>
+          <xsd:enumeration value="Formulário"/>
+          <xsd:enumeration value="Macroprocesso"/>
+          <xsd:enumeration value="Manual para operar"/>
+          <xsd:enumeration value="Instrução de trabalho"/>
+          <xsd:enumeration value="Política"/>
+          <xsd:enumeration value="Procedimento"/>
+        </xsd:restriction>
+      </xsd:simpleType>
+    </xsd:element>
+    <xsd:element name="macroprocesso" ma:index="9" nillable="true" ma:displayName="MacroProcesso" ma:format="Dropdown" ma:internalName="macroprocesso">
+      <xsd:simpleType>
+        <xsd:restriction base="dms:Choice">
+          <xsd:enumeration value="01 - Gestão Corporativa"/>
+          <xsd:enumeration value="02 - Gestão Estratégica do Negócio"/>
+          <xsd:enumeration value="03 - Gestão do Desempenho"/>
+          <xsd:enumeration value="04 - Gestão da Expansão"/>
+          <xsd:enumeration value="05 - Gestão da Sustentabilidade"/>
+          <xsd:enumeration value="06 - Gestão de Marketing e Comunicação"/>
+          <xsd:enumeration value="07 - Aquisição de Produtos e Serviços"/>
+          <xsd:enumeration value="08 - Armazenagem e Distribuição"/>
+          <xsd:enumeration value="09 - Venda de Serviços"/>
+          <xsd:enumeration value="10 - Venda de Produtos"/>
+          <xsd:enumeration value="11 - Venda de Crédito"/>
+          <xsd:enumeration value="12 - Relacionamento com o Cliente"/>
+          <xsd:enumeration value="13 - Suporte Financeiro"/>
+          <xsd:enumeration value="14 - Suporte Administrativo"/>
+          <xsd:enumeration value="15 - Suporte Jurídico"/>
+          <xsd:enumeration value="16 - Suporte de Tecnologia da Informação"/>
+          <xsd:enumeration value="17 - Suporte de Pessoas"/>
+          <xsd:enumeration value="18 - Suporte da Infraestrutura"/>
+          <xsd:enumeration value="Escolha 19"/>
+        </xsd:restriction>
+      </xsd:simpleType>
+    </xsd:element>
+    <xsd:element name="Sigilo" ma:index="10" ma:displayName="Tipo_Sigilo" ma:default="Interno" ma:format="Dropdown" ma:internalName="Sigilo">
+      <xsd:simpleType>
+        <xsd:restriction base="dms:Choice">
+          <xsd:enumeration value="Interno"/>
+          <xsd:enumeration value="Restrito"/>
+          <xsd:enumeration value="Publico"/>
+        </xsd:restriction>
+      </xsd:simpleType>
+    </xsd:element>
+    <xsd:element name="Inicio_da_Vigencia" ma:index="11" ma:displayName="Inicio_da_Vigencia" ma:default="[today]" ma:format="DateOnly" ma:internalName="Inicio_da_Vigencia">
+      <xsd:simpleType>
+        <xsd:restriction base="dms:DateTime"/>
+      </xsd:simpleType>
+    </xsd:element>
+    <xsd:element name="Codigo_GPA" ma:index="12" nillable="true" ma:displayName="Codigo_GPA" ma:format="Dropdown" ma:internalName="Codigo_GPA">
+      <xsd:simpleType>
+        <xsd:restriction base="dms:Text">
+          <xsd:maxLength value="255"/>
+        </xsd:restriction>
+      </xsd:simpleType>
+    </xsd:element>
+    <xsd:element name="StatusDaVigencia" ma:index="13" nillable="true" ma:displayName="Status_Vigencia" ma:default="Vigente" ma:format="Dropdown" ma:internalName="StatusDaVigencia">
+      <xsd:simpleType>
+        <xsd:restriction base="dms:Choice">
+          <xsd:enumeration value="Vigente"/>
+          <xsd:enumeration value="Vencido"/>
+          <xsd:enumeration value="Em_Revisao"/>
+          <xsd:enumeration value="Arquivado"/>
+          <xsd:enumeration value="Privado"/>
+        </xsd:restriction>
+      </xsd:simpleType>
+    </xsd:element>
+    <xsd:element name="Processo" ma:index="14" nillable="true" ma:displayName="Processo" ma:format="Dropdown" ma:internalName="Processo">
+      <xsd:simpleType>
+        <xsd:restriction base="dms:Choice">
+          <xsd:enumeration value="01.01. Governança Corporativa"/>
+          <xsd:enumeration value="01.02. Relações com Investidores"/>
+          <xsd:enumeration value="01.03. Gestão de Riscos e Controles Internos"/>
+          <xsd:enumeration value="01.04. Auditoria e Ouvidoria"/>
+          <xsd:enumeration value="01.05. Relações Institucionais e Imprensa"/>
+          <xsd:enumeration value="02.01. Gestão da Estratégia"/>
+          <xsd:enumeration value="02.02. Gestão do Portfólio de Projetos"/>
+          <xsd:enumeration value="03.01. Gestão dos Resultados"/>
+          <xsd:enumeration value="03.02. Gestão de Orçamento"/>
+          <xsd:enumeration value="03.03. Gestão de Investimentos"/>
+          <xsd:enumeration value="03.04. Gestão de Indicadores"/>
+          <xsd:enumeration value="03.05. Gestão do Portfólio de Processos e Documentações"/>
+          <xsd:enumeration value="03.06. Gestão de Melhoria Contínua"/>
+          <xsd:enumeration value="03.07. Gestão de Projetos"/>
+          <xsd:enumeration value="04.01. Gestão de Abertura de Novas Lojas"/>
+          <xsd:enumeration value="04.02. Gestão de Reforma de Lojas"/>
+          <xsd:enumeration value="04.03. Gestão de Empreendimentos"/>
+          <xsd:enumeration value="05.01. Gestão Socioambiental"/>
+          <xsd:enumeration value="05.02. Gestão de Ações Sociais e Mobilizações"/>
+          <xsd:enumeration value="06.01. Planejamento da Estratégia de Marketing"/>
+          <xsd:enumeration value="06.02. Execução do Plano de Marketing"/>
+          <xsd:enumeration value="07.01. Gestão de Categorias"/>
+          <xsd:enumeration value="07.02. Gestão do Sortimento"/>
+          <xsd:enumeration value="07.03. Planejamento de Marcas Exclusivas"/>
+          <xsd:enumeration value="07.04. Desenvolvimento de Produtos"/>
+          <xsd:enumeration value="07.05. Gestão do Ciclo de Vida de Produtos"/>
+          <xsd:enumeration value="07.06. Gestão do Cadastro de Fornecedores"/>
+          <xsd:enumeration value="07.07. Gestão e Desenvolvimento de Fornecedores"/>
+          <xsd:enumeration value="07.08. Gestão de Contratos Comerciais"/>
+          <xsd:enumeration value="07.09. Negociação"/>
+          <xsd:enumeration value="07.10. Administração de Compras"/>
+          <xsd:enumeration value="07.11. Gestão da Importação"/>
+          <xsd:enumeration value="08.01. Gestão de Estoques"/>
+          <xsd:enumeration value="08.02. Gestão de Abastecimento CD"/>
+          <xsd:enumeration value="08.03. Gestão de Abastecimento Loja"/>
+          <xsd:enumeration value="08.04. Recebimento de Mercadorias"/>
+          <xsd:enumeration value="08.05. Gestão de Armazenamento"/>
+          <xsd:enumeration value="08.06. Distribuição de Mercadorias"/>
+          <xsd:enumeration value="08.07. Gestão de Transportes"/>
+          <xsd:enumeration value="08.08. Gestão de Logística Reversa"/>
+          <xsd:enumeration value="09.01. Planejamento de Serviços"/>
+          <xsd:enumeration value="09.02. Operacionalização de Serviços"/>
+          <xsd:enumeration value="09.03. Acompanhamento dos Serviços"/>
+          <xsd:enumeration value="10.01. Clusterização"/>
+          <xsd:enumeration value="10.02. Definição de Preço de Produto"/>
+          <xsd:enumeration value="10.03. Planejamento de Ofertas ou Promoção"/>
+          <xsd:enumeration value="10.04. Definição de Condições de Pagamento"/>
+          <xsd:enumeration value="10.05. Padronização de Exposição de Produtos"/>
+          <xsd:enumeration value="10.06. Operacionalização de Venda de Produto"/>
+          <xsd:enumeration value="10.07. Gestão da Operação"/>
+          <xsd:enumeration value="10.08. Gestão de Equipes de Operação"/>
+          <xsd:enumeration value="10.09. Planejamento e Controle da Operação e-commerce"/>
+          <xsd:enumeration value="10.10. Coordenação da Operação e-commerce"/>
+          <xsd:enumeration value="10.11. Gestão de Conteúdo"/>
+          <xsd:enumeration value="11.01. Planejamento de Crédito"/>
+          <xsd:enumeration value="11.02. Operacionalização de Crédito"/>
+          <xsd:enumeration value="11.03. Acompanhamento de Crédito"/>
+          <xsd:enumeration value="12.01. Gestão de Assistência Técnica"/>
+          <xsd:enumeration value="12.02. Gestão de Montagem e Desmontagem de Móveis"/>
+          <xsd:enumeration value="12.03. Gestão de Cadastro de Clientes"/>
+          <xsd:enumeration value="12.04. Fidelização"/>
+          <xsd:enumeration value="12.05. Atendimento ao Consumidor"/>
+          <xsd:enumeration value="13.01. Planejamento Financeiro"/>
+          <xsd:enumeration value="13.02. Gestão Contábil"/>
+          <xsd:enumeration value="13.03. Gestão Tributária"/>
+          <xsd:enumeration value="13.04. Gestão de Tesouraria"/>
+          <xsd:enumeration value="13.05. Gestão de Ativo Fixo"/>
+          <xsd:enumeration value="13.06. Gestão de Serviços Compartilhados"/>
+          <xsd:enumeration value="14.01. Compras Administrativas"/>
+          <xsd:enumeration value="14.02. Gestão de Terceiros"/>
+          <xsd:enumeration value="14.03. Gestão Imobiliária"/>
+          <xsd:enumeration value="14.04. Gestão de Contratos"/>
+          <xsd:enumeration value="14.05. Gestão de Fornecedores de Uso e Consumo"/>
+          <xsd:enumeration value="15.01. Prestação Consultoria Jurídica"/>
+          <xsd:enumeration value="15.02. Gestão de Ações Diversas"/>
+          <xsd:enumeration value="16.01. Gestão da Estratégia de Tecnologia da Informação"/>
+          <xsd:enumeration value="16.02. Gestão de Sistemas"/>
+          <xsd:enumeration value="16.03. Gestão de Serviços de Tecnologia da Informação"/>
+          <xsd:enumeration value="16.04. Gestão de Infraestrutura de Tecnologia da Informação"/>
+          <xsd:enumeration value="16.05. Governança de TI"/>
+          <xsd:enumeration value="17.01. Recrutamento e Seleção"/>
+          <xsd:enumeration value="17.02. Treinamento e Desenvolvimento"/>
+          <xsd:enumeration value="17.03. Avaliação de Desempenho de Colaboradores"/>
+          <xsd:enumeration value="17.04. Gestão de Cargos, Salários e Benefícios"/>
+          <xsd:enumeration value="17.05. Atendimento à Gestão de Pessoas"/>
+          <xsd:enumeration value="17.06. Gestão da Central de Serviços e Soluções de RH"/>
+          <xsd:enumeration value="17.07. Gestão de Segurança e Medicina do Trabalho"/>
+          <xsd:enumeration value="17.08. Gestão da Comunicação Interna"/>
+          <xsd:enumeration value="18.01. Manutenção da Infraestrutura"/>
+          <xsd:enumeration value="18.02. Gestão de obras de manutenção"/>
+        </xsd:restriction>
+      </xsd:simpleType>
+    </xsd:element>
+    <xsd:element name="PontoFocal" ma:index="15" nillable="true" ma:displayName="Nome_Ponto_Focal" ma:format="Dropdown" ma:internalName="PontoFocal">
+      <xsd:simpleType>
+        <xsd:restriction base="dms:Text">
+          <xsd:maxLength value="255"/>
+        </xsd:restriction>
+      </xsd:simpleType>
+    </xsd:element>
+    <xsd:element name="OwnerValidador" ma:index="16" nillable="true" ma:displayName="Nome_Owner_Validador" ma:format="Dropdown" ma:internalName="OwnerValidador">
+      <xsd:simpleType>
+        <xsd:restriction base="dms:Text">
+          <xsd:maxLength value="255"/>
+        </xsd:restriction>
+      </xsd:simpleType>
+    </xsd:element>
+    <xsd:element name="Cargo_do_Owner_Validador" ma:index="17" nillable="true" ma:displayName="Cargo_do_Owner_Validador" ma:internalName="Cargo_do_Owner_Validador">
+      <xsd:simpleType>
+        <xsd:restriction base="dms:Text">
+          <xsd:maxLength value="255"/>
+        </xsd:restriction>
+      </xsd:simpleType>
+    </xsd:element>
+    <xsd:element name="Data_do_Arquivamento" ma:index="18" nillable="true" ma:displayName="Data_do_Arquivamento" ma:format="DateOnly" ma:internalName="Data_do_Arquivamento">
+      <xsd:simpleType>
+        <xsd:restriction base="dms:DateTime"/>
+      </xsd:simpleType>
+    </xsd:element>
+    <xsd:element name="Nome_Documento" ma:index="19" nillable="true" ma:displayName="Descrição_Título" ma:format="Dropdown" ma:internalName="Nome_Documento">
+      <xsd:simpleType>
+        <xsd:restriction base="dms:Text">
+          <xsd:maxLength value="255"/>
+        </xsd:restriction>
+      </xsd:simpleType>
+    </xsd:element>
+    <xsd:element name="Abrangencia" ma:index="20" nillable="true" ma:displayName="Abrangencia" ma:internalName="Abrangencia">
+      <xsd:simpleType>
+        <xsd:restriction base="dms:Text">
+          <xsd:maxLength value="255"/>
+        </xsd:restriction>
+      </xsd:simpleType>
+    </xsd:element>
+    <xsd:element name="MediaServiceMetadata" ma:index="21" nillable="true" ma:displayName="MediaServiceMetadata" ma:hidden="true" ma:internalName="MediaServiceMetadata" ma:readOnly="true">
+      <xsd:simpleType>
+        <xsd:restriction base="dms:Note"/>
+      </xsd:simpleType>
+    </xsd:element>
+    <xsd:element name="MediaServiceFastMetadata" ma:index="22" nillable="true" ma:displayName="MediaServiceFastMetadata" ma:hidden="true" ma:internalName="MediaServiceFastMetadata" ma:readOnly="true">
+      <xsd:simpleType>
+        <xsd:restriction base="dms:Note"/>
+      </xsd:simpleType>
+    </xsd:element>
+    <xsd:element name="Total_Dias_Vigencia" ma:index="23" nillable="true" ma:displayName="Total_Dias_Vigencia" ma:internalName="Total_Dias_Vigencia" ma:percentage="FALSE">
+      <xsd:simpleType>
+        <xsd:restriction base="dms:Number"/>
+      </xsd:simpleType>
+    </xsd:element>
+    <xsd:element name="MediaServiceAutoKeyPoints" ma:index="28" nillable="true" ma:displayName="MediaServiceAutoKeyPoints" ma:hidden="true" ma:internalName="MediaServiceAutoKeyPoints" ma:readOnly="true">
+      <xsd:simpleType>
+        <xsd:restriction base="dms:Note"/>
+      </xsd:simpleType>
+    </xsd:element>
+    <xsd:element name="MediaServiceKeyPoints" ma:index="29" nillable="true" ma:displayName="KeyPoints" ma:internalName="MediaServiceKeyPoints" ma:readOnly="true">
+      <xsd:simpleType>
+        <xsd:restriction base="dms:Note">
+          <xsd:maxLength value="255"/>
+        </xsd:restriction>
+      </xsd:simpleType>
+    </xsd:element>
+    <xsd:element name="Area_do_Respons_x00e1_vel" ma:index="30" nillable="true" ma:displayName="Area_do_Responsável" ma:format="Dropdown" ma:internalName="Area_do_Respons_x00e1_vel">
+      <xsd:simpleType>
+        <xsd:restriction base="dms:Text">
+          <xsd:maxLength value="255"/>
+        </xsd:restriction>
+      </xsd:simpleType>
+    </xsd:element>
+    <xsd:element name="Data_Vencimento_Automatico" ma:index="31" nillable="true" ma:displayName="Data_Vencimento_Automatico" ma:format="DateOnly" ma:internalName="Data_Vencimento_Automatico">
+      <xsd:simpleType>
+        <xsd:restriction base="dms:DateTime"/>
+      </xsd:simpleType>
+    </xsd:element>
+    <xsd:element name="Codigo_GPA_aux" ma:index="34" nillable="true" ma:displayName="Codigo_GPA_aux" ma:internalName="Codigo_GPA_aux">
+      <xsd:simpleType>
+        <xsd:restriction base="dms:Text">
+          <xsd:maxLength value="255"/>
+        </xsd:restriction>
+      </xsd:simpleType>
+    </xsd:element>
+    <xsd:element name="Nome_Responsavel" ma:index="35" nillable="true" ma:displayName="Nome_Responsavel" ma:list="UserInfo" ma:SearchPeopleOnly="false" ma:SharePointGroup="0" ma:internalName="Nome_Responsavel" ma:readOnly="false" ma:showField="EMail">
       <xsd:complexType>
         <xsd:complexContent>
           <xsd:extension base="dms:UserMulti">
@@ -23137,79 +23711,142 @@
         </xsd:complexContent>
       </xsd:complexType>
     </xsd:element>
-    <xsd:element name="SharedWithDetails" ma:index="9" nillable="true" ma:displayName="Detalhes de Compartilhado Com" ma:internalName="SharedWithDetails" ma:readOnly="true">
+    <xsd:element name="Nome_Aprovador" ma:index="36" nillable="true" ma:displayName="Nome_Aprovador" ma:list="UserInfo" ma:SearchPeopleOnly="false" ma:SharePointGroup="0" ma:internalName="Nome_Aprovador" ma:readOnly="false" ma:showField="EMail">
+      <xsd:complexType>
+        <xsd:complexContent>
+          <xsd:extension base="dms:UserMulti">
+            <xsd:sequence>
+              <xsd:element name="UserInfo" minOccurs="0" maxOccurs="unbounded">
+                <xsd:complexType>
+                  <xsd:sequence>
+                    <xsd:element name="DisplayName" type="xsd:string" minOccurs="0"/>
+                    <xsd:element name="AccountId" type="dms:UserId" minOccurs="0" nillable="true"/>
+                    <xsd:element name="AccountType" type="xsd:string" minOccurs="0"/>
+                  </xsd:sequence>
+                </xsd:complexType>
+              </xsd:element>
+            </xsd:sequence>
+          </xsd:extension>
+        </xsd:complexContent>
+      </xsd:complexType>
+    </xsd:element>
+    <xsd:element name="Cargo_Aprovador" ma:index="37" nillable="true" ma:displayName="Cargo_Aprovador" ma:list="UserInfo" ma:SharePointGroup="0" ma:internalName="Cargo_Aprovador" ma:showField="JobTitle">
+      <xsd:complexType>
+        <xsd:complexContent>
+          <xsd:extension base="dms:User">
+            <xsd:sequence>
+              <xsd:element name="UserInfo" minOccurs="0" maxOccurs="unbounded">
+                <xsd:complexType>
+                  <xsd:sequence>
+                    <xsd:element name="DisplayName" type="xsd:string" minOccurs="0"/>
+                    <xsd:element name="AccountId" type="dms:UserId" minOccurs="0" nillable="true"/>
+                    <xsd:element name="AccountType" type="xsd:string" minOccurs="0"/>
+                  </xsd:sequence>
+                </xsd:complexType>
+              </xsd:element>
+            </xsd:sequence>
+          </xsd:extension>
+        </xsd:complexContent>
+      </xsd:complexType>
+    </xsd:element>
+    <xsd:element name="Datain_x00ed_ciorevis_x00e3_o" ma:index="38" nillable="true" ma:displayName="Data início revisão" ma:format="DateOnly" ma:internalName="Datain_x00ed_ciorevis_x00e3_o">
+      <xsd:simpleType>
+        <xsd:restriction base="dms:DateTime"/>
+      </xsd:simpleType>
+    </xsd:element>
+    <xsd:element name="Observa_x00e7__x00f5_es" ma:index="39" nillable="true" ma:displayName="Observações" ma:format="Dropdown" ma:internalName="Observa_x00e7__x00f5_es">
       <xsd:simpleType>
         <xsd:restriction base="dms:Note">
           <xsd:maxLength value="255"/>
         </xsd:restriction>
       </xsd:simpleType>
     </xsd:element>
-    <xsd:element name="SharingHintHash" ma:index="10" nillable="true" ma:displayName="Hash de Dica de Compartilhamento" ma:hidden="true" ma:internalName="SharingHintHash" ma:readOnly="true">
+    <xsd:element name="Valida_x00e7__x00f5_esEspec_x00ed_ficas" ma:index="40" nillable="true" ma:displayName="Validações Específicas" ma:format="Dropdown" ma:list="UserInfo" ma:SharePointGroup="0" ma:internalName="Valida_x00e7__x00f5_esEspec_x00ed_ficas">
+      <xsd:complexType>
+        <xsd:complexContent>
+          <xsd:extension base="dms:UserMulti">
+            <xsd:sequence>
+              <xsd:element name="UserInfo" minOccurs="0" maxOccurs="unbounded">
+                <xsd:complexType>
+                  <xsd:sequence>
+                    <xsd:element name="DisplayName" type="xsd:string" minOccurs="0"/>
+                    <xsd:element name="AccountId" type="dms:UserId" minOccurs="0" nillable="true"/>
+                    <xsd:element name="AccountType" type="xsd:string" minOccurs="0"/>
+                  </xsd:sequence>
+                </xsd:complexType>
+              </xsd:element>
+            </xsd:sequence>
+          </xsd:extension>
+        </xsd:complexContent>
+      </xsd:complexType>
+    </xsd:element>
+    <xsd:element name="MediaServiceObjectDetectorVersions" ma:index="41" nillable="true" ma:displayName="MediaServiceObjectDetectorVersions" ma:hidden="true" ma:indexed="true" ma:internalName="MediaServiceObjectDetectorVersions" ma:readOnly="true">
       <xsd:simpleType>
         <xsd:restriction base="dms:Text"/>
       </xsd:simpleType>
     </xsd:element>
-  </xsd:schema>
-  <xsd:schema xmlns:xsd="http://www.w3.org/2001/XMLSchema" xmlns:xs="http://www.w3.org/2001/XMLSchema" xmlns:dms="http://schemas.microsoft.com/office/2006/documentManagement/types" xmlns:pc="http://schemas.microsoft.com/office/infopath/2007/PartnerControls" targetNamespace="ec7173e9-57c5-48be-84a0-d9065298330e" elementFormDefault="qualified">
-    <xsd:import namespace="http://schemas.microsoft.com/office/2006/documentManagement/types"/>
-    <xsd:import namespace="http://schemas.microsoft.com/office/infopath/2007/PartnerControls"/>
-    <xsd:element name="MediaServiceMetadata" ma:index="11" nillable="true" ma:displayName="MediaServiceMetadata" ma:hidden="true" ma:internalName="MediaServiceMetadata" ma:readOnly="true">
+    <xsd:element name="MediaServiceSearchProperties" ma:index="42" nillable="true" ma:displayName="MediaServiceSearchProperties" ma:hidden="true" ma:internalName="MediaServiceSearchProperties" ma:readOnly="true">
       <xsd:simpleType>
         <xsd:restriction base="dms:Note"/>
       </xsd:simpleType>
     </xsd:element>
-    <xsd:element name="MediaServiceFastMetadata" ma:index="12" nillable="true" ma:displayName="MediaServiceFastMetadata" ma:hidden="true" ma:internalName="MediaServiceFastMetadata" ma:readOnly="true">
+    <xsd:element name="Publica_x00e7__x00e3_oExterna" ma:index="43" nillable="true" ma:displayName="Publicação Externa" ma:description="Política publicada no GPAri, Instituto GPA..." ma:format="Dropdown" ma:internalName="Publica_x00e7__x00e3_oExterna">
       <xsd:simpleType>
-        <xsd:restriction base="dms:Note"/>
+        <xsd:restriction base="dms:Text">
+          <xsd:maxLength value="255"/>
+        </xsd:restriction>
       </xsd:simpleType>
     </xsd:element>
-    <xsd:element name="MediaServiceAutoKeyPoints" ma:index="13" nillable="true" ma:displayName="MediaServiceAutoKeyPoints" ma:hidden="true" ma:internalName="MediaServiceAutoKeyPoints" ma:readOnly="true">
+  </xsd:schema>
+  <xsd:schema xmlns:xsd="http://www.w3.org/2001/XMLSchema" xmlns:xs="http://www.w3.org/2001/XMLSchema" xmlns:dms="http://schemas.microsoft.com/office/2006/documentManagement/types" xmlns:pc="http://schemas.microsoft.com/office/infopath/2007/PartnerControls" targetNamespace="64097ab0-f730-4ced-a94d-81f432f6e28d" elementFormDefault="qualified">
+    <xsd:import namespace="http://schemas.microsoft.com/office/2006/documentManagement/types"/>
+    <xsd:import namespace="http://schemas.microsoft.com/office/infopath/2007/PartnerControls"/>
+    <xsd:element name="_dlc_DocId" ma:index="25" nillable="true" ma:displayName="Valor da ID do Documento" ma:description="O valor da ID do documento atribuída a este item." ma:internalName="_dlc_DocId" ma:readOnly="true">
       <xsd:simpleType>
-        <xsd:restriction base="dms:Note"/>
+        <xsd:restriction base="dms:Text"/>
       </xsd:simpleType>
     </xsd:element>
-    <xsd:element name="MediaServiceKeyPoints" ma:index="14" nillable="true" ma:displayName="KeyPoints" ma:internalName="MediaServiceKeyPoints" ma:readOnly="true">
+    <xsd:element name="_dlc_DocIdUrl" ma:index="26" nillable="true" ma:displayName="ID do Documento" ma:description="Link permanente para este documento." ma:hidden="true" ma:internalName="_dlc_DocIdUrl" ma:readOnly="true">
+      <xsd:complexType>
+        <xsd:complexContent>
+          <xsd:extension base="dms:URL">
+            <xsd:sequence>
+              <xsd:element name="Url" type="dms:ValidUrl" minOccurs="0" nillable="true"/>
+              <xsd:element name="Description" type="xsd:string" nillable="true"/>
+            </xsd:sequence>
+          </xsd:extension>
+        </xsd:complexContent>
+      </xsd:complexType>
+    </xsd:element>
+    <xsd:element name="_dlc_DocIdPersistId" ma:index="27" nillable="true" ma:displayName="ID de Persistência" ma:description="Manter a ID ao adicionar." ma:hidden="true" ma:internalName="_dlc_DocIdPersistId" ma:readOnly="true">
+      <xsd:simpleType>
+        <xsd:restriction base="dms:Boolean"/>
+      </xsd:simpleType>
+    </xsd:element>
+    <xsd:element name="SharedWithUsers" ma:index="32" nillable="true" ma:displayName="Compartilhado com" ma:internalName="SharedWithUsers" ma:readOnly="true">
+      <xsd:complexType>
+        <xsd:complexContent>
+          <xsd:extension base="dms:UserMulti">
+            <xsd:sequence>
+              <xsd:element name="UserInfo" minOccurs="0" maxOccurs="unbounded">
+                <xsd:complexType>
+                  <xsd:sequence>
+                    <xsd:element name="DisplayName" type="xsd:string" minOccurs="0"/>
+                    <xsd:element name="AccountId" type="dms:UserId" minOccurs="0" nillable="true"/>
+                    <xsd:element name="AccountType" type="xsd:string" minOccurs="0"/>
+                  </xsd:sequence>
+                </xsd:complexType>
+              </xsd:element>
+            </xsd:sequence>
+          </xsd:extension>
+        </xsd:complexContent>
+      </xsd:complexType>
+    </xsd:element>
+    <xsd:element name="SharedWithDetails" ma:index="33" nillable="true" ma:displayName="Detalhes de Compartilhado Com" ma:internalName="SharedWithDetails" ma:readOnly="true">
       <xsd:simpleType>
         <xsd:restriction base="dms:Note">
           <xsd:maxLength value="255"/>
         </xsd:restriction>
-      </xsd:simpleType>
-    </xsd:element>
-    <xsd:element name="MediaServiceDateTaken" ma:index="15" nillable="true" ma:displayName="MediaServiceDateTaken" ma:hidden="true" ma:internalName="MediaServiceDateTaken" ma:readOnly="true">
-      <xsd:simpleType>
-        <xsd:restriction base="dms:Text"/>
-      </xsd:simpleType>
-    </xsd:element>
-    <xsd:element name="MediaLengthInSeconds" ma:index="16" nillable="true" ma:displayName="MediaLengthInSeconds" ma:hidden="true" ma:internalName="MediaLengthInSeconds" ma:readOnly="true">
-      <xsd:simpleType>
-        <xsd:restriction base="dms:Unknown"/>
-      </xsd:simpleType>
-    </xsd:element>
-    <xsd:element name="MediaServiceAutoTags" ma:index="17" nillable="true" ma:displayName="Tags" ma:internalName="MediaServiceAutoTags" ma:readOnly="true">
-      <xsd:simpleType>
-        <xsd:restriction base="dms:Text"/>
-      </xsd:simpleType>
-    </xsd:element>
-    <xsd:element name="MediaServiceOCR" ma:index="18" nillable="true" ma:displayName="Extracted Text" ma:internalName="MediaServiceOCR" ma:readOnly="true">
-      <xsd:simpleType>
-        <xsd:restriction base="dms:Note">
-          <xsd:maxLength value="255"/>
-        </xsd:restriction>
-      </xsd:simpleType>
-    </xsd:element>
-    <xsd:element name="MediaServiceGenerationTime" ma:index="19" nillable="true" ma:displayName="MediaServiceGenerationTime" ma:hidden="true" ma:internalName="MediaServiceGenerationTime" ma:readOnly="true">
-      <xsd:simpleType>
-        <xsd:restriction base="dms:Text"/>
-      </xsd:simpleType>
-    </xsd:element>
-    <xsd:element name="MediaServiceEventHashCode" ma:index="20" nillable="true" ma:displayName="MediaServiceEventHashCode" ma:hidden="true" ma:internalName="MediaServiceEventHashCode" ma:readOnly="true">
-      <xsd:simpleType>
-        <xsd:restriction base="dms:Text"/>
-      </xsd:simpleType>
-    </xsd:element>
-    <xsd:element name="MediaServiceLocation" ma:index="21" nillable="true" ma:displayName="Location" ma:indexed="true" ma:internalName="MediaServiceLocation" ma:readOnly="true">
-      <xsd:simpleType>
-        <xsd:restriction base="dms:Text"/>
       </xsd:simpleType>
     </xsd:element>
   </xsd:schema>
@@ -23312,44 +23949,96 @@
 </ct:contentTypeSchema>
 </file>
 
+<file path=customXml/item3.xml><?xml version="1.0" encoding="utf-8"?>
+<p:properties xmlns:p="http://schemas.microsoft.com/office/2006/metadata/properties" xmlns:xsi="http://www.w3.org/2001/XMLSchema-instance" xmlns:pc="http://schemas.microsoft.com/office/infopath/2007/PartnerControls">
+  <documentManagement>
+    <Area_do_Respons_x00e1_vel xmlns="e9de385e-e4f9-4e50-98fa-ea9eb88918d5" xsi:nil="true"/>
+    <Codigo_GPA xmlns="e9de385e-e4f9-4e50-98fa-ea9eb88918d5">GPA.FM.05.02.0001</Codigo_GPA>
+    <Valida_x00e7__x00f5_esEspec_x00ed_ficas xmlns="e9de385e-e4f9-4e50-98fa-ea9eb88918d5">
+      <UserInfo>
+        <DisplayName/>
+        <AccountId xsi:nil="true"/>
+        <AccountType/>
+      </UserInfo>
+    </Valida_x00e7__x00f5_esEspec_x00ed_ficas>
+    <Processo xmlns="e9de385e-e4f9-4e50-98fa-ea9eb88918d5">05.02. Gestão de Ações Sociais e Mobilizações</Processo>
+    <Data_do_Arquivamento xmlns="e9de385e-e4f9-4e50-98fa-ea9eb88918d5" xsi:nil="true"/>
+    <Abrangencia xmlns="e9de385e-e4f9-4e50-98fa-ea9eb88918d5">GPA</Abrangencia>
+    <Observa_x00e7__x00f5_es xmlns="e9de385e-e4f9-4e50-98fa-ea9eb88918d5">RITM002932964</Observa_x00e7__x00f5_es>
+    <Datain_x00ed_ciorevis_x00e3_o xmlns="e9de385e-e4f9-4e50-98fa-ea9eb88918d5" xsi:nil="true"/>
+    <Nome_Documento xmlns="e9de385e-e4f9-4e50-98fa-ea9eb88918d5">Cadastro Para Doações Patrocínios e Parcerias com o Instituto GPA (Lojas)</Nome_Documento>
+    <Sigilo xmlns="e9de385e-e4f9-4e50-98fa-ea9eb88918d5">Interno</Sigilo>
+    <Inicio_da_Vigencia xmlns="e9de385e-e4f9-4e50-98fa-ea9eb88918d5">2024-04-25T03:00:00+00:00</Inicio_da_Vigencia>
+    <Codigo_GPA_aux xmlns="e9de385e-e4f9-4e50-98fa-ea9eb88918d5">GPA.FM.05.02</Codigo_GPA_aux>
+    <Cargo_Aprovador xmlns="e9de385e-e4f9-4e50-98fa-ea9eb88918d5">
+      <UserInfo>
+        <DisplayName>Nuno Portugal</DisplayName>
+        <AccountId>5205</AccountId>
+        <AccountType/>
+      </UserInfo>
+    </Cargo_Aprovador>
+    <tipodocumento xmlns="e9de385e-e4f9-4e50-98fa-ea9eb88918d5">Formulário</tipodocumento>
+    <PontoFocal xmlns="e9de385e-e4f9-4e50-98fa-ea9eb88918d5" xsi:nil="true"/>
+    <Nome_Responsavel xmlns="e9de385e-e4f9-4e50-98fa-ea9eb88918d5">
+      <UserInfo>
+        <DisplayName>rafael.valenca@gpabr.com</DisplayName>
+        <AccountId>16535</AccountId>
+        <AccountType/>
+      </UserInfo>
+    </Nome_Responsavel>
+    <macroprocesso xmlns="e9de385e-e4f9-4e50-98fa-ea9eb88918d5">05 - Gestão da Sustentabilidade</macroprocesso>
+    <Total_Dias_Vigencia xmlns="e9de385e-e4f9-4e50-98fa-ea9eb88918d5">730</Total_Dias_Vigencia>
+    <StatusDaVigencia xmlns="e9de385e-e4f9-4e50-98fa-ea9eb88918d5">Vigente</StatusDaVigencia>
+    <OwnerValidador xmlns="e9de385e-e4f9-4e50-98fa-ea9eb88918d5" xsi:nil="true"/>
+    <Nome_Aprovador xmlns="e9de385e-e4f9-4e50-98fa-ea9eb88918d5">
+      <UserInfo>
+        <DisplayName>nuno.portugal@gpabr.com</DisplayName>
+        <AccountId>5205</AccountId>
+        <AccountType/>
+      </UserInfo>
+    </Nome_Aprovador>
+    <Cargo_do_Owner_Validador xmlns="e9de385e-e4f9-4e50-98fa-ea9eb88918d5" xsi:nil="true"/>
+    <Data_Vencimento_Automatico xmlns="e9de385e-e4f9-4e50-98fa-ea9eb88918d5" xsi:nil="true"/>
+    <_dlc_DocId xmlns="64097ab0-f730-4ced-a94d-81f432f6e28d">5AUUUE4AWHXS-1502828992-1708</_dlc_DocId>
+    <_dlc_DocIdUrl xmlns="64097ab0-f730-4ced-a94d-81f432f6e28d">
+      <Url>https://gpabr.sharepoint.com/sites/POLITICAS_PROCEDIMENTOS/_layouts/15/DocIdRedir.aspx?ID=5AUUUE4AWHXS-1502828992-1708</Url>
+      <Description>5AUUUE4AWHXS-1502828992-1708</Description>
+    </_dlc_DocIdUrl>
+    <Publica_x00e7__x00e3_oExterna xmlns="e9de385e-e4f9-4e50-98fa-ea9eb88918d5" xsi:nil="true"/>
+  </documentManagement>
+</p:properties>
+</file>
+
 <file path=customXml/item4.xml><?xml version="1.0" encoding="utf-8"?>
+<?mso-contentType ?>
+<FormTemplates xmlns="http://schemas.microsoft.com/sharepoint/v3/contenttype/forms">
+  <Display>DocumentLibraryForm</Display>
+  <Edit>DocumentLibraryForm</Edit>
+  <New>DocumentLibraryForm</New>
+</FormTemplates>
+</file>
+
+<file path=customXml/item5.xml><?xml version="1.0" encoding="utf-8"?>
 <b:Sources xmlns:b="http://schemas.openxmlformats.org/officeDocument/2006/bibliography" xmlns="http://schemas.openxmlformats.org/officeDocument/2006/bibliography" SelectedStyle="\APASixthEditionOfficeOnline.xsl" StyleName="APA" Version="6"/>
 </file>
 
 <file path=customXml/itemProps1.xml><?xml version="1.0" encoding="utf-8"?>
-<ds:datastoreItem xmlns:ds="http://schemas.openxmlformats.org/officeDocument/2006/customXml" ds:itemID="{71C68713-DBBC-481C-BF0F-C776AD5EE41B}">
+<ds:datastoreItem xmlns:ds="http://schemas.openxmlformats.org/officeDocument/2006/customXml" ds:itemID="{B8887847-D8B9-4521-915F-1810A0CF2118}">
   <ds:schemaRefs>
-    <ds:schemaRef ds:uri="6072eb26-f1bd-42a9-9cdd-bc5d202d5a53"/>
-    <ds:schemaRef ds:uri="http://purl.org/dc/elements/1.1/"/>
-    <ds:schemaRef ds:uri="http://schemas.microsoft.com/office/2006/metadata/properties"/>
-    <ds:schemaRef ds:uri="ec7173e9-57c5-48be-84a0-d9065298330e"/>
-    <ds:schemaRef ds:uri="http://purl.org/dc/dcmitype/"/>
-    <ds:schemaRef ds:uri="http://schemas.microsoft.com/office/2006/documentManagement/types"/>
-    <ds:schemaRef ds:uri="http://schemas.microsoft.com/office/infopath/2007/PartnerControls"/>
-    <ds:schemaRef ds:uri="http://schemas.openxmlformats.org/package/2006/metadata/core-properties"/>
-    <ds:schemaRef ds:uri="http://www.w3.org/XML/1998/namespace"/>
-    <ds:schemaRef ds:uri="http://purl.org/dc/terms/"/>
+    <ds:schemaRef ds:uri="http://schemas.microsoft.com/sharepoint/events"/>
   </ds:schemaRefs>
 </ds:datastoreItem>
 </file>
 
 <file path=customXml/itemProps2.xml><?xml version="1.0" encoding="utf-8"?>
-<ds:datastoreItem xmlns:ds="http://schemas.openxmlformats.org/officeDocument/2006/customXml" ds:itemID="{D9793097-C3E3-49CD-AC8C-78EA620CAAC0}">
-  <ds:schemaRefs>
-    <ds:schemaRef ds:uri="http://schemas.microsoft.com/sharepoint/v3/contenttype/forms"/>
-  </ds:schemaRefs>
-</ds:datastoreItem>
-</file>
-
-<file path=customXml/itemProps3.xml><?xml version="1.0" encoding="utf-8"?>
-<ds:datastoreItem xmlns:ds="http://schemas.openxmlformats.org/officeDocument/2006/customXml" ds:itemID="{9078155F-B741-4B15-9632-0A339F546BD3}">
+<ds:datastoreItem xmlns:ds="http://schemas.openxmlformats.org/officeDocument/2006/customXml" ds:itemID="{0EA23BFD-E7DC-41D1-8E29-E0BF8B9AB5C5}">
   <ds:schemaRefs>
     <ds:schemaRef ds:uri="http://schemas.microsoft.com/office/2006/metadata/contentType"/>
     <ds:schemaRef ds:uri="http://schemas.microsoft.com/office/2006/metadata/properties/metaAttributes"/>
     <ds:schemaRef ds:uri="http://www.w3.org/2001/XMLSchema"/>
     <ds:schemaRef ds:uri="http://schemas.microsoft.com/office/2006/metadata/properties"/>
-    <ds:schemaRef ds:uri="6072eb26-f1bd-42a9-9cdd-bc5d202d5a53"/>
-    <ds:schemaRef ds:uri="ec7173e9-57c5-48be-84a0-d9065298330e"/>
+    <ds:schemaRef ds:uri="e9de385e-e4f9-4e50-98fa-ea9eb88918d5"/>
+    <ds:schemaRef ds:uri="64097ab0-f730-4ced-a94d-81f432f6e28d"/>
     <ds:schemaRef ds:uri="http://schemas.microsoft.com/office/2006/documentManagement/types"/>
     <ds:schemaRef ds:uri="http://schemas.microsoft.com/office/infopath/2007/PartnerControls"/>
     <ds:schemaRef ds:uri="http://schemas.openxmlformats.org/package/2006/metadata/core-properties"/>
@@ -23360,8 +24049,33 @@
 </ds:datastoreItem>
 </file>
 
+<file path=customXml/itemProps3.xml><?xml version="1.0" encoding="utf-8"?>
+<ds:datastoreItem xmlns:ds="http://schemas.openxmlformats.org/officeDocument/2006/customXml" ds:itemID="{71C68713-DBBC-481C-BF0F-C776AD5EE41B}">
+  <ds:schemaRefs>
+    <ds:schemaRef ds:uri="http://purl.org/dc/dcmitype/"/>
+    <ds:schemaRef ds:uri="http://schemas.openxmlformats.org/package/2006/metadata/core-properties"/>
+    <ds:schemaRef ds:uri="http://schemas.microsoft.com/office/2006/metadata/properties"/>
+    <ds:schemaRef ds:uri="64097ab0-f730-4ced-a94d-81f432f6e28d"/>
+    <ds:schemaRef ds:uri="http://purl.org/dc/terms/"/>
+    <ds:schemaRef ds:uri="http://www.w3.org/XML/1998/namespace"/>
+    <ds:schemaRef ds:uri="http://purl.org/dc/elements/1.1/"/>
+    <ds:schemaRef ds:uri="http://schemas.microsoft.com/office/2006/documentManagement/types"/>
+    <ds:schemaRef ds:uri="http://schemas.microsoft.com/office/infopath/2007/PartnerControls"/>
+    <ds:schemaRef ds:uri="e9de385e-e4f9-4e50-98fa-ea9eb88918d5"/>
+  </ds:schemaRefs>
+</ds:datastoreItem>
+</file>
+
 <file path=customXml/itemProps4.xml><?xml version="1.0" encoding="utf-8"?>
-<ds:datastoreItem xmlns:ds="http://schemas.openxmlformats.org/officeDocument/2006/customXml" ds:itemID="{C03301AB-3569-4EC6-A9F7-74FA3887BC73}">
+<ds:datastoreItem xmlns:ds="http://schemas.openxmlformats.org/officeDocument/2006/customXml" ds:itemID="{D9793097-C3E3-49CD-AC8C-78EA620CAAC0}">
+  <ds:schemaRefs>
+    <ds:schemaRef ds:uri="http://schemas.microsoft.com/sharepoint/v3/contenttype/forms"/>
+  </ds:schemaRefs>
+</ds:datastoreItem>
+</file>
+
+<file path=customXml/itemProps5.xml><?xml version="1.0" encoding="utf-8"?>
+<ds:datastoreItem xmlns:ds="http://schemas.openxmlformats.org/officeDocument/2006/customXml" ds:itemID="{7D5F0882-47B3-4BE4-ACFD-23F740B82179}">
   <ds:schemaRefs>
     <ds:schemaRef ds:uri="http://schemas.openxmlformats.org/officeDocument/2006/bibliography"/>
   </ds:schemaRefs>

</xml_diff>

<commit_message>
atualizacao anexo email renovacao
</commit_message>
<xml_diff>
--- a/src/shared/attachments/Formulario_de_Cadastro_GPA.docx
+++ b/src/shared/attachments/Formulario_de_Cadastro_GPA.docx
@@ -1,6 +1,6 @@
 
 <file path=word/document.xml><?xml version="1.0" encoding="utf-8"?>
-<w:document xmlns:wpc="http://schemas.microsoft.com/office/word/2010/wordprocessingCanvas" xmlns:cx="http://schemas.microsoft.com/office/drawing/2014/chartex" xmlns:cx1="http://schemas.microsoft.com/office/drawing/2015/9/8/chartex" xmlns:mc="http://schemas.openxmlformats.org/markup-compatibility/2006" xmlns:o="urn:schemas-microsoft-com:office:office" xmlns:r="http://schemas.openxmlformats.org/officeDocument/2006/relationships" xmlns:m="http://schemas.openxmlformats.org/officeDocument/2006/math" xmlns:v="urn:schemas-microsoft-com:vml" xmlns:wp14="http://schemas.microsoft.com/office/word/2010/wordprocessingDrawing" xmlns:wp="http://schemas.openxmlformats.org/drawingml/2006/wordprocessingDrawing" xmlns:w10="urn:schemas-microsoft-com:office:word" xmlns:w="http://schemas.openxmlformats.org/wordprocessingml/2006/main" xmlns:w14="http://schemas.microsoft.com/office/word/2010/wordml" xmlns:w15="http://schemas.microsoft.com/office/word/2012/wordml" xmlns:w16se="http://schemas.microsoft.com/office/word/2015/wordml/symex" xmlns:wpg="http://schemas.microsoft.com/office/word/2010/wordprocessingGroup" xmlns:wpi="http://schemas.microsoft.com/office/word/2010/wordprocessingInk" xmlns:wne="http://schemas.microsoft.com/office/word/2006/wordml" xmlns:wps="http://schemas.microsoft.com/office/word/2010/wordprocessingShape" mc:Ignorable="w14 w15 w16se wp14">
+<w:document xmlns:wpc="http://schemas.microsoft.com/office/word/2010/wordprocessingCanvas" xmlns:cx="http://schemas.microsoft.com/office/drawing/2014/chartex" xmlns:cx1="http://schemas.microsoft.com/office/drawing/2015/9/8/chartex" xmlns:cx2="http://schemas.microsoft.com/office/drawing/2015/10/21/chartex" xmlns:cx3="http://schemas.microsoft.com/office/drawing/2016/5/9/chartex" xmlns:cx4="http://schemas.microsoft.com/office/drawing/2016/5/10/chartex" xmlns:cx5="http://schemas.microsoft.com/office/drawing/2016/5/11/chartex" xmlns:cx6="http://schemas.microsoft.com/office/drawing/2016/5/12/chartex" xmlns:cx7="http://schemas.microsoft.com/office/drawing/2016/5/13/chartex" xmlns:cx8="http://schemas.microsoft.com/office/drawing/2016/5/14/chartex" xmlns:mc="http://schemas.openxmlformats.org/markup-compatibility/2006" xmlns:aink="http://schemas.microsoft.com/office/drawing/2016/ink" xmlns:am3d="http://schemas.microsoft.com/office/drawing/2017/model3d" xmlns:o="urn:schemas-microsoft-com:office:office" xmlns:oel="http://schemas.microsoft.com/office/2019/extlst" xmlns:r="http://schemas.openxmlformats.org/officeDocument/2006/relationships" xmlns:m="http://schemas.openxmlformats.org/officeDocument/2006/math" xmlns:v="urn:schemas-microsoft-com:vml" xmlns:wp14="http://schemas.microsoft.com/office/word/2010/wordprocessingDrawing" xmlns:wp="http://schemas.openxmlformats.org/drawingml/2006/wordprocessingDrawing" xmlns:w10="urn:schemas-microsoft-com:office:word" xmlns:w="http://schemas.openxmlformats.org/wordprocessingml/2006/main" xmlns:w14="http://schemas.microsoft.com/office/word/2010/wordml" xmlns:w15="http://schemas.microsoft.com/office/word/2012/wordml" xmlns:w16cex="http://schemas.microsoft.com/office/word/2018/wordml/cex" xmlns:w16cid="http://schemas.microsoft.com/office/word/2016/wordml/cid" xmlns:w16="http://schemas.microsoft.com/office/word/2018/wordml" xmlns:w16du="http://schemas.microsoft.com/office/word/2023/wordml/word16du" xmlns:w16sdtdh="http://schemas.microsoft.com/office/word/2020/wordml/sdtdatahash" xmlns:w16sdtfl="http://schemas.microsoft.com/office/word/2024/wordml/sdtformatlock" xmlns:w16se="http://schemas.microsoft.com/office/word/2015/wordml/symex" xmlns:wpg="http://schemas.microsoft.com/office/word/2010/wordprocessingGroup" xmlns:wpi="http://schemas.microsoft.com/office/word/2010/wordprocessingInk" xmlns:wne="http://schemas.microsoft.com/office/word/2006/wordml" xmlns:wps="http://schemas.microsoft.com/office/word/2010/wordprocessingShape" mc:Ignorable="w14 w15 w16se w16cid w16 w16cex w16sdtdh w16sdtfl w16du wp14">
   <w:body>
     <w:tbl>
       <w:tblPr>
@@ -22,8 +22,8 @@
         <w:gridCol w:w="417"/>
         <w:gridCol w:w="661"/>
         <w:gridCol w:w="118"/>
-        <w:gridCol w:w="1580"/>
-        <w:gridCol w:w="1155"/>
+        <w:gridCol w:w="2006"/>
+        <w:gridCol w:w="729"/>
         <w:gridCol w:w="830"/>
         <w:gridCol w:w="1276"/>
         <w:gridCol w:w="261"/>
@@ -165,58 +165,56 @@
               </w:rPr>
               <w:fldChar w:fldCharType="separate"/>
             </w:r>
-            <w:bookmarkStart w:id="0" w:name="_GoBack"/>
-            <w:r>
-              <w:rPr>
-                <w:rFonts w:ascii="Arial" w:hAnsi="Arial" w:cs="Arial"/>
-                <w:bCs/>
-                <w:noProof/>
-                <w:sz w:val="20"/>
-                <w:szCs w:val="20"/>
-              </w:rPr>
-              <w:t> </w:t>
-            </w:r>
-            <w:r>
-              <w:rPr>
-                <w:rFonts w:ascii="Arial" w:hAnsi="Arial" w:cs="Arial"/>
-                <w:bCs/>
-                <w:noProof/>
-                <w:sz w:val="20"/>
-                <w:szCs w:val="20"/>
-              </w:rPr>
-              <w:t> </w:t>
-            </w:r>
-            <w:r>
-              <w:rPr>
-                <w:rFonts w:ascii="Arial" w:hAnsi="Arial" w:cs="Arial"/>
-                <w:bCs/>
-                <w:noProof/>
-                <w:sz w:val="20"/>
-                <w:szCs w:val="20"/>
-              </w:rPr>
-              <w:t> </w:t>
-            </w:r>
-            <w:r>
-              <w:rPr>
-                <w:rFonts w:ascii="Arial" w:hAnsi="Arial" w:cs="Arial"/>
-                <w:bCs/>
-                <w:noProof/>
-                <w:sz w:val="20"/>
-                <w:szCs w:val="20"/>
-              </w:rPr>
-              <w:t> </w:t>
-            </w:r>
-            <w:r>
-              <w:rPr>
-                <w:rFonts w:ascii="Arial" w:hAnsi="Arial" w:cs="Arial"/>
-                <w:bCs/>
-                <w:noProof/>
-                <w:sz w:val="20"/>
-                <w:szCs w:val="20"/>
-              </w:rPr>
-              <w:t> </w:t>
-            </w:r>
-            <w:bookmarkEnd w:id="0"/>
+            <w:r>
+              <w:rPr>
+                <w:rFonts w:ascii="Arial" w:hAnsi="Arial" w:cs="Arial"/>
+                <w:bCs/>
+                <w:noProof/>
+                <w:sz w:val="20"/>
+                <w:szCs w:val="20"/>
+              </w:rPr>
+              <w:t> </w:t>
+            </w:r>
+            <w:r>
+              <w:rPr>
+                <w:rFonts w:ascii="Arial" w:hAnsi="Arial" w:cs="Arial"/>
+                <w:bCs/>
+                <w:noProof/>
+                <w:sz w:val="20"/>
+                <w:szCs w:val="20"/>
+              </w:rPr>
+              <w:t> </w:t>
+            </w:r>
+            <w:r>
+              <w:rPr>
+                <w:rFonts w:ascii="Arial" w:hAnsi="Arial" w:cs="Arial"/>
+                <w:bCs/>
+                <w:noProof/>
+                <w:sz w:val="20"/>
+                <w:szCs w:val="20"/>
+              </w:rPr>
+              <w:t> </w:t>
+            </w:r>
+            <w:r>
+              <w:rPr>
+                <w:rFonts w:ascii="Arial" w:hAnsi="Arial" w:cs="Arial"/>
+                <w:bCs/>
+                <w:noProof/>
+                <w:sz w:val="20"/>
+                <w:szCs w:val="20"/>
+              </w:rPr>
+              <w:t> </w:t>
+            </w:r>
+            <w:r>
+              <w:rPr>
+                <w:rFonts w:ascii="Arial" w:hAnsi="Arial" w:cs="Arial"/>
+                <w:bCs/>
+                <w:noProof/>
+                <w:sz w:val="20"/>
+                <w:szCs w:val="20"/>
+              </w:rPr>
+              <w:t> </w:t>
+            </w:r>
             <w:r>
               <w:rPr>
                 <w:rFonts w:ascii="Arial" w:hAnsi="Arial" w:cs="Arial"/>
@@ -1413,7 +1411,7 @@
         </w:tc>
         <w:tc>
           <w:tcPr>
-            <w:tcW w:w="1580" w:type="dxa"/>
+            <w:tcW w:w="2006" w:type="dxa"/>
             <w:tcBorders>
               <w:bottom w:val="single" w:sz="8" w:space="0" w:color="000000"/>
             </w:tcBorders>
@@ -1435,17 +1433,14 @@
               </w:rPr>
               <w:t>Telefone com DDD</w:t>
             </w:r>
-          </w:p>
-          <w:p>
-            <w:pPr>
-              <w:spacing w:before="8" w:after="8"/>
-              <w:rPr>
-                <w:rFonts w:ascii="Arial" w:hAnsi="Arial" w:cs="Arial"/>
-                <w:bCs/>
-                <w:sz w:val="20"/>
-                <w:szCs w:val="20"/>
-              </w:rPr>
-            </w:pPr>
+            <w:r>
+              <w:rPr>
+                <w:rFonts w:ascii="Arial" w:hAnsi="Arial" w:cs="Arial"/>
+                <w:sz w:val="20"/>
+                <w:szCs w:val="20"/>
+              </w:rPr>
+              <w:t xml:space="preserve"> </w:t>
+            </w:r>
             <w:r>
               <w:rPr>
                 <w:rFonts w:ascii="Arial" w:hAnsi="Arial" w:cs="Arial"/>
@@ -1548,10 +1543,132 @@
               <w:fldChar w:fldCharType="end"/>
             </w:r>
           </w:p>
+          <w:p>
+            <w:pPr>
+              <w:spacing w:before="8" w:after="8"/>
+              <w:rPr>
+                <w:rFonts w:ascii="Arial" w:hAnsi="Arial" w:cs="Arial"/>
+                <w:sz w:val="20"/>
+                <w:szCs w:val="20"/>
+              </w:rPr>
+            </w:pPr>
+          </w:p>
+          <w:p>
+            <w:pPr>
+              <w:spacing w:before="8" w:after="8"/>
+              <w:rPr>
+                <w:rFonts w:ascii="Arial" w:hAnsi="Arial" w:cs="Arial"/>
+                <w:bCs/>
+                <w:sz w:val="20"/>
+                <w:szCs w:val="20"/>
+              </w:rPr>
+            </w:pPr>
+            <w:r>
+              <w:rPr>
+                <w:rFonts w:ascii="Arial" w:hAnsi="Arial" w:cs="Arial"/>
+                <w:bCs/>
+                <w:sz w:val="20"/>
+                <w:szCs w:val="20"/>
+              </w:rPr>
+              <w:fldChar w:fldCharType="begin">
+                <w:ffData>
+                  <w:name w:val="Texto2"/>
+                  <w:enabled/>
+                  <w:calcOnExit w:val="0"/>
+                  <w:textInput/>
+                </w:ffData>
+              </w:fldChar>
+            </w:r>
+            <w:r>
+              <w:rPr>
+                <w:rFonts w:ascii="Arial" w:hAnsi="Arial" w:cs="Arial"/>
+                <w:bCs/>
+                <w:sz w:val="20"/>
+                <w:szCs w:val="20"/>
+              </w:rPr>
+              <w:instrText xml:space="preserve"> FORMTEXT </w:instrText>
+            </w:r>
+            <w:r>
+              <w:rPr>
+                <w:rFonts w:ascii="Arial" w:hAnsi="Arial" w:cs="Arial"/>
+                <w:bCs/>
+                <w:sz w:val="20"/>
+                <w:szCs w:val="20"/>
+              </w:rPr>
+            </w:r>
+            <w:r>
+              <w:rPr>
+                <w:rFonts w:ascii="Arial" w:hAnsi="Arial" w:cs="Arial"/>
+                <w:bCs/>
+                <w:sz w:val="20"/>
+                <w:szCs w:val="20"/>
+              </w:rPr>
+              <w:fldChar w:fldCharType="separate"/>
+            </w:r>
+            <w:r>
+              <w:rPr>
+                <w:rFonts w:ascii="Arial" w:hAnsi="Arial" w:cs="Arial"/>
+                <w:bCs/>
+                <w:noProof/>
+                <w:sz w:val="20"/>
+                <w:szCs w:val="20"/>
+              </w:rPr>
+              <w:t> </w:t>
+            </w:r>
+            <w:r>
+              <w:rPr>
+                <w:rFonts w:ascii="Arial" w:hAnsi="Arial" w:cs="Arial"/>
+                <w:bCs/>
+                <w:noProof/>
+                <w:sz w:val="20"/>
+                <w:szCs w:val="20"/>
+              </w:rPr>
+              <w:t> </w:t>
+            </w:r>
+            <w:r>
+              <w:rPr>
+                <w:rFonts w:ascii="Arial" w:hAnsi="Arial" w:cs="Arial"/>
+                <w:bCs/>
+                <w:noProof/>
+                <w:sz w:val="20"/>
+                <w:szCs w:val="20"/>
+              </w:rPr>
+              <w:t> </w:t>
+            </w:r>
+            <w:r>
+              <w:rPr>
+                <w:rFonts w:ascii="Arial" w:hAnsi="Arial" w:cs="Arial"/>
+                <w:bCs/>
+                <w:noProof/>
+                <w:sz w:val="20"/>
+                <w:szCs w:val="20"/>
+              </w:rPr>
+              <w:t> </w:t>
+            </w:r>
+            <w:r>
+              <w:rPr>
+                <w:rFonts w:ascii="Arial" w:hAnsi="Arial" w:cs="Arial"/>
+                <w:bCs/>
+                <w:noProof/>
+                <w:sz w:val="20"/>
+                <w:szCs w:val="20"/>
+              </w:rPr>
+              <w:t> </w:t>
+            </w:r>
+            <w:r>
+              <w:rPr>
+                <w:rFonts w:ascii="Arial" w:hAnsi="Arial" w:cs="Arial"/>
+                <w:bCs/>
+                <w:sz w:val="20"/>
+                <w:szCs w:val="20"/>
+              </w:rPr>
+              <w:fldChar w:fldCharType="end"/>
+            </w:r>
+          </w:p>
         </w:tc>
         <w:tc>
           <w:tcPr>
-            <w:tcW w:w="3522" w:type="dxa"/>
+            <w:tcW w:w="3096" w:type="dxa"/>
             <w:gridSpan w:val="4"/>
             <w:tcBorders>
               <w:bottom w:val="single" w:sz="8" w:space="0" w:color="000000"/>
@@ -1959,7 +2076,7 @@
                 <w:sz w:val="20"/>
                 <w:szCs w:val="20"/>
               </w:rPr>
-              <w:object w:dxaOrig="225" w:dyaOrig="225" w14:anchorId="41538C32">
+              <w:object w:dxaOrig="1440" w:dyaOrig="1440" w14:anchorId="41538C32">
                 <v:shapetype id="_x0000_t75" coordsize="21600,21600" o:spt="75" o:preferrelative="t" path="m@4@5l@4@11@9@11@9@5xe" filled="f" stroked="f">
                   <v:stroke joinstyle="miter"/>
                   <v:formulas>
@@ -1979,10 +2096,10 @@
                   <v:path o:extrusionok="f" gradientshapeok="t" o:connecttype="rect"/>
                   <o:lock v:ext="edit" aspectratio="t"/>
                 </v:shapetype>
-                <v:shape id="_x0000_i1085" type="#_x0000_t75" style="width:159pt;height:54pt" o:ole="">
+                <v:shape id="_x0000_i1148" type="#_x0000_t75" style="width:159pt;height:54pt" o:ole="">
                   <v:imagedata r:id="rId12" o:title=""/>
                 </v:shape>
-                <w:control r:id="rId13" w:name="CheckBox1" w:shapeid="_x0000_i1085"/>
+                <w:control r:id="rId13" w:name="CheckBox1" w:shapeid="_x0000_i1148"/>
               </w:object>
             </w:r>
           </w:p>
@@ -2026,11 +2143,11 @@
                 <w:sz w:val="20"/>
                 <w:szCs w:val="20"/>
               </w:rPr>
-              <w:object w:dxaOrig="225" w:dyaOrig="225" w14:anchorId="3D3620D2">
-                <v:shape id="_x0000_i1087" type="#_x0000_t75" style="width:174.75pt;height:54pt" o:ole="">
+              <w:object w:dxaOrig="1440" w:dyaOrig="1440" w14:anchorId="3D3620D2">
+                <v:shape id="_x0000_i1149" type="#_x0000_t75" style="width:174.6pt;height:54pt" o:ole="">
                   <v:imagedata r:id="rId14" o:title=""/>
                 </v:shape>
-                <w:control r:id="rId15" w:name="CheckBox11" w:shapeid="_x0000_i1087"/>
+                <w:control r:id="rId15" w:name="CheckBox11" w:shapeid="_x0000_i1149"/>
               </w:object>
             </w:r>
           </w:p>
@@ -2098,11 +2215,11 @@
                 <w:sz w:val="20"/>
                 <w:szCs w:val="20"/>
               </w:rPr>
-              <w:object w:dxaOrig="225" w:dyaOrig="225" w14:anchorId="436C1CB4">
-                <v:shape id="_x0000_i1089" type="#_x0000_t75" style="width:174.75pt;height:54pt" o:ole="">
+              <w:object w:dxaOrig="1440" w:dyaOrig="1440" w14:anchorId="436C1CB4">
+                <v:shape id="_x0000_i1150" type="#_x0000_t75" style="width:174.6pt;height:54pt" o:ole="">
                   <v:imagedata r:id="rId16" o:title=""/>
                 </v:shape>
-                <w:control r:id="rId17" w:name="CheckBox112" w:shapeid="_x0000_i1089"/>
+                <w:control r:id="rId17" w:name="CheckBox112" w:shapeid="_x0000_i1150"/>
               </w:object>
             </w:r>
           </w:p>
@@ -2881,7 +2998,7 @@
         </w:trPr>
         <w:tc>
           <w:tcPr>
-            <w:tcW w:w="5093" w:type="dxa"/>
+            <w:tcW w:w="5519" w:type="dxa"/>
             <w:gridSpan w:val="5"/>
             <w:shd w:val="clear" w:color="auto" w:fill="auto"/>
           </w:tcPr>
@@ -2920,8 +3037,8 @@
                 <w:sz w:val="20"/>
                 <w:szCs w:val="20"/>
               </w:rPr>
-              <w:object w:dxaOrig="225" w:dyaOrig="225" w14:anchorId="751D3AA5">
-                <v:shape id="_x0000_i1091" type="#_x0000_t75" style="width:105pt;height:17.25pt" o:ole="">
+              <w:object w:dxaOrig="1440" w:dyaOrig="1440" w14:anchorId="751D3AA5">
+                <v:shape id="_x0000_i1091" type="#_x0000_t75" style="width:105pt;height:17.4pt" o:ole="">
                   <v:imagedata r:id="rId20" o:title=""/>
                 </v:shape>
                 <w:control r:id="rId21" w:name="CheckBox1211" w:shapeid="_x0000_i1091"/>
@@ -2933,8 +3050,8 @@
                 <w:sz w:val="20"/>
                 <w:szCs w:val="20"/>
               </w:rPr>
-              <w:object w:dxaOrig="225" w:dyaOrig="225" w14:anchorId="7D5FD3B5">
-                <v:shape id="_x0000_i1093" type="#_x0000_t75" style="width:120.75pt;height:17.25pt" o:ole="">
+              <w:object w:dxaOrig="1440" w:dyaOrig="1440" w14:anchorId="7D5FD3B5">
+                <v:shape id="_x0000_i1093" type="#_x0000_t75" style="width:120.6pt;height:17.4pt" o:ole="">
                   <v:imagedata r:id="rId22" o:title=""/>
                 </v:shape>
                 <w:control r:id="rId23" w:name="CheckBox121111" w:shapeid="_x0000_i1093"/>
@@ -2956,8 +3073,8 @@
                 <w:sz w:val="20"/>
                 <w:szCs w:val="20"/>
               </w:rPr>
-              <w:object w:dxaOrig="225" w:dyaOrig="225" w14:anchorId="6049CC0D">
-                <v:shape id="_x0000_i1095" type="#_x0000_t75" style="width:87.75pt;height:23.25pt" o:ole="">
+              <w:object w:dxaOrig="1440" w:dyaOrig="1440" w14:anchorId="6049CC0D">
+                <v:shape id="_x0000_i1095" type="#_x0000_t75" style="width:87.6pt;height:23.4pt" o:ole="">
                   <v:imagedata r:id="rId24" o:title=""/>
                 </v:shape>
                 <w:control r:id="rId25" w:name="CheckBox12111" w:shapeid="_x0000_i1095"/>
@@ -2985,8 +3102,8 @@
                 <w:sz w:val="20"/>
                 <w:szCs w:val="20"/>
               </w:rPr>
-              <w:object w:dxaOrig="225" w:dyaOrig="225" w14:anchorId="0A25EDF6">
-                <v:shape id="_x0000_i1097" type="#_x0000_t75" style="width:79.5pt;height:16.5pt" o:ole="">
+              <w:object w:dxaOrig="1440" w:dyaOrig="1440" w14:anchorId="0A25EDF6">
+                <v:shape id="_x0000_i1097" type="#_x0000_t75" style="width:79.8pt;height:16.2pt" o:ole="">
                   <v:imagedata r:id="rId26" o:title=""/>
                 </v:shape>
                 <w:control r:id="rId27" w:name="CheckBox1211111" w:shapeid="_x0000_i1097"/>
@@ -3008,8 +3125,8 @@
                 <w:sz w:val="20"/>
                 <w:szCs w:val="20"/>
               </w:rPr>
-              <w:object w:dxaOrig="225" w:dyaOrig="225" w14:anchorId="6C26A4AC">
-                <v:shape id="_x0000_i1099" type="#_x0000_t75" style="width:79.5pt;height:16.5pt" o:ole="">
+              <w:object w:dxaOrig="1440" w:dyaOrig="1440" w14:anchorId="6C26A4AC">
+                <v:shape id="_x0000_i1099" type="#_x0000_t75" style="width:79.8pt;height:16.2pt" o:ole="">
                   <v:imagedata r:id="rId28" o:title=""/>
                 </v:shape>
                 <w:control r:id="rId29" w:name="CheckBox12111111" w:shapeid="_x0000_i1099"/>
@@ -3029,8 +3146,8 @@
                 <w:sz w:val="20"/>
                 <w:szCs w:val="20"/>
               </w:rPr>
-              <w:object w:dxaOrig="225" w:dyaOrig="225" w14:anchorId="21883E11">
-                <v:shape id="_x0000_i1101" type="#_x0000_t75" style="width:79.5pt;height:16.5pt" o:ole="">
+              <w:object w:dxaOrig="1440" w:dyaOrig="1440" w14:anchorId="21883E11">
+                <v:shape id="_x0000_i1101" type="#_x0000_t75" style="width:79.8pt;height:16.2pt" o:ole="">
                   <v:imagedata r:id="rId30" o:title=""/>
                 </v:shape>
                 <w:control r:id="rId31" w:name="CheckBox12111112" w:shapeid="_x0000_i1101"/>
@@ -3059,8 +3176,8 @@
                 <w:rFonts w:cs="Arial"/>
                 <w:szCs w:val="20"/>
               </w:rPr>
-              <w:object w:dxaOrig="225" w:dyaOrig="225" w14:anchorId="61188EB2">
-                <v:shape id="_x0000_i1103" type="#_x0000_t75" style="width:79.5pt;height:16.5pt" o:ole="">
+              <w:object w:dxaOrig="1440" w:dyaOrig="1440" w14:anchorId="61188EB2">
+                <v:shape id="_x0000_i1103" type="#_x0000_t75" style="width:79.8pt;height:16.2pt" o:ole="">
                   <v:imagedata r:id="rId32" o:title=""/>
                 </v:shape>
                 <w:control r:id="rId33" w:name="CheckBox121111122" w:shapeid="_x0000_i1103"/>
@@ -3079,8 +3196,8 @@
                 <w:sz w:val="20"/>
                 <w:szCs w:val="20"/>
               </w:rPr>
-              <w:object w:dxaOrig="225" w:dyaOrig="225" w14:anchorId="7830543B">
-                <v:shape id="_x0000_i1105" type="#_x0000_t75" style="width:105pt;height:17.25pt" o:ole="">
+              <w:object w:dxaOrig="1440" w:dyaOrig="1440" w14:anchorId="7830543B">
+                <v:shape id="_x0000_i1105" type="#_x0000_t75" style="width:105pt;height:17.4pt" o:ole="">
                   <v:imagedata r:id="rId34" o:title=""/>
                 </v:shape>
                 <w:control r:id="rId35" w:name="CheckBox12112" w:shapeid="_x0000_i1105"/>
@@ -3100,7 +3217,7 @@
         </w:tc>
         <w:tc>
           <w:tcPr>
-            <w:tcW w:w="1985" w:type="dxa"/>
+            <w:tcW w:w="1559" w:type="dxa"/>
             <w:gridSpan w:val="2"/>
             <w:shd w:val="clear" w:color="auto" w:fill="auto"/>
           </w:tcPr>
@@ -4798,7 +4915,7 @@
         </w:trPr>
         <w:tc>
           <w:tcPr>
-            <w:tcW w:w="5093" w:type="dxa"/>
+            <w:tcW w:w="5519" w:type="dxa"/>
             <w:gridSpan w:val="5"/>
           </w:tcPr>
           <w:p>
@@ -4825,7 +4942,7 @@
         </w:tc>
         <w:tc>
           <w:tcPr>
-            <w:tcW w:w="5812" w:type="dxa"/>
+            <w:tcW w:w="5386" w:type="dxa"/>
             <w:gridSpan w:val="6"/>
           </w:tcPr>
           <w:p>
@@ -4950,7 +5067,7 @@
         </w:trPr>
         <w:tc>
           <w:tcPr>
-            <w:tcW w:w="5093" w:type="dxa"/>
+            <w:tcW w:w="5519" w:type="dxa"/>
             <w:gridSpan w:val="5"/>
           </w:tcPr>
           <w:p>
@@ -4977,7 +5094,7 @@
         </w:tc>
         <w:tc>
           <w:tcPr>
-            <w:tcW w:w="5812" w:type="dxa"/>
+            <w:tcW w:w="5386" w:type="dxa"/>
             <w:gridSpan w:val="6"/>
           </w:tcPr>
           <w:p>
@@ -5102,7 +5219,7 @@
         </w:trPr>
         <w:tc>
           <w:tcPr>
-            <w:tcW w:w="5093" w:type="dxa"/>
+            <w:tcW w:w="5519" w:type="dxa"/>
             <w:gridSpan w:val="5"/>
           </w:tcPr>
           <w:p>
@@ -5129,7 +5246,7 @@
         </w:tc>
         <w:tc>
           <w:tcPr>
-            <w:tcW w:w="5812" w:type="dxa"/>
+            <w:tcW w:w="5386" w:type="dxa"/>
             <w:gridSpan w:val="6"/>
           </w:tcPr>
           <w:p>
@@ -5326,8 +5443,8 @@
                 <w:sz w:val="20"/>
                 <w:szCs w:val="20"/>
               </w:rPr>
-              <w:object w:dxaOrig="225" w:dyaOrig="225" w14:anchorId="06273D7A">
-                <v:shape id="_x0000_i1107" type="#_x0000_t75" style="width:1in;height:16.5pt" o:ole="">
+              <w:object w:dxaOrig="1440" w:dyaOrig="1440" w14:anchorId="06273D7A">
+                <v:shape id="_x0000_i1107" type="#_x0000_t75" style="width:1in;height:16.2pt" o:ole="">
                   <v:imagedata r:id="rId36" o:title=""/>
                 </v:shape>
                 <w:control r:id="rId37" w:name="CheckBox111" w:shapeid="_x0000_i1107"/>
@@ -5349,8 +5466,8 @@
                 <w:sz w:val="20"/>
                 <w:szCs w:val="20"/>
               </w:rPr>
-              <w:object w:dxaOrig="225" w:dyaOrig="225" w14:anchorId="2A6E30A3">
-                <v:shape id="_x0000_i1109" type="#_x0000_t75" style="width:1in;height:16.5pt" o:ole="">
+              <w:object w:dxaOrig="1440" w:dyaOrig="1440" w14:anchorId="2A6E30A3">
+                <v:shape id="_x0000_i1109" type="#_x0000_t75" style="width:1in;height:16.2pt" o:ole="">
                   <v:imagedata r:id="rId38" o:title=""/>
                 </v:shape>
                 <w:control r:id="rId39" w:name="CheckBox1111" w:shapeid="_x0000_i1109"/>
@@ -5409,8 +5526,8 @@
                 <w:sz w:val="20"/>
                 <w:szCs w:val="20"/>
               </w:rPr>
-              <w:object w:dxaOrig="225" w:dyaOrig="225" w14:anchorId="604CA359">
-                <v:shape id="_x0000_i1111" type="#_x0000_t75" style="width:101.25pt;height:16.5pt" o:ole="">
+              <w:object w:dxaOrig="1440" w:dyaOrig="1440" w14:anchorId="604CA359">
+                <v:shape id="_x0000_i1111" type="#_x0000_t75" style="width:101.4pt;height:16.2pt" o:ole="">
                   <v:imagedata r:id="rId40" o:title=""/>
                 </v:shape>
                 <w:control r:id="rId41" w:name="CheckBox11112" w:shapeid="_x0000_i1111"/>
@@ -5423,8 +5540,8 @@
                 <w:sz w:val="20"/>
                 <w:szCs w:val="20"/>
               </w:rPr>
-              <w:object w:dxaOrig="225" w:dyaOrig="225" w14:anchorId="772367C4">
-                <v:shape id="_x0000_i1113" type="#_x0000_t75" style="width:87pt;height:16.5pt" o:ole="">
+              <w:object w:dxaOrig="1440" w:dyaOrig="1440" w14:anchorId="772367C4">
+                <v:shape id="_x0000_i1113" type="#_x0000_t75" style="width:87pt;height:16.2pt" o:ole="">
                   <v:imagedata r:id="rId42" o:title=""/>
                 </v:shape>
                 <w:control r:id="rId43" w:name="CheckBox11114" w:shapeid="_x0000_i1113"/>
@@ -5437,8 +5554,8 @@
                 <w:sz w:val="20"/>
                 <w:szCs w:val="20"/>
               </w:rPr>
-              <w:object w:dxaOrig="225" w:dyaOrig="225" w14:anchorId="2450D3A0">
-                <v:shape id="_x0000_i1115" type="#_x0000_t75" style="width:58.5pt;height:16.5pt" o:ole="">
+              <w:object w:dxaOrig="1440" w:dyaOrig="1440" w14:anchorId="2450D3A0">
+                <v:shape id="_x0000_i1115" type="#_x0000_t75" style="width:58.8pt;height:16.2pt" o:ole="">
                   <v:imagedata r:id="rId44" o:title=""/>
                 </v:shape>
                 <w:control r:id="rId45" w:name="CheckBox11113" w:shapeid="_x0000_i1115"/>
@@ -5451,8 +5568,8 @@
                 <w:sz w:val="20"/>
                 <w:szCs w:val="20"/>
               </w:rPr>
-              <w:object w:dxaOrig="225" w:dyaOrig="225" w14:anchorId="4BD359B2">
-                <v:shape id="_x0000_i1117" type="#_x0000_t75" style="width:60pt;height:16.5pt" o:ole="">
+              <w:object w:dxaOrig="1440" w:dyaOrig="1440" w14:anchorId="4BD359B2">
+                <v:shape id="_x0000_i1117" type="#_x0000_t75" style="width:60pt;height:16.2pt" o:ole="">
                   <v:imagedata r:id="rId46" o:title=""/>
                 </v:shape>
                 <w:control r:id="rId47" w:name="CheckBox11115" w:shapeid="_x0000_i1117"/>
@@ -5465,8 +5582,8 @@
                 <w:sz w:val="20"/>
                 <w:szCs w:val="20"/>
               </w:rPr>
-              <w:object w:dxaOrig="225" w:dyaOrig="225" w14:anchorId="0624E0D4">
-                <v:shape id="_x0000_i1119" type="#_x0000_t75" style="width:57pt;height:16.5pt" o:ole="">
+              <w:object w:dxaOrig="1440" w:dyaOrig="1440" w14:anchorId="0624E0D4">
+                <v:shape id="_x0000_i1119" type="#_x0000_t75" style="width:57pt;height:16.2pt" o:ole="">
                   <v:imagedata r:id="rId48" o:title=""/>
                 </v:shape>
                 <w:control r:id="rId49" w:name="CheckBox111151" w:shapeid="_x0000_i1119"/>
@@ -5497,7 +5614,7 @@
                 </w:ffData>
               </w:fldChar>
             </w:r>
-            <w:bookmarkStart w:id="1" w:name="Texto3"/>
+            <w:bookmarkStart w:id="0" w:name="Texto3"/>
             <w:r>
               <w:rPr>
                 <w:rFonts w:ascii="Arial" w:hAnsi="Arial" w:cs="Arial"/>
@@ -5587,7 +5704,7 @@
               </w:rPr>
               <w:fldChar w:fldCharType="end"/>
             </w:r>
-            <w:bookmarkEnd w:id="1"/>
+            <w:bookmarkEnd w:id="0"/>
             <w:r>
               <w:rPr>
                 <w:rFonts w:ascii="Arial" w:hAnsi="Arial" w:cs="Arial"/>
@@ -5725,8 +5842,8 @@
                 <w:sz w:val="20"/>
                 <w:szCs w:val="20"/>
               </w:rPr>
-              <w:object w:dxaOrig="225" w:dyaOrig="225" w14:anchorId="4FD1CC5A">
-                <v:shape id="_x0000_i1121" type="#_x0000_t75" style="width:50.25pt;height:19.5pt" o:ole="">
+              <w:object w:dxaOrig="1440" w:dyaOrig="1440" w14:anchorId="4FD1CC5A">
+                <v:shape id="_x0000_i1121" type="#_x0000_t75" style="width:50.4pt;height:19.8pt" o:ole="">
                   <v:imagedata r:id="rId50" o:title=""/>
                 </v:shape>
                 <w:control r:id="rId51" w:name="CheckBox18" w:shapeid="_x0000_i1121"/>
@@ -5748,8 +5865,8 @@
                 <w:sz w:val="20"/>
                 <w:szCs w:val="20"/>
               </w:rPr>
-              <w:object w:dxaOrig="225" w:dyaOrig="225" w14:anchorId="3E998065">
-                <v:shape id="_x0000_i1123" type="#_x0000_t75" style="width:56.25pt;height:19.5pt" o:ole="">
+              <w:object w:dxaOrig="1440" w:dyaOrig="1440" w14:anchorId="3E998065">
+                <v:shape id="_x0000_i1123" type="#_x0000_t75" style="width:56.4pt;height:19.8pt" o:ole="">
                   <v:imagedata r:id="rId52" o:title=""/>
                 </v:shape>
                 <w:control r:id="rId53" w:name="CheckBox19" w:shapeid="_x0000_i1123"/>
@@ -7336,8 +7453,8 @@
                 <w:sz w:val="20"/>
                 <w:szCs w:val="20"/>
               </w:rPr>
-              <w:object w:dxaOrig="225" w:dyaOrig="225" w14:anchorId="21DF8B85">
-                <v:shape id="_x0000_i1125" type="#_x0000_t75" style="width:43.5pt;height:19.5pt" o:ole="">
+              <w:object w:dxaOrig="1440" w:dyaOrig="1440" w14:anchorId="21DF8B85">
+                <v:shape id="_x0000_i1125" type="#_x0000_t75" style="width:43.8pt;height:19.8pt" o:ole="">
                   <v:imagedata r:id="rId54" o:title=""/>
                 </v:shape>
                 <w:control r:id="rId55" w:name="CheckBox20" w:shapeid="_x0000_i1125"/>
@@ -7359,8 +7476,8 @@
                 <w:sz w:val="20"/>
                 <w:szCs w:val="20"/>
               </w:rPr>
-              <w:object w:dxaOrig="225" w:dyaOrig="225" w14:anchorId="17F82537">
-                <v:shape id="_x0000_i1127" type="#_x0000_t75" style="width:51pt;height:19.5pt" o:ole="">
+              <w:object w:dxaOrig="1440" w:dyaOrig="1440" w14:anchorId="17F82537">
+                <v:shape id="_x0000_i1127" type="#_x0000_t75" style="width:51pt;height:19.8pt" o:ole="">
                   <v:imagedata r:id="rId56" o:title=""/>
                 </v:shape>
                 <w:control r:id="rId57" w:name="CheckBox21" w:shapeid="_x0000_i1127"/>
@@ -9668,8 +9785,8 @@
                 <w:sz w:val="20"/>
                 <w:szCs w:val="20"/>
               </w:rPr>
-              <w:object w:dxaOrig="225" w:dyaOrig="225" w14:anchorId="25B875CA">
-                <v:shape id="_x0000_i1129" type="#_x0000_t75" style="width:43.5pt;height:19.5pt" o:ole="">
+              <w:object w:dxaOrig="1440" w:dyaOrig="1440" w14:anchorId="25B875CA">
+                <v:shape id="_x0000_i1129" type="#_x0000_t75" style="width:43.8pt;height:19.8pt" o:ole="">
                   <v:imagedata r:id="rId58" o:title=""/>
                 </v:shape>
                 <w:control r:id="rId59" w:name="CheckBox22" w:shapeid="_x0000_i1129"/>
@@ -9691,8 +9808,8 @@
                 <w:sz w:val="20"/>
                 <w:szCs w:val="20"/>
               </w:rPr>
-              <w:object w:dxaOrig="225" w:dyaOrig="225" w14:anchorId="308B92D0">
-                <v:shape id="_x0000_i1131" type="#_x0000_t75" style="width:51.75pt;height:19.5pt" o:ole="">
+              <w:object w:dxaOrig="1440" w:dyaOrig="1440" w14:anchorId="308B92D0">
+                <v:shape id="_x0000_i1131" type="#_x0000_t75" style="width:51.6pt;height:19.8pt" o:ole="">
                   <v:imagedata r:id="rId60" o:title=""/>
                 </v:shape>
                 <w:control r:id="rId61" w:name="CheckBox23" w:shapeid="_x0000_i1131"/>
@@ -11291,8 +11408,8 @@
                 <w:sz w:val="20"/>
                 <w:szCs w:val="20"/>
               </w:rPr>
-              <w:object w:dxaOrig="225" w:dyaOrig="225" w14:anchorId="758BF386">
-                <v:shape id="_x0000_i1133" type="#_x0000_t75" style="width:43.5pt;height:19.5pt" o:ole="">
+              <w:object w:dxaOrig="1440" w:dyaOrig="1440" w14:anchorId="758BF386">
+                <v:shape id="_x0000_i1133" type="#_x0000_t75" style="width:43.8pt;height:19.8pt" o:ole="">
                   <v:imagedata r:id="rId62" o:title=""/>
                 </v:shape>
                 <w:control r:id="rId63" w:name="CheckBox221" w:shapeid="_x0000_i1133"/>
@@ -11314,8 +11431,8 @@
                 <w:sz w:val="20"/>
                 <w:szCs w:val="20"/>
               </w:rPr>
-              <w:object w:dxaOrig="225" w:dyaOrig="225" w14:anchorId="150A6434">
-                <v:shape id="_x0000_i1135" type="#_x0000_t75" style="width:51.75pt;height:19.5pt" o:ole="">
+              <w:object w:dxaOrig="1440" w:dyaOrig="1440" w14:anchorId="150A6434">
+                <v:shape id="_x0000_i1135" type="#_x0000_t75" style="width:51.6pt;height:19.8pt" o:ole="">
                   <v:imagedata r:id="rId64" o:title=""/>
                 </v:shape>
                 <w:control r:id="rId65" w:name="CheckBox231" w:shapeid="_x0000_i1135"/>
@@ -12948,8 +13065,8 @@
                 <w:sz w:val="20"/>
                 <w:szCs w:val="20"/>
               </w:rPr>
-              <w:object w:dxaOrig="225" w:dyaOrig="225" w14:anchorId="4AB2D091">
-                <v:shape id="_x0000_i1137" type="#_x0000_t75" style="width:53.25pt;height:19.5pt" o:ole="">
+              <w:object w:dxaOrig="1440" w:dyaOrig="1440" w14:anchorId="4AB2D091">
+                <v:shape id="_x0000_i1137" type="#_x0000_t75" style="width:53.4pt;height:19.8pt" o:ole="">
                   <v:imagedata r:id="rId66" o:title=""/>
                 </v:shape>
                 <w:control r:id="rId67" w:name="CheckBox24" w:shapeid="_x0000_i1137"/>
@@ -12971,8 +13088,8 @@
                 <w:sz w:val="20"/>
                 <w:szCs w:val="20"/>
               </w:rPr>
-              <w:object w:dxaOrig="225" w:dyaOrig="225" w14:anchorId="48F834ED">
-                <v:shape id="_x0000_i1139" type="#_x0000_t75" style="width:51pt;height:19.5pt" o:ole="">
+              <w:object w:dxaOrig="1440" w:dyaOrig="1440" w14:anchorId="48F834ED">
+                <v:shape id="_x0000_i1139" type="#_x0000_t75" style="width:51pt;height:19.8pt" o:ole="">
                   <v:imagedata r:id="rId68" o:title=""/>
                 </v:shape>
                 <w:control r:id="rId69" w:name="CheckBox25" w:shapeid="_x0000_i1139"/>
@@ -14600,8 +14717,8 @@
                 <w:sz w:val="20"/>
                 <w:szCs w:val="20"/>
               </w:rPr>
-              <w:object w:dxaOrig="225" w:dyaOrig="225" w14:anchorId="7513314D">
-                <v:shape id="_x0000_i1141" type="#_x0000_t75" style="width:53.25pt;height:19.5pt" o:ole="">
+              <w:object w:dxaOrig="1440" w:dyaOrig="1440" w14:anchorId="7513314D">
+                <v:shape id="_x0000_i1141" type="#_x0000_t75" style="width:53.4pt;height:19.8pt" o:ole="">
                   <v:imagedata r:id="rId70" o:title=""/>
                 </v:shape>
                 <w:control r:id="rId71" w:name="CheckBox241" w:shapeid="_x0000_i1141"/>
@@ -14623,8 +14740,8 @@
                 <w:sz w:val="20"/>
                 <w:szCs w:val="20"/>
               </w:rPr>
-              <w:object w:dxaOrig="225" w:dyaOrig="225" w14:anchorId="7C574291">
-                <v:shape id="_x0000_i1143" type="#_x0000_t75" style="width:51pt;height:19.5pt" o:ole="">
+              <w:object w:dxaOrig="1440" w:dyaOrig="1440" w14:anchorId="7C574291">
+                <v:shape id="_x0000_i1143" type="#_x0000_t75" style="width:51pt;height:19.8pt" o:ole="">
                   <v:imagedata r:id="rId72" o:title=""/>
                 </v:shape>
                 <w:control r:id="rId73" w:name="CheckBox251" w:shapeid="_x0000_i1143"/>
@@ -16591,7 +16708,16 @@
                 <w:sz w:val="18"/>
                 <w:szCs w:val="18"/>
               </w:rPr>
-              <w:t>cumpre rigorosamente o Estatuto da Criança e do Adolescente (Lei nº 8.069/90) e demais normas legais e/ou regulamentares em vigor e não emprega mão de obra infantil ou de menor de 18 anos, inclusive menor aprendiz, em locais prejudiciais à sua formação, ao seu desenvolvimento físico, psíquico, moral e social, nem em locais e/ou serviços perigosos ou insalubres, e/ou em horários que não permitam a frequência à escola e, ainda, em horário noturno (entre 22h e 5h) e não mantém acordo comercial ou de qualquer espécie com empresas que utilizam, exploram ou empregam trabalho infantil ou de menor de 18 anos sem observância dos ditames legais;</w:t>
+              <w:t xml:space="preserve">cumpre rigorosamente o Estatuto da Criança e do Adolescente (Lei nº 8.069/90) e demais normas legais e/ou regulamentares em vigor e não emprega mão de obra infantil ou de menor de 18 anos, inclusive menor aprendiz, em locais prejudiciais à sua formação, ao seu desenvolvimento físico, psíquico, moral e social, nem em locais e/ou serviços perigosos ou insalubres, e/ou em horários que não permitam a frequência à escola e, ainda, em horário noturno (entre 22h e 5h) e não mantém acordo </w:t>
+            </w:r>
+            <w:r>
+              <w:rPr>
+                <w:rFonts w:eastAsia="Arial" w:cs="Arial"/>
+                <w:sz w:val="18"/>
+                <w:szCs w:val="18"/>
+              </w:rPr>
+              <w:lastRenderedPageBreak/>
+              <w:t>comercial ou de qualquer espécie com empresas que utilizam, exploram ou empregam trabalho infantil ou de menor de 18 anos sem observância dos ditames legais;</w:t>
             </w:r>
           </w:p>
           <w:p>
@@ -16615,7 +16741,6 @@
                 <w:sz w:val="18"/>
                 <w:szCs w:val="18"/>
               </w:rPr>
-              <w:lastRenderedPageBreak/>
               <w:t>não explora e não explorará qualquer forma de trabalho degradante ou análoga à condição de escravo, respeitando a Declaração Universal dos Direitos Humanos, assim como as Convenções nº 29 e 105 da Organização Internacional do Trabalho - OIT, a Declaração de Princípios e Direitos Fundamentais no Trabalho da OIT e a Convenção Americana sobre Direitos Humanos;</w:t>
             </w:r>
           </w:p>
@@ -17431,7 +17556,7 @@
               <w:spacing w:line="276" w:lineRule="auto"/>
               <w:jc w:val="both"/>
               <w:rPr>
-                <w:ins w:id="2" w:author="Camila Borenstein | SpaldingSertori" w:date="2022-12-09T11:22:00Z"/>
+                <w:ins w:id="1" w:author="Camila Borenstein | SpaldingSertori" w:date="2022-12-09T11:22:00Z"/>
                 <w:rFonts w:ascii="Arial" w:eastAsia="Arial" w:hAnsi="Arial" w:cs="Arial"/>
                 <w:color w:val="000000"/>
                 <w:sz w:val="18"/>
@@ -17640,17 +17765,8 @@
                 <w:sz w:val="18"/>
                 <w:szCs w:val="18"/>
               </w:rPr>
-              <w:t xml:space="preserve">A pessoa jurídica  obriga-se a cumprir, e fazer cumprir, por si, suas afiliadas ou seu presidente, diretores, sócios, administradores, representantes e/ou membros do conselho de administração da empresa ou instituição filantrópica, a Lei de Prevenção à Lavagem de Dinheiro (Lei n. 9.613/98 e Lei n. 12.683/12), Lei Anticorrupção (Lei n. 12.846/13) e seus normativos complementares, Código </w:t>
-            </w:r>
-            <w:r>
-              <w:rPr>
-                <w:rFonts w:ascii="Arial" w:eastAsia="Arial" w:hAnsi="Arial" w:cs="Arial"/>
-                <w:color w:val="000000"/>
-                <w:sz w:val="18"/>
-                <w:szCs w:val="18"/>
-              </w:rPr>
               <w:lastRenderedPageBreak/>
-              <w:t>Penal Brasileiro, no que diz respeitos aos crimes contra a Administração Pública, Lei de Improbidade Administrativa (Lei Federal nº 8.429/1992), Foreign Corrupt Practices Act (FCPA), Lei Anticorrupção Francesa (Sapin II) e outras regulamentações correlatas, devendo (i) adotar as melhores práticas de integridade e controles internos, com o objetivo de prevenir atos de corrupção, fraude, práticas ilícitas ou lavagem de dinheiro; (ii) abster-se de praticar atos de corrupção e de agir de forma lesiva à administração pública, no interesse ou para benefício, exclusivo ou não, da parte; em especial, não dar, oferecer ou prometer, direta ou indiretamente, qualquer coisa de valor ou vantagem a agente público ou pessoa a eles relacionada, com o objetivo de obter vantagem indevida, influenciar ato ou decisão ou direcionar negócios ilicitamente; e (iii)  Obriga-se a pessoa jurídica, por si ou por suas controladas, respectivos sócios, administradores, empregados, mandatários, representantes, ou subcontratados relacionados à execução desta parceria, a notificarem o GPA, imediatamente nos endereços eletrônicos ouvidoria@gpabr.com e compliance@gpabr.com, caso tomem conhecimento de qualquer ato de violação ou sejam objeto de qualquer investigação relacionada às citadas normas, em conjunto ou separadamente, obrigando-se a cooperarem com o GPA, apresentando quaisquer documentos e informações que lhe forem solicitados, relacionados à execução desta parceria.</w:t>
+              <w:t>A pessoa jurídica  obriga-se a cumprir, e fazer cumprir, por si, suas afiliadas ou seu presidente, diretores, sócios, administradores, representantes e/ou membros do conselho de administração da empresa ou instituição filantrópica, a Lei de Prevenção à Lavagem de Dinheiro (Lei n. 9.613/98 e Lei n. 12.683/12), Lei Anticorrupção (Lei n. 12.846/13) e seus normativos complementares, Código Penal Brasileiro, no que diz respeitos aos crimes contra a Administração Pública, Lei de Improbidade Administrativa (Lei Federal nº 8.429/1992), Foreign Corrupt Practices Act (FCPA), Lei Anticorrupção Francesa (Sapin II) e outras regulamentações correlatas, devendo (i) adotar as melhores práticas de integridade e controles internos, com o objetivo de prevenir atos de corrupção, fraude, práticas ilícitas ou lavagem de dinheiro; (ii) abster-se de praticar atos de corrupção e de agir de forma lesiva à administração pública, no interesse ou para benefício, exclusivo ou não, da parte; em especial, não dar, oferecer ou prometer, direta ou indiretamente, qualquer coisa de valor ou vantagem a agente público ou pessoa a eles relacionada, com o objetivo de obter vantagem indevida, influenciar ato ou decisão ou direcionar negócios ilicitamente; e (iii)  Obriga-se a pessoa jurídica, por si ou por suas controladas, respectivos sócios, administradores, empregados, mandatários, representantes, ou subcontratados relacionados à execução desta parceria, a notificarem o GPA, imediatamente nos endereços eletrônicos ouvidoria@gpabr.com e compliance@gpabr.com, caso tomem conhecimento de qualquer ato de violação ou sejam objeto de qualquer investigação relacionada às citadas normas, em conjunto ou separadamente, obrigando-se a cooperarem com o GPA, apresentando quaisquer documentos e informações que lhe forem solicitados, relacionados à execução desta parceria.</w:t>
             </w:r>
           </w:p>
         </w:tc>
@@ -18242,7 +18358,7 @@
 </file>
 
 <file path=word/endnotes.xml><?xml version="1.0" encoding="utf-8"?>
-<w:endnotes xmlns:wpc="http://schemas.microsoft.com/office/word/2010/wordprocessingCanvas" xmlns:cx="http://schemas.microsoft.com/office/drawing/2014/chartex" xmlns:cx1="http://schemas.microsoft.com/office/drawing/2015/9/8/chartex" xmlns:mc="http://schemas.openxmlformats.org/markup-compatibility/2006" xmlns:o="urn:schemas-microsoft-com:office:office" xmlns:r="http://schemas.openxmlformats.org/officeDocument/2006/relationships" xmlns:m="http://schemas.openxmlformats.org/officeDocument/2006/math" xmlns:v="urn:schemas-microsoft-com:vml" xmlns:wp14="http://schemas.microsoft.com/office/word/2010/wordprocessingDrawing" xmlns:wp="http://schemas.openxmlformats.org/drawingml/2006/wordprocessingDrawing" xmlns:w10="urn:schemas-microsoft-com:office:word" xmlns:w="http://schemas.openxmlformats.org/wordprocessingml/2006/main" xmlns:w14="http://schemas.microsoft.com/office/word/2010/wordml" xmlns:w15="http://schemas.microsoft.com/office/word/2012/wordml" xmlns:w16se="http://schemas.microsoft.com/office/word/2015/wordml/symex" xmlns:wpg="http://schemas.microsoft.com/office/word/2010/wordprocessingGroup" xmlns:wpi="http://schemas.microsoft.com/office/word/2010/wordprocessingInk" xmlns:wne="http://schemas.microsoft.com/office/word/2006/wordml" xmlns:wps="http://schemas.microsoft.com/office/word/2010/wordprocessingShape" mc:Ignorable="w14 w15 w16se wp14">
+<w:endnotes xmlns:wpc="http://schemas.microsoft.com/office/word/2010/wordprocessingCanvas" xmlns:cx="http://schemas.microsoft.com/office/drawing/2014/chartex" xmlns:cx1="http://schemas.microsoft.com/office/drawing/2015/9/8/chartex" xmlns:cx2="http://schemas.microsoft.com/office/drawing/2015/10/21/chartex" xmlns:cx3="http://schemas.microsoft.com/office/drawing/2016/5/9/chartex" xmlns:cx4="http://schemas.microsoft.com/office/drawing/2016/5/10/chartex" xmlns:cx5="http://schemas.microsoft.com/office/drawing/2016/5/11/chartex" xmlns:cx6="http://schemas.microsoft.com/office/drawing/2016/5/12/chartex" xmlns:cx7="http://schemas.microsoft.com/office/drawing/2016/5/13/chartex" xmlns:cx8="http://schemas.microsoft.com/office/drawing/2016/5/14/chartex" xmlns:mc="http://schemas.openxmlformats.org/markup-compatibility/2006" xmlns:aink="http://schemas.microsoft.com/office/drawing/2016/ink" xmlns:am3d="http://schemas.microsoft.com/office/drawing/2017/model3d" xmlns:o="urn:schemas-microsoft-com:office:office" xmlns:oel="http://schemas.microsoft.com/office/2019/extlst" xmlns:r="http://schemas.openxmlformats.org/officeDocument/2006/relationships" xmlns:m="http://schemas.openxmlformats.org/officeDocument/2006/math" xmlns:v="urn:schemas-microsoft-com:vml" xmlns:wp14="http://schemas.microsoft.com/office/word/2010/wordprocessingDrawing" xmlns:wp="http://schemas.openxmlformats.org/drawingml/2006/wordprocessingDrawing" xmlns:w10="urn:schemas-microsoft-com:office:word" xmlns:w="http://schemas.openxmlformats.org/wordprocessingml/2006/main" xmlns:w14="http://schemas.microsoft.com/office/word/2010/wordml" xmlns:w15="http://schemas.microsoft.com/office/word/2012/wordml" xmlns:w16cex="http://schemas.microsoft.com/office/word/2018/wordml/cex" xmlns:w16cid="http://schemas.microsoft.com/office/word/2016/wordml/cid" xmlns:w16="http://schemas.microsoft.com/office/word/2018/wordml" xmlns:w16du="http://schemas.microsoft.com/office/word/2023/wordml/word16du" xmlns:w16sdtdh="http://schemas.microsoft.com/office/word/2020/wordml/sdtdatahash" xmlns:w16sdtfl="http://schemas.microsoft.com/office/word/2024/wordml/sdtformatlock" xmlns:w16se="http://schemas.microsoft.com/office/word/2015/wordml/symex" xmlns:wpg="http://schemas.microsoft.com/office/word/2010/wordprocessingGroup" xmlns:wpi="http://schemas.microsoft.com/office/word/2010/wordprocessingInk" xmlns:wne="http://schemas.microsoft.com/office/word/2006/wordml" xmlns:wps="http://schemas.microsoft.com/office/word/2010/wordprocessingShape" mc:Ignorable="w14 w15 w16se w16cid w16 w16cex w16sdtdh w16sdtfl w16du wp14">
   <w:endnote w:type="separator" w:id="-1">
     <w:p>
       <w:r>
@@ -18261,7 +18377,7 @@
 </file>
 
 <file path=word/footer1.xml><?xml version="1.0" encoding="utf-8"?>
-<w:ftr xmlns:wpc="http://schemas.microsoft.com/office/word/2010/wordprocessingCanvas" xmlns:cx="http://schemas.microsoft.com/office/drawing/2014/chartex" xmlns:cx1="http://schemas.microsoft.com/office/drawing/2015/9/8/chartex" xmlns:mc="http://schemas.openxmlformats.org/markup-compatibility/2006" xmlns:o="urn:schemas-microsoft-com:office:office" xmlns:r="http://schemas.openxmlformats.org/officeDocument/2006/relationships" xmlns:m="http://schemas.openxmlformats.org/officeDocument/2006/math" xmlns:v="urn:schemas-microsoft-com:vml" xmlns:wp14="http://schemas.microsoft.com/office/word/2010/wordprocessingDrawing" xmlns:wp="http://schemas.openxmlformats.org/drawingml/2006/wordprocessingDrawing" xmlns:w10="urn:schemas-microsoft-com:office:word" xmlns:w="http://schemas.openxmlformats.org/wordprocessingml/2006/main" xmlns:w14="http://schemas.microsoft.com/office/word/2010/wordml" xmlns:w15="http://schemas.microsoft.com/office/word/2012/wordml" xmlns:w16se="http://schemas.microsoft.com/office/word/2015/wordml/symex" xmlns:wpg="http://schemas.microsoft.com/office/word/2010/wordprocessingGroup" xmlns:wpi="http://schemas.microsoft.com/office/word/2010/wordprocessingInk" xmlns:wne="http://schemas.microsoft.com/office/word/2006/wordml" xmlns:wps="http://schemas.microsoft.com/office/word/2010/wordprocessingShape" mc:Ignorable="w14 w15 w16se wp14">
+<w:ftr xmlns:wpc="http://schemas.microsoft.com/office/word/2010/wordprocessingCanvas" xmlns:cx="http://schemas.microsoft.com/office/drawing/2014/chartex" xmlns:cx1="http://schemas.microsoft.com/office/drawing/2015/9/8/chartex" xmlns:cx2="http://schemas.microsoft.com/office/drawing/2015/10/21/chartex" xmlns:cx3="http://schemas.microsoft.com/office/drawing/2016/5/9/chartex" xmlns:cx4="http://schemas.microsoft.com/office/drawing/2016/5/10/chartex" xmlns:cx5="http://schemas.microsoft.com/office/drawing/2016/5/11/chartex" xmlns:cx6="http://schemas.microsoft.com/office/drawing/2016/5/12/chartex" xmlns:cx7="http://schemas.microsoft.com/office/drawing/2016/5/13/chartex" xmlns:cx8="http://schemas.microsoft.com/office/drawing/2016/5/14/chartex" xmlns:mc="http://schemas.openxmlformats.org/markup-compatibility/2006" xmlns:aink="http://schemas.microsoft.com/office/drawing/2016/ink" xmlns:am3d="http://schemas.microsoft.com/office/drawing/2017/model3d" xmlns:o="urn:schemas-microsoft-com:office:office" xmlns:oel="http://schemas.microsoft.com/office/2019/extlst" xmlns:r="http://schemas.openxmlformats.org/officeDocument/2006/relationships" xmlns:m="http://schemas.openxmlformats.org/officeDocument/2006/math" xmlns:v="urn:schemas-microsoft-com:vml" xmlns:wp14="http://schemas.microsoft.com/office/word/2010/wordprocessingDrawing" xmlns:wp="http://schemas.openxmlformats.org/drawingml/2006/wordprocessingDrawing" xmlns:w10="urn:schemas-microsoft-com:office:word" xmlns:w="http://schemas.openxmlformats.org/wordprocessingml/2006/main" xmlns:w14="http://schemas.microsoft.com/office/word/2010/wordml" xmlns:w15="http://schemas.microsoft.com/office/word/2012/wordml" xmlns:w16cex="http://schemas.microsoft.com/office/word/2018/wordml/cex" xmlns:w16cid="http://schemas.microsoft.com/office/word/2016/wordml/cid" xmlns:w16="http://schemas.microsoft.com/office/word/2018/wordml" xmlns:w16du="http://schemas.microsoft.com/office/word/2023/wordml/word16du" xmlns:w16sdtdh="http://schemas.microsoft.com/office/word/2020/wordml/sdtdatahash" xmlns:w16sdtfl="http://schemas.microsoft.com/office/word/2024/wordml/sdtformatlock" xmlns:w16se="http://schemas.microsoft.com/office/word/2015/wordml/symex" xmlns:wpg="http://schemas.microsoft.com/office/word/2010/wordprocessingGroup" xmlns:wpi="http://schemas.microsoft.com/office/word/2010/wordprocessingInk" xmlns:wne="http://schemas.microsoft.com/office/word/2006/wordml" xmlns:wps="http://schemas.microsoft.com/office/word/2010/wordprocessingShape" mc:Ignorable="w14 w15 w16se w16cid w16 w16cex w16sdtdh w16sdtfl w16du wp14">
   <w:p>
     <w:pPr>
       <w:pStyle w:val="Rodap"/>
@@ -18299,7 +18415,7 @@
 </file>
 
 <file path=word/footer2.xml><?xml version="1.0" encoding="utf-8"?>
-<w:ftr xmlns:wpc="http://schemas.microsoft.com/office/word/2010/wordprocessingCanvas" xmlns:cx="http://schemas.microsoft.com/office/drawing/2014/chartex" xmlns:cx1="http://schemas.microsoft.com/office/drawing/2015/9/8/chartex" xmlns:mc="http://schemas.openxmlformats.org/markup-compatibility/2006" xmlns:o="urn:schemas-microsoft-com:office:office" xmlns:r="http://schemas.openxmlformats.org/officeDocument/2006/relationships" xmlns:m="http://schemas.openxmlformats.org/officeDocument/2006/math" xmlns:v="urn:schemas-microsoft-com:vml" xmlns:wp14="http://schemas.microsoft.com/office/word/2010/wordprocessingDrawing" xmlns:wp="http://schemas.openxmlformats.org/drawingml/2006/wordprocessingDrawing" xmlns:w10="urn:schemas-microsoft-com:office:word" xmlns:w="http://schemas.openxmlformats.org/wordprocessingml/2006/main" xmlns:w14="http://schemas.microsoft.com/office/word/2010/wordml" xmlns:w15="http://schemas.microsoft.com/office/word/2012/wordml" xmlns:w16se="http://schemas.microsoft.com/office/word/2015/wordml/symex" xmlns:wpg="http://schemas.microsoft.com/office/word/2010/wordprocessingGroup" xmlns:wpi="http://schemas.microsoft.com/office/word/2010/wordprocessingInk" xmlns:wne="http://schemas.microsoft.com/office/word/2006/wordml" xmlns:wps="http://schemas.microsoft.com/office/word/2010/wordprocessingShape" mc:Ignorable="w14 w15 w16se wp14">
+<w:ftr xmlns:wpc="http://schemas.microsoft.com/office/word/2010/wordprocessingCanvas" xmlns:cx="http://schemas.microsoft.com/office/drawing/2014/chartex" xmlns:cx1="http://schemas.microsoft.com/office/drawing/2015/9/8/chartex" xmlns:cx2="http://schemas.microsoft.com/office/drawing/2015/10/21/chartex" xmlns:cx3="http://schemas.microsoft.com/office/drawing/2016/5/9/chartex" xmlns:cx4="http://schemas.microsoft.com/office/drawing/2016/5/10/chartex" xmlns:cx5="http://schemas.microsoft.com/office/drawing/2016/5/11/chartex" xmlns:cx6="http://schemas.microsoft.com/office/drawing/2016/5/12/chartex" xmlns:cx7="http://schemas.microsoft.com/office/drawing/2016/5/13/chartex" xmlns:cx8="http://schemas.microsoft.com/office/drawing/2016/5/14/chartex" xmlns:mc="http://schemas.openxmlformats.org/markup-compatibility/2006" xmlns:aink="http://schemas.microsoft.com/office/drawing/2016/ink" xmlns:am3d="http://schemas.microsoft.com/office/drawing/2017/model3d" xmlns:o="urn:schemas-microsoft-com:office:office" xmlns:oel="http://schemas.microsoft.com/office/2019/extlst" xmlns:r="http://schemas.openxmlformats.org/officeDocument/2006/relationships" xmlns:m="http://schemas.openxmlformats.org/officeDocument/2006/math" xmlns:v="urn:schemas-microsoft-com:vml" xmlns:wp14="http://schemas.microsoft.com/office/word/2010/wordprocessingDrawing" xmlns:wp="http://schemas.openxmlformats.org/drawingml/2006/wordprocessingDrawing" xmlns:w10="urn:schemas-microsoft-com:office:word" xmlns:w="http://schemas.openxmlformats.org/wordprocessingml/2006/main" xmlns:w14="http://schemas.microsoft.com/office/word/2010/wordml" xmlns:w15="http://schemas.microsoft.com/office/word/2012/wordml" xmlns:w16cex="http://schemas.microsoft.com/office/word/2018/wordml/cex" xmlns:w16cid="http://schemas.microsoft.com/office/word/2016/wordml/cid" xmlns:w16="http://schemas.microsoft.com/office/word/2018/wordml" xmlns:w16du="http://schemas.microsoft.com/office/word/2023/wordml/word16du" xmlns:w16sdtdh="http://schemas.microsoft.com/office/word/2020/wordml/sdtdatahash" xmlns:w16sdtfl="http://schemas.microsoft.com/office/word/2024/wordml/sdtformatlock" xmlns:w16se="http://schemas.microsoft.com/office/word/2015/wordml/symex" xmlns:wpg="http://schemas.microsoft.com/office/word/2010/wordprocessingGroup" xmlns:wpi="http://schemas.microsoft.com/office/word/2010/wordprocessingInk" xmlns:wne="http://schemas.microsoft.com/office/word/2006/wordml" xmlns:wps="http://schemas.microsoft.com/office/word/2010/wordprocessingShape" mc:Ignorable="w14 w15 w16se w16cid w16 w16cex w16sdtdh w16sdtfl w16du wp14">
   <w:p>
     <w:pPr>
       <w:pStyle w:val="Rodap"/>
@@ -18526,7 +18642,7 @@
               <v:stroke joinstyle="miter"/>
               <v:path gradientshapeok="t" o:connecttype="rect"/>
             </v:shapetype>
-            <v:shape id="Text Box 7" o:spid="_x0000_s1028" type="#_x0000_t202" style="position:absolute;left:0;text-align:left;margin-left:-60.85pt;margin-top:-27.9pt;width:252.65pt;height:15.5pt;z-index:251700224;visibility:visible;mso-wrap-style:square;mso-width-percent:0;mso-height-percent:0;mso-wrap-distance-left:9pt;mso-wrap-distance-top:0;mso-wrap-distance-right:9pt;mso-wrap-distance-bottom:0;mso-position-horizontal:absolute;mso-position-horizontal-relative:text;mso-position-vertical:absolute;mso-position-vertical-relative:text;mso-width-percent:0;mso-height-percent:0;mso-width-relative:margin;mso-height-relative:margin;v-text-anchor:top" o:gfxdata="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" filled="f" stroked="f">
+            <v:shape id="Text Box 7" o:spid="_x0000_s1028" type="#_x0000_t202" style="position:absolute;left:0;text-align:left;margin-left:-60.85pt;margin-top:-27.9pt;width:252.65pt;height:15.5pt;z-index:251700224;visibility:visible;mso-wrap-style:square;mso-width-percent:0;mso-height-percent:0;mso-wrap-distance-left:9pt;mso-wrap-distance-top:0;mso-wrap-distance-right:9pt;mso-wrap-distance-bottom:0;mso-position-horizontal:absolute;mso-position-horizontal-relative:text;mso-position-vertical:absolute;mso-position-vertical-relative:text;mso-width-percent:0;mso-height-percent:0;mso-width-relative:margin;mso-height-relative:margin;v-text-anchor:top" o:gfxdata="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" filled="f" stroked="f">
               <v:textbox style="mso-fit-shape-to-text:t">
                 <w:txbxContent>
                   <w:p>
@@ -18607,7 +18723,7 @@
 </file>
 
 <file path=word/footnotes.xml><?xml version="1.0" encoding="utf-8"?>
-<w:footnotes xmlns:wpc="http://schemas.microsoft.com/office/word/2010/wordprocessingCanvas" xmlns:cx="http://schemas.microsoft.com/office/drawing/2014/chartex" xmlns:cx1="http://schemas.microsoft.com/office/drawing/2015/9/8/chartex" xmlns:mc="http://schemas.openxmlformats.org/markup-compatibility/2006" xmlns:o="urn:schemas-microsoft-com:office:office" xmlns:r="http://schemas.openxmlformats.org/officeDocument/2006/relationships" xmlns:m="http://schemas.openxmlformats.org/officeDocument/2006/math" xmlns:v="urn:schemas-microsoft-com:vml" xmlns:wp14="http://schemas.microsoft.com/office/word/2010/wordprocessingDrawing" xmlns:wp="http://schemas.openxmlformats.org/drawingml/2006/wordprocessingDrawing" xmlns:w10="urn:schemas-microsoft-com:office:word" xmlns:w="http://schemas.openxmlformats.org/wordprocessingml/2006/main" xmlns:w14="http://schemas.microsoft.com/office/word/2010/wordml" xmlns:w15="http://schemas.microsoft.com/office/word/2012/wordml" xmlns:w16se="http://schemas.microsoft.com/office/word/2015/wordml/symex" xmlns:wpg="http://schemas.microsoft.com/office/word/2010/wordprocessingGroup" xmlns:wpi="http://schemas.microsoft.com/office/word/2010/wordprocessingInk" xmlns:wne="http://schemas.microsoft.com/office/word/2006/wordml" xmlns:wps="http://schemas.microsoft.com/office/word/2010/wordprocessingShape" mc:Ignorable="w14 w15 w16se wp14">
+<w:footnotes xmlns:wpc="http://schemas.microsoft.com/office/word/2010/wordprocessingCanvas" xmlns:cx="http://schemas.microsoft.com/office/drawing/2014/chartex" xmlns:cx1="http://schemas.microsoft.com/office/drawing/2015/9/8/chartex" xmlns:cx2="http://schemas.microsoft.com/office/drawing/2015/10/21/chartex" xmlns:cx3="http://schemas.microsoft.com/office/drawing/2016/5/9/chartex" xmlns:cx4="http://schemas.microsoft.com/office/drawing/2016/5/10/chartex" xmlns:cx5="http://schemas.microsoft.com/office/drawing/2016/5/11/chartex" xmlns:cx6="http://schemas.microsoft.com/office/drawing/2016/5/12/chartex" xmlns:cx7="http://schemas.microsoft.com/office/drawing/2016/5/13/chartex" xmlns:cx8="http://schemas.microsoft.com/office/drawing/2016/5/14/chartex" xmlns:mc="http://schemas.openxmlformats.org/markup-compatibility/2006" xmlns:aink="http://schemas.microsoft.com/office/drawing/2016/ink" xmlns:am3d="http://schemas.microsoft.com/office/drawing/2017/model3d" xmlns:o="urn:schemas-microsoft-com:office:office" xmlns:oel="http://schemas.microsoft.com/office/2019/extlst" xmlns:r="http://schemas.openxmlformats.org/officeDocument/2006/relationships" xmlns:m="http://schemas.openxmlformats.org/officeDocument/2006/math" xmlns:v="urn:schemas-microsoft-com:vml" xmlns:wp14="http://schemas.microsoft.com/office/word/2010/wordprocessingDrawing" xmlns:wp="http://schemas.openxmlformats.org/drawingml/2006/wordprocessingDrawing" xmlns:w10="urn:schemas-microsoft-com:office:word" xmlns:w="http://schemas.openxmlformats.org/wordprocessingml/2006/main" xmlns:w14="http://schemas.microsoft.com/office/word/2010/wordml" xmlns:w15="http://schemas.microsoft.com/office/word/2012/wordml" xmlns:w16cex="http://schemas.microsoft.com/office/word/2018/wordml/cex" xmlns:w16cid="http://schemas.microsoft.com/office/word/2016/wordml/cid" xmlns:w16="http://schemas.microsoft.com/office/word/2018/wordml" xmlns:w16du="http://schemas.microsoft.com/office/word/2023/wordml/word16du" xmlns:w16sdtdh="http://schemas.microsoft.com/office/word/2020/wordml/sdtdatahash" xmlns:w16sdtfl="http://schemas.microsoft.com/office/word/2024/wordml/sdtformatlock" xmlns:w16se="http://schemas.microsoft.com/office/word/2015/wordml/symex" xmlns:wpg="http://schemas.microsoft.com/office/word/2010/wordprocessingGroup" xmlns:wpi="http://schemas.microsoft.com/office/word/2010/wordprocessingInk" xmlns:wne="http://schemas.microsoft.com/office/word/2006/wordml" xmlns:wps="http://schemas.microsoft.com/office/word/2010/wordprocessingShape" mc:Ignorable="w14 w15 w16se w16cid w16 w16cex w16sdtdh w16sdtfl w16du wp14">
   <w:footnote w:type="separator" w:id="-1">
     <w:p>
       <w:r>
@@ -18626,7 +18742,7 @@
 </file>
 
 <file path=word/header1.xml><?xml version="1.0" encoding="utf-8"?>
-<w:hdr xmlns:wpc="http://schemas.microsoft.com/office/word/2010/wordprocessingCanvas" xmlns:cx="http://schemas.microsoft.com/office/drawing/2014/chartex" xmlns:cx1="http://schemas.microsoft.com/office/drawing/2015/9/8/chartex" xmlns:mc="http://schemas.openxmlformats.org/markup-compatibility/2006" xmlns:o="urn:schemas-microsoft-com:office:office" xmlns:r="http://schemas.openxmlformats.org/officeDocument/2006/relationships" xmlns:m="http://schemas.openxmlformats.org/officeDocument/2006/math" xmlns:v="urn:schemas-microsoft-com:vml" xmlns:wp14="http://schemas.microsoft.com/office/word/2010/wordprocessingDrawing" xmlns:wp="http://schemas.openxmlformats.org/drawingml/2006/wordprocessingDrawing" xmlns:w10="urn:schemas-microsoft-com:office:word" xmlns:w="http://schemas.openxmlformats.org/wordprocessingml/2006/main" xmlns:w14="http://schemas.microsoft.com/office/word/2010/wordml" xmlns:w15="http://schemas.microsoft.com/office/word/2012/wordml" xmlns:w16se="http://schemas.microsoft.com/office/word/2015/wordml/symex" xmlns:wpg="http://schemas.microsoft.com/office/word/2010/wordprocessingGroup" xmlns:wpi="http://schemas.microsoft.com/office/word/2010/wordprocessingInk" xmlns:wne="http://schemas.microsoft.com/office/word/2006/wordml" xmlns:wps="http://schemas.microsoft.com/office/word/2010/wordprocessingShape" mc:Ignorable="w14 w15 w16se wp14">
+<w:hdr xmlns:wpc="http://schemas.microsoft.com/office/word/2010/wordprocessingCanvas" xmlns:cx="http://schemas.microsoft.com/office/drawing/2014/chartex" xmlns:cx1="http://schemas.microsoft.com/office/drawing/2015/9/8/chartex" xmlns:cx2="http://schemas.microsoft.com/office/drawing/2015/10/21/chartex" xmlns:cx3="http://schemas.microsoft.com/office/drawing/2016/5/9/chartex" xmlns:cx4="http://schemas.microsoft.com/office/drawing/2016/5/10/chartex" xmlns:cx5="http://schemas.microsoft.com/office/drawing/2016/5/11/chartex" xmlns:cx6="http://schemas.microsoft.com/office/drawing/2016/5/12/chartex" xmlns:cx7="http://schemas.microsoft.com/office/drawing/2016/5/13/chartex" xmlns:cx8="http://schemas.microsoft.com/office/drawing/2016/5/14/chartex" xmlns:mc="http://schemas.openxmlformats.org/markup-compatibility/2006" xmlns:aink="http://schemas.microsoft.com/office/drawing/2016/ink" xmlns:am3d="http://schemas.microsoft.com/office/drawing/2017/model3d" xmlns:o="urn:schemas-microsoft-com:office:office" xmlns:oel="http://schemas.microsoft.com/office/2019/extlst" xmlns:r="http://schemas.openxmlformats.org/officeDocument/2006/relationships" xmlns:m="http://schemas.openxmlformats.org/officeDocument/2006/math" xmlns:v="urn:schemas-microsoft-com:vml" xmlns:wp14="http://schemas.microsoft.com/office/word/2010/wordprocessingDrawing" xmlns:wp="http://schemas.openxmlformats.org/drawingml/2006/wordprocessingDrawing" xmlns:w10="urn:schemas-microsoft-com:office:word" xmlns:w="http://schemas.openxmlformats.org/wordprocessingml/2006/main" xmlns:w14="http://schemas.microsoft.com/office/word/2010/wordml" xmlns:w15="http://schemas.microsoft.com/office/word/2012/wordml" xmlns:w16cex="http://schemas.microsoft.com/office/word/2018/wordml/cex" xmlns:w16cid="http://schemas.microsoft.com/office/word/2016/wordml/cid" xmlns:w16="http://schemas.microsoft.com/office/word/2018/wordml" xmlns:w16du="http://schemas.microsoft.com/office/word/2023/wordml/word16du" xmlns:w16sdtdh="http://schemas.microsoft.com/office/word/2020/wordml/sdtdatahash" xmlns:w16sdtfl="http://schemas.microsoft.com/office/word/2024/wordml/sdtformatlock" xmlns:w16se="http://schemas.microsoft.com/office/word/2015/wordml/symex" xmlns:wpg="http://schemas.microsoft.com/office/word/2010/wordprocessingGroup" xmlns:wpi="http://schemas.microsoft.com/office/word/2010/wordprocessingInk" xmlns:wne="http://schemas.microsoft.com/office/word/2006/wordml" xmlns:wps="http://schemas.microsoft.com/office/word/2010/wordprocessingShape" mc:Ignorable="w14 w15 w16se w16cid w16 w16cex w16sdtdh w16sdtfl w16du wp14">
   <w:p>
     <w:pPr>
       <w:pStyle w:val="Cabealho"/>
@@ -19160,7 +19276,7 @@
 </file>
 
 <file path=word/header2.xml><?xml version="1.0" encoding="utf-8"?>
-<w:hdr xmlns:wpc="http://schemas.microsoft.com/office/word/2010/wordprocessingCanvas" xmlns:cx="http://schemas.microsoft.com/office/drawing/2014/chartex" xmlns:cx1="http://schemas.microsoft.com/office/drawing/2015/9/8/chartex" xmlns:mc="http://schemas.openxmlformats.org/markup-compatibility/2006" xmlns:o="urn:schemas-microsoft-com:office:office" xmlns:r="http://schemas.openxmlformats.org/officeDocument/2006/relationships" xmlns:m="http://schemas.openxmlformats.org/officeDocument/2006/math" xmlns:v="urn:schemas-microsoft-com:vml" xmlns:wp14="http://schemas.microsoft.com/office/word/2010/wordprocessingDrawing" xmlns:wp="http://schemas.openxmlformats.org/drawingml/2006/wordprocessingDrawing" xmlns:w10="urn:schemas-microsoft-com:office:word" xmlns:w="http://schemas.openxmlformats.org/wordprocessingml/2006/main" xmlns:w14="http://schemas.microsoft.com/office/word/2010/wordml" xmlns:w15="http://schemas.microsoft.com/office/word/2012/wordml" xmlns:w16se="http://schemas.microsoft.com/office/word/2015/wordml/symex" xmlns:wpg="http://schemas.microsoft.com/office/word/2010/wordprocessingGroup" xmlns:wpi="http://schemas.microsoft.com/office/word/2010/wordprocessingInk" xmlns:wne="http://schemas.microsoft.com/office/word/2006/wordml" xmlns:wps="http://schemas.microsoft.com/office/word/2010/wordprocessingShape" mc:Ignorable="w14 w15 w16se wp14">
+<w:hdr xmlns:wpc="http://schemas.microsoft.com/office/word/2010/wordprocessingCanvas" xmlns:cx="http://schemas.microsoft.com/office/drawing/2014/chartex" xmlns:cx1="http://schemas.microsoft.com/office/drawing/2015/9/8/chartex" xmlns:cx2="http://schemas.microsoft.com/office/drawing/2015/10/21/chartex" xmlns:cx3="http://schemas.microsoft.com/office/drawing/2016/5/9/chartex" xmlns:cx4="http://schemas.microsoft.com/office/drawing/2016/5/10/chartex" xmlns:cx5="http://schemas.microsoft.com/office/drawing/2016/5/11/chartex" xmlns:cx6="http://schemas.microsoft.com/office/drawing/2016/5/12/chartex" xmlns:cx7="http://schemas.microsoft.com/office/drawing/2016/5/13/chartex" xmlns:cx8="http://schemas.microsoft.com/office/drawing/2016/5/14/chartex" xmlns:mc="http://schemas.openxmlformats.org/markup-compatibility/2006" xmlns:aink="http://schemas.microsoft.com/office/drawing/2016/ink" xmlns:am3d="http://schemas.microsoft.com/office/drawing/2017/model3d" xmlns:o="urn:schemas-microsoft-com:office:office" xmlns:oel="http://schemas.microsoft.com/office/2019/extlst" xmlns:r="http://schemas.openxmlformats.org/officeDocument/2006/relationships" xmlns:m="http://schemas.openxmlformats.org/officeDocument/2006/math" xmlns:v="urn:schemas-microsoft-com:vml" xmlns:wp14="http://schemas.microsoft.com/office/word/2010/wordprocessingDrawing" xmlns:wp="http://schemas.openxmlformats.org/drawingml/2006/wordprocessingDrawing" xmlns:w10="urn:schemas-microsoft-com:office:word" xmlns:w="http://schemas.openxmlformats.org/wordprocessingml/2006/main" xmlns:w14="http://schemas.microsoft.com/office/word/2010/wordml" xmlns:w15="http://schemas.microsoft.com/office/word/2012/wordml" xmlns:w16cex="http://schemas.microsoft.com/office/word/2018/wordml/cex" xmlns:w16cid="http://schemas.microsoft.com/office/word/2016/wordml/cid" xmlns:w16="http://schemas.microsoft.com/office/word/2018/wordml" xmlns:w16du="http://schemas.microsoft.com/office/word/2023/wordml/word16du" xmlns:w16sdtdh="http://schemas.microsoft.com/office/word/2020/wordml/sdtdatahash" xmlns:w16sdtfl="http://schemas.microsoft.com/office/word/2024/wordml/sdtformatlock" xmlns:w16se="http://schemas.microsoft.com/office/word/2015/wordml/symex" xmlns:wpg="http://schemas.microsoft.com/office/word/2010/wordprocessingGroup" xmlns:wpi="http://schemas.microsoft.com/office/word/2010/wordprocessingInk" xmlns:wne="http://schemas.microsoft.com/office/word/2006/wordml" xmlns:wps="http://schemas.microsoft.com/office/word/2010/wordprocessingShape" mc:Ignorable="w14 w15 w16se w16cid w16 w16cex w16sdtdh w16sdtfl w16du wp14">
   <w:p>
     <w:pPr>
       <w:pStyle w:val="Cabealho"/>
@@ -19420,7 +19536,7 @@
               <v:stroke joinstyle="miter"/>
               <v:path gradientshapeok="t" o:connecttype="rect"/>
             </v:shapetype>
-            <v:shape id="Text Box 2" o:spid="_x0000_s1026" type="#_x0000_t202" style="position:absolute;left:0;text-align:left;margin-left:-59.25pt;margin-top:11.25pt;width:217.5pt;height:60.75pt;z-index:251698176;visibility:visible;mso-wrap-style:square;mso-width-percent:0;mso-height-percent:0;mso-wrap-distance-left:9pt;mso-wrap-distance-top:0;mso-wrap-distance-right:9pt;mso-wrap-distance-bottom:0;mso-position-horizontal:absolute;mso-position-horizontal-relative:margin;mso-position-vertical:absolute;mso-position-vertical-relative:text;mso-width-percent:0;mso-height-percent:0;mso-width-relative:margin;mso-height-relative:margin;v-text-anchor:top" o:gfxdata="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" filled="f" stroked="f">
+            <v:shape id="Text Box 2" o:spid="_x0000_s1026" type="#_x0000_t202" style="position:absolute;left:0;text-align:left;margin-left:-59.25pt;margin-top:11.25pt;width:217.5pt;height:60.75pt;z-index:251698176;visibility:visible;mso-wrap-style:square;mso-width-percent:0;mso-height-percent:0;mso-wrap-distance-left:9pt;mso-wrap-distance-top:0;mso-wrap-distance-right:9pt;mso-wrap-distance-bottom:0;mso-position-horizontal:absolute;mso-position-horizontal-relative:margin;mso-position-vertical:absolute;mso-position-vertical-relative:text;mso-width-percent:0;mso-height-percent:0;mso-width-relative:margin;mso-height-relative:margin;v-text-anchor:top" o:gfxdata="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" filled="f" stroked="f">
               <v:textbox>
                 <w:txbxContent>
                   <w:p>
@@ -19745,7 +19861,7 @@
         </mc:Choice>
         <mc:Fallback>
           <w:pict>
-            <v:shape w14:anchorId="6FB0F1DB" id="Text Box 25" o:spid="_x0000_s1027" type="#_x0000_t202" style="position:absolute;left:0;text-align:left;margin-left:0;margin-top:10.9pt;width:139.95pt;height:44pt;z-index:251671040;visibility:visible;mso-wrap-style:square;mso-width-percent:0;mso-height-percent:0;mso-wrap-distance-left:9pt;mso-wrap-distance-top:0;mso-wrap-distance-right:9pt;mso-wrap-distance-bottom:0;mso-position-horizontal:center;mso-position-horizontal-relative:margin;mso-position-vertical:absolute;mso-position-vertical-relative:text;mso-width-percent:0;mso-height-percent:0;mso-width-relative:margin;mso-height-relative:margin;v-text-anchor:top" o:gfxdata="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" filled="f" stroked="f">
+            <v:shape w14:anchorId="6FB0F1DB" id="Text Box 25" o:spid="_x0000_s1027" type="#_x0000_t202" style="position:absolute;left:0;text-align:left;margin-left:0;margin-top:10.9pt;width:139.95pt;height:44pt;z-index:251671040;visibility:visible;mso-wrap-style:square;mso-width-percent:0;mso-height-percent:0;mso-wrap-distance-left:9pt;mso-wrap-distance-top:0;mso-wrap-distance-right:9pt;mso-wrap-distance-bottom:0;mso-position-horizontal:center;mso-position-horizontal-relative:margin;mso-position-vertical:absolute;mso-position-vertical-relative:text;mso-width-percent:0;mso-height-percent:0;mso-width-relative:margin;mso-height-relative:margin;v-text-anchor:top" o:gfxdata="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" filled="f" stroked="f">
               <v:textbox>
                 <w:txbxContent>
                   <w:p>
@@ -19880,7 +19996,7 @@
 </file>
 
 <file path=word/header3.xml><?xml version="1.0" encoding="utf-8"?>
-<w:hdr xmlns:wpc="http://schemas.microsoft.com/office/word/2010/wordprocessingCanvas" xmlns:cx="http://schemas.microsoft.com/office/drawing/2014/chartex" xmlns:cx1="http://schemas.microsoft.com/office/drawing/2015/9/8/chartex" xmlns:mc="http://schemas.openxmlformats.org/markup-compatibility/2006" xmlns:o="urn:schemas-microsoft-com:office:office" xmlns:r="http://schemas.openxmlformats.org/officeDocument/2006/relationships" xmlns:m="http://schemas.openxmlformats.org/officeDocument/2006/math" xmlns:v="urn:schemas-microsoft-com:vml" xmlns:wp14="http://schemas.microsoft.com/office/word/2010/wordprocessingDrawing" xmlns:wp="http://schemas.openxmlformats.org/drawingml/2006/wordprocessingDrawing" xmlns:w10="urn:schemas-microsoft-com:office:word" xmlns:w="http://schemas.openxmlformats.org/wordprocessingml/2006/main" xmlns:w14="http://schemas.microsoft.com/office/word/2010/wordml" xmlns:w15="http://schemas.microsoft.com/office/word/2012/wordml" xmlns:w16se="http://schemas.microsoft.com/office/word/2015/wordml/symex" xmlns:wpg="http://schemas.microsoft.com/office/word/2010/wordprocessingGroup" xmlns:wpi="http://schemas.microsoft.com/office/word/2010/wordprocessingInk" xmlns:wne="http://schemas.microsoft.com/office/word/2006/wordml" xmlns:wps="http://schemas.microsoft.com/office/word/2010/wordprocessingShape" mc:Ignorable="w14 w15 w16se wp14">
+<w:hdr xmlns:wpc="http://schemas.microsoft.com/office/word/2010/wordprocessingCanvas" xmlns:cx="http://schemas.microsoft.com/office/drawing/2014/chartex" xmlns:cx1="http://schemas.microsoft.com/office/drawing/2015/9/8/chartex" xmlns:cx2="http://schemas.microsoft.com/office/drawing/2015/10/21/chartex" xmlns:cx3="http://schemas.microsoft.com/office/drawing/2016/5/9/chartex" xmlns:cx4="http://schemas.microsoft.com/office/drawing/2016/5/10/chartex" xmlns:cx5="http://schemas.microsoft.com/office/drawing/2016/5/11/chartex" xmlns:cx6="http://schemas.microsoft.com/office/drawing/2016/5/12/chartex" xmlns:cx7="http://schemas.microsoft.com/office/drawing/2016/5/13/chartex" xmlns:cx8="http://schemas.microsoft.com/office/drawing/2016/5/14/chartex" xmlns:mc="http://schemas.openxmlformats.org/markup-compatibility/2006" xmlns:aink="http://schemas.microsoft.com/office/drawing/2016/ink" xmlns:am3d="http://schemas.microsoft.com/office/drawing/2017/model3d" xmlns:o="urn:schemas-microsoft-com:office:office" xmlns:oel="http://schemas.microsoft.com/office/2019/extlst" xmlns:r="http://schemas.openxmlformats.org/officeDocument/2006/relationships" xmlns:m="http://schemas.openxmlformats.org/officeDocument/2006/math" xmlns:v="urn:schemas-microsoft-com:vml" xmlns:wp14="http://schemas.microsoft.com/office/word/2010/wordprocessingDrawing" xmlns:wp="http://schemas.openxmlformats.org/drawingml/2006/wordprocessingDrawing" xmlns:w10="urn:schemas-microsoft-com:office:word" xmlns:w="http://schemas.openxmlformats.org/wordprocessingml/2006/main" xmlns:w14="http://schemas.microsoft.com/office/word/2010/wordml" xmlns:w15="http://schemas.microsoft.com/office/word/2012/wordml" xmlns:w16cex="http://schemas.microsoft.com/office/word/2018/wordml/cex" xmlns:w16cid="http://schemas.microsoft.com/office/word/2016/wordml/cid" xmlns:w16="http://schemas.microsoft.com/office/word/2018/wordml" xmlns:w16du="http://schemas.microsoft.com/office/word/2023/wordml/word16du" xmlns:w16sdtdh="http://schemas.microsoft.com/office/word/2020/wordml/sdtdatahash" xmlns:w16sdtfl="http://schemas.microsoft.com/office/word/2024/wordml/sdtformatlock" xmlns:w16se="http://schemas.microsoft.com/office/word/2015/wordml/symex" xmlns:wpg="http://schemas.microsoft.com/office/word/2010/wordprocessingGroup" xmlns:wpi="http://schemas.microsoft.com/office/word/2010/wordprocessingInk" xmlns:wne="http://schemas.microsoft.com/office/word/2006/wordml" xmlns:wps="http://schemas.microsoft.com/office/word/2010/wordprocessingShape" mc:Ignorable="w14 w15 w16se w16cid w16 w16cex w16sdtdh w16sdtfl w16du wp14">
   <w:p>
     <w:pPr>
       <w:pStyle w:val="Cabealho"/>
@@ -20414,7 +20530,7 @@
 </file>
 
 <file path=word/numbering.xml><?xml version="1.0" encoding="utf-8"?>
-<w:numbering xmlns:wpc="http://schemas.microsoft.com/office/word/2010/wordprocessingCanvas" xmlns:cx="http://schemas.microsoft.com/office/drawing/2014/chartex" xmlns:cx1="http://schemas.microsoft.com/office/drawing/2015/9/8/chartex" xmlns:mc="http://schemas.openxmlformats.org/markup-compatibility/2006" xmlns:o="urn:schemas-microsoft-com:office:office" xmlns:r="http://schemas.openxmlformats.org/officeDocument/2006/relationships" xmlns:m="http://schemas.openxmlformats.org/officeDocument/2006/math" xmlns:v="urn:schemas-microsoft-com:vml" xmlns:wp14="http://schemas.microsoft.com/office/word/2010/wordprocessingDrawing" xmlns:wp="http://schemas.openxmlformats.org/drawingml/2006/wordprocessingDrawing" xmlns:w10="urn:schemas-microsoft-com:office:word" xmlns:w="http://schemas.openxmlformats.org/wordprocessingml/2006/main" xmlns:w14="http://schemas.microsoft.com/office/word/2010/wordml" xmlns:w15="http://schemas.microsoft.com/office/word/2012/wordml" xmlns:w16se="http://schemas.microsoft.com/office/word/2015/wordml/symex" xmlns:wpg="http://schemas.microsoft.com/office/word/2010/wordprocessingGroup" xmlns:wpi="http://schemas.microsoft.com/office/word/2010/wordprocessingInk" xmlns:wne="http://schemas.microsoft.com/office/word/2006/wordml" xmlns:wps="http://schemas.microsoft.com/office/word/2010/wordprocessingShape" mc:Ignorable="w14 w15 w16se wp14">
+<w:numbering xmlns:wpc="http://schemas.microsoft.com/office/word/2010/wordprocessingCanvas" xmlns:cx="http://schemas.microsoft.com/office/drawing/2014/chartex" xmlns:cx1="http://schemas.microsoft.com/office/drawing/2015/9/8/chartex" xmlns:cx2="http://schemas.microsoft.com/office/drawing/2015/10/21/chartex" xmlns:cx3="http://schemas.microsoft.com/office/drawing/2016/5/9/chartex" xmlns:cx4="http://schemas.microsoft.com/office/drawing/2016/5/10/chartex" xmlns:cx5="http://schemas.microsoft.com/office/drawing/2016/5/11/chartex" xmlns:cx6="http://schemas.microsoft.com/office/drawing/2016/5/12/chartex" xmlns:cx7="http://schemas.microsoft.com/office/drawing/2016/5/13/chartex" xmlns:cx8="http://schemas.microsoft.com/office/drawing/2016/5/14/chartex" xmlns:mc="http://schemas.openxmlformats.org/markup-compatibility/2006" xmlns:aink="http://schemas.microsoft.com/office/drawing/2016/ink" xmlns:am3d="http://schemas.microsoft.com/office/drawing/2017/model3d" xmlns:o="urn:schemas-microsoft-com:office:office" xmlns:oel="http://schemas.microsoft.com/office/2019/extlst" xmlns:r="http://schemas.openxmlformats.org/officeDocument/2006/relationships" xmlns:m="http://schemas.openxmlformats.org/officeDocument/2006/math" xmlns:v="urn:schemas-microsoft-com:vml" xmlns:wp14="http://schemas.microsoft.com/office/word/2010/wordprocessingDrawing" xmlns:wp="http://schemas.openxmlformats.org/drawingml/2006/wordprocessingDrawing" xmlns:w10="urn:schemas-microsoft-com:office:word" xmlns:w="http://schemas.openxmlformats.org/wordprocessingml/2006/main" xmlns:w14="http://schemas.microsoft.com/office/word/2010/wordml" xmlns:w15="http://schemas.microsoft.com/office/word/2012/wordml" xmlns:w16cex="http://schemas.microsoft.com/office/word/2018/wordml/cex" xmlns:w16cid="http://schemas.microsoft.com/office/word/2016/wordml/cid" xmlns:w16="http://schemas.microsoft.com/office/word/2018/wordml" xmlns:w16du="http://schemas.microsoft.com/office/word/2023/wordml/word16du" xmlns:w16sdtdh="http://schemas.microsoft.com/office/word/2020/wordml/sdtdatahash" xmlns:w16sdtfl="http://schemas.microsoft.com/office/word/2024/wordml/sdtformatlock" xmlns:w16se="http://schemas.microsoft.com/office/word/2015/wordml/symex" xmlns:wpg="http://schemas.microsoft.com/office/word/2010/wordprocessingGroup" xmlns:wpi="http://schemas.microsoft.com/office/word/2010/wordprocessingInk" xmlns:wne="http://schemas.microsoft.com/office/word/2006/wordml" xmlns:wps="http://schemas.microsoft.com/office/word/2010/wordprocessingShape" mc:Ignorable="w14 w15 w16se w16cid w16 w16cex w16sdtdh w16sdtfl w16du wp14">
   <w:abstractNum w:abstractNumId="0" w15:restartNumberingAfterBreak="0">
     <w:nsid w:val="076F59C1"/>
     <w:multiLevelType w:val="hybridMultilevel"/>
@@ -21581,22 +21697,22 @@
       </w:rPr>
     </w:lvl>
   </w:abstractNum>
-  <w:num w:numId="1">
+  <w:num w:numId="1" w16cid:durableId="1628701731">
     <w:abstractNumId w:val="3"/>
   </w:num>
-  <w:num w:numId="2">
+  <w:num w:numId="2" w16cid:durableId="1848015952">
     <w:abstractNumId w:val="6"/>
   </w:num>
-  <w:num w:numId="3">
+  <w:num w:numId="3" w16cid:durableId="2120449647">
     <w:abstractNumId w:val="2"/>
   </w:num>
-  <w:num w:numId="4">
+  <w:num w:numId="4" w16cid:durableId="58942286">
     <w:abstractNumId w:val="9"/>
   </w:num>
-  <w:num w:numId="5">
+  <w:num w:numId="5" w16cid:durableId="255142048">
     <w:abstractNumId w:val="11"/>
   </w:num>
-  <w:num w:numId="6">
+  <w:num w:numId="6" w16cid:durableId="696852721">
     <w:abstractNumId w:val="10"/>
     <w:lvlOverride w:ilvl="0">
       <w:startOverride w:val="1"/>
@@ -21626,7 +21742,7 @@
       <w:startOverride w:val="1"/>
     </w:lvlOverride>
   </w:num>
-  <w:num w:numId="7">
+  <w:num w:numId="7" w16cid:durableId="417214837">
     <w:abstractNumId w:val="5"/>
     <w:lvlOverride w:ilvl="0">
       <w:startOverride w:val="1"/>
@@ -21656,7 +21772,7 @@
       <w:startOverride w:val="1"/>
     </w:lvlOverride>
   </w:num>
-  <w:num w:numId="8">
+  <w:num w:numId="8" w16cid:durableId="668750383">
     <w:abstractNumId w:val="4"/>
     <w:lvlOverride w:ilvl="0">
       <w:startOverride w:val="1"/>
@@ -21686,16 +21802,16 @@
       <w:startOverride w:val="1"/>
     </w:lvlOverride>
   </w:num>
-  <w:num w:numId="9">
+  <w:num w:numId="9" w16cid:durableId="1184394488">
     <w:abstractNumId w:val="0"/>
   </w:num>
-  <w:num w:numId="10">
+  <w:num w:numId="10" w16cid:durableId="657923040">
     <w:abstractNumId w:val="1"/>
   </w:num>
-  <w:num w:numId="11">
+  <w:num w:numId="11" w16cid:durableId="972826100">
     <w:abstractNumId w:val="8"/>
   </w:num>
-  <w:num w:numId="12">
+  <w:num w:numId="12" w16cid:durableId="1599291424">
     <w:abstractNumId w:val="7"/>
   </w:num>
   <w:numIdMacAtCleanup w:val="8"/>
@@ -21703,7 +21819,7 @@
 </file>
 
 <file path=word/people.xml><?xml version="1.0" encoding="utf-8"?>
-<w15:people xmlns:wpc="http://schemas.microsoft.com/office/word/2010/wordprocessingCanvas" xmlns:cx="http://schemas.microsoft.com/office/drawing/2014/chartex" xmlns:cx1="http://schemas.microsoft.com/office/drawing/2015/9/8/chartex" xmlns:mc="http://schemas.openxmlformats.org/markup-compatibility/2006" xmlns:o="urn:schemas-microsoft-com:office:office" xmlns:r="http://schemas.openxmlformats.org/officeDocument/2006/relationships" xmlns:m="http://schemas.openxmlformats.org/officeDocument/2006/math" xmlns:v="urn:schemas-microsoft-com:vml" xmlns:wp14="http://schemas.microsoft.com/office/word/2010/wordprocessingDrawing" xmlns:wp="http://schemas.openxmlformats.org/drawingml/2006/wordprocessingDrawing" xmlns:w10="urn:schemas-microsoft-com:office:word" xmlns:w="http://schemas.openxmlformats.org/wordprocessingml/2006/main" xmlns:w14="http://schemas.microsoft.com/office/word/2010/wordml" xmlns:w15="http://schemas.microsoft.com/office/word/2012/wordml" xmlns:w16se="http://schemas.microsoft.com/office/word/2015/wordml/symex" xmlns:wpg="http://schemas.microsoft.com/office/word/2010/wordprocessingGroup" xmlns:wpi="http://schemas.microsoft.com/office/word/2010/wordprocessingInk" xmlns:wne="http://schemas.microsoft.com/office/word/2006/wordml" xmlns:wps="http://schemas.microsoft.com/office/word/2010/wordprocessingShape" mc:Ignorable="w14 w15 w16se wp14">
+<w15:people xmlns:wpc="http://schemas.microsoft.com/office/word/2010/wordprocessingCanvas" xmlns:cx="http://schemas.microsoft.com/office/drawing/2014/chartex" xmlns:cx1="http://schemas.microsoft.com/office/drawing/2015/9/8/chartex" xmlns:cx2="http://schemas.microsoft.com/office/drawing/2015/10/21/chartex" xmlns:cx3="http://schemas.microsoft.com/office/drawing/2016/5/9/chartex" xmlns:cx4="http://schemas.microsoft.com/office/drawing/2016/5/10/chartex" xmlns:cx5="http://schemas.microsoft.com/office/drawing/2016/5/11/chartex" xmlns:cx6="http://schemas.microsoft.com/office/drawing/2016/5/12/chartex" xmlns:cx7="http://schemas.microsoft.com/office/drawing/2016/5/13/chartex" xmlns:cx8="http://schemas.microsoft.com/office/drawing/2016/5/14/chartex" xmlns:mc="http://schemas.openxmlformats.org/markup-compatibility/2006" xmlns:aink="http://schemas.microsoft.com/office/drawing/2016/ink" xmlns:am3d="http://schemas.microsoft.com/office/drawing/2017/model3d" xmlns:o="urn:schemas-microsoft-com:office:office" xmlns:oel="http://schemas.microsoft.com/office/2019/extlst" xmlns:r="http://schemas.openxmlformats.org/officeDocument/2006/relationships" xmlns:m="http://schemas.openxmlformats.org/officeDocument/2006/math" xmlns:v="urn:schemas-microsoft-com:vml" xmlns:wp14="http://schemas.microsoft.com/office/word/2010/wordprocessingDrawing" xmlns:wp="http://schemas.openxmlformats.org/drawingml/2006/wordprocessingDrawing" xmlns:w10="urn:schemas-microsoft-com:office:word" xmlns:w="http://schemas.openxmlformats.org/wordprocessingml/2006/main" xmlns:w14="http://schemas.microsoft.com/office/word/2010/wordml" xmlns:w15="http://schemas.microsoft.com/office/word/2012/wordml" xmlns:w16cex="http://schemas.microsoft.com/office/word/2018/wordml/cex" xmlns:w16cid="http://schemas.microsoft.com/office/word/2016/wordml/cid" xmlns:w16="http://schemas.microsoft.com/office/word/2018/wordml" xmlns:w16du="http://schemas.microsoft.com/office/word/2023/wordml/word16du" xmlns:w16sdtdh="http://schemas.microsoft.com/office/word/2020/wordml/sdtdatahash" xmlns:w16sdtfl="http://schemas.microsoft.com/office/word/2024/wordml/sdtformatlock" xmlns:w16se="http://schemas.microsoft.com/office/word/2015/wordml/symex" xmlns:wpg="http://schemas.microsoft.com/office/word/2010/wordprocessingGroup" xmlns:wpi="http://schemas.microsoft.com/office/word/2010/wordprocessingInk" xmlns:wne="http://schemas.microsoft.com/office/word/2006/wordml" xmlns:wps="http://schemas.microsoft.com/office/word/2010/wordprocessingShape" mc:Ignorable="w14 w15 w16se w16cid w16 w16cex w16sdtdh w16sdtfl w16du wp14">
   <w15:person w15:author="Camila Borenstein | SpaldingSertori">
     <w15:presenceInfo w15:providerId="AD" w15:userId="S::Camila@spaldingsertori.com.br::d2a36750-6c23-45f8-972c-2d984d31ba01"/>
   </w15:person>
@@ -21711,7 +21827,7 @@
 </file>
 
 <file path=word/styles.xml><?xml version="1.0" encoding="utf-8"?>
-<w:styles xmlns:mc="http://schemas.openxmlformats.org/markup-compatibility/2006" xmlns:r="http://schemas.openxmlformats.org/officeDocument/2006/relationships" xmlns:w="http://schemas.openxmlformats.org/wordprocessingml/2006/main" xmlns:w14="http://schemas.microsoft.com/office/word/2010/wordml" xmlns:w15="http://schemas.microsoft.com/office/word/2012/wordml" xmlns:w16se="http://schemas.microsoft.com/office/word/2015/wordml/symex" mc:Ignorable="w14 w15 w16se">
+<w:styles xmlns:mc="http://schemas.openxmlformats.org/markup-compatibility/2006" xmlns:r="http://schemas.openxmlformats.org/officeDocument/2006/relationships" xmlns:w="http://schemas.openxmlformats.org/wordprocessingml/2006/main" xmlns:w14="http://schemas.microsoft.com/office/word/2010/wordml" xmlns:w15="http://schemas.microsoft.com/office/word/2012/wordml" xmlns:w16cex="http://schemas.microsoft.com/office/word/2018/wordml/cex" xmlns:w16cid="http://schemas.microsoft.com/office/word/2016/wordml/cid" xmlns:w16="http://schemas.microsoft.com/office/word/2018/wordml" xmlns:w16du="http://schemas.microsoft.com/office/word/2023/wordml/word16du" xmlns:w16sdtdh="http://schemas.microsoft.com/office/word/2020/wordml/sdtdatahash" xmlns:w16sdtfl="http://schemas.microsoft.com/office/word/2024/wordml/sdtformatlock" xmlns:w16se="http://schemas.microsoft.com/office/word/2015/wordml/symex" mc:Ignorable="w14 w15 w16se w16cid w16 w16cex w16sdtdh w16sdtfl w16du">
   <w:docDefaults>
     <w:rPrDefault>
       <w:rPr>
@@ -21723,7 +21839,7 @@
     </w:rPrDefault>
     <w:pPrDefault/>
   </w:docDefaults>
-  <w:latentStyles w:defLockedState="0" w:defUIPriority="99" w:defSemiHidden="0" w:defUnhideWhenUsed="0" w:defQFormat="0" w:count="371">
+  <w:latentStyles w:defLockedState="0" w:defUIPriority="99" w:defSemiHidden="0" w:defUnhideWhenUsed="0" w:defQFormat="0" w:count="376">
     <w:lsdException w:name="Normal" w:uiPriority="0" w:qFormat="1"/>
     <w:lsdException w:name="heading 1" w:uiPriority="0" w:qFormat="1"/>
     <w:lsdException w:name="heading 2" w:semiHidden="1" w:uiPriority="0" w:unhideWhenUsed="1" w:qFormat="1"/>
@@ -22095,6 +22211,11 @@
     <w:lsdException w:name="List Table 5 Dark Accent 6" w:uiPriority="50"/>
     <w:lsdException w:name="List Table 6 Colorful Accent 6" w:uiPriority="51"/>
     <w:lsdException w:name="List Table 7 Colorful Accent 6" w:uiPriority="52"/>
+    <w:lsdException w:name="Mention" w:semiHidden="1" w:unhideWhenUsed="1"/>
+    <w:lsdException w:name="Smart Hyperlink" w:semiHidden="1" w:unhideWhenUsed="1"/>
+    <w:lsdException w:name="Hashtag" w:semiHidden="1" w:unhideWhenUsed="1"/>
+    <w:lsdException w:name="Unresolved Mention" w:semiHidden="1" w:unhideWhenUsed="1"/>
+    <w:lsdException w:name="Smart Link" w:semiHidden="1" w:unhideWhenUsed="1"/>
   </w:latentStyles>
   <w:style w:type="paragraph" w:default="1" w:styleId="Normal">
     <w:name w:val="Normal"/>
@@ -23335,53 +23456,7 @@
 </file>
 
 <file path=customXml/item1.xml><?xml version="1.0" encoding="utf-8"?>
-<?mso-contentType ?>
-<spe:Receivers xmlns:spe="http://schemas.microsoft.com/sharepoint/events">
-  <Receiver>
-    <Name>Document ID Generator</Name>
-    <Synchronization>Synchronous</Synchronization>
-    <Type>10001</Type>
-    <SequenceNumber>1000</SequenceNumber>
-    <Url/>
-    <Assembly>Microsoft.Office.DocumentManagement, Version=16.0.0.0, Culture=neutral, PublicKeyToken=71e9bce111e9429c</Assembly>
-    <Class>Microsoft.Office.DocumentManagement.Internal.DocIdHandler</Class>
-    <Data/>
-    <Filter/>
-  </Receiver>
-  <Receiver>
-    <Name>Document ID Generator</Name>
-    <Synchronization>Synchronous</Synchronization>
-    <Type>10002</Type>
-    <SequenceNumber>1001</SequenceNumber>
-    <Url/>
-    <Assembly>Microsoft.Office.DocumentManagement, Version=16.0.0.0, Culture=neutral, PublicKeyToken=71e9bce111e9429c</Assembly>
-    <Class>Microsoft.Office.DocumentManagement.Internal.DocIdHandler</Class>
-    <Data/>
-    <Filter/>
-  </Receiver>
-  <Receiver>
-    <Name>Document ID Generator</Name>
-    <Synchronization>Synchronous</Synchronization>
-    <Type>10004</Type>
-    <SequenceNumber>1002</SequenceNumber>
-    <Url/>
-    <Assembly>Microsoft.Office.DocumentManagement, Version=16.0.0.0, Culture=neutral, PublicKeyToken=71e9bce111e9429c</Assembly>
-    <Class>Microsoft.Office.DocumentManagement.Internal.DocIdHandler</Class>
-    <Data/>
-    <Filter/>
-  </Receiver>
-  <Receiver>
-    <Name>Document ID Generator</Name>
-    <Synchronization>Synchronous</Synchronization>
-    <Type>10006</Type>
-    <SequenceNumber>1003</SequenceNumber>
-    <Url/>
-    <Assembly>Microsoft.Office.DocumentManagement, Version=16.0.0.0, Culture=neutral, PublicKeyToken=71e9bce111e9429c</Assembly>
-    <Class>Microsoft.Office.DocumentManagement.Internal.DocIdHandler</Class>
-    <Data/>
-    <Filter/>
-  </Receiver>
-</spe:Receivers>
+<b:Sources xmlns:b="http://schemas.openxmlformats.org/officeDocument/2006/bibliography" xmlns="http://schemas.openxmlformats.org/officeDocument/2006/bibliography" SelectedStyle="\APASixthEditionOfficeOnline.xsl" StyleName="APA" Version="6"/>
 </file>
 
 <file path=customXml/item2.xml><?xml version="1.0" encoding="utf-8"?>
@@ -23950,6 +24025,65 @@
 </file>
 
 <file path=customXml/item3.xml><?xml version="1.0" encoding="utf-8"?>
+<?mso-contentType ?>
+<FormTemplates xmlns="http://schemas.microsoft.com/sharepoint/v3/contenttype/forms">
+  <Display>DocumentLibraryForm</Display>
+  <Edit>DocumentLibraryForm</Edit>
+  <New>DocumentLibraryForm</New>
+</FormTemplates>
+</file>
+
+<file path=customXml/item4.xml><?xml version="1.0" encoding="utf-8"?>
+<?mso-contentType ?>
+<spe:Receivers xmlns:spe="http://schemas.microsoft.com/sharepoint/events">
+  <Receiver>
+    <Name>Document ID Generator</Name>
+    <Synchronization>Synchronous</Synchronization>
+    <Type>10001</Type>
+    <SequenceNumber>1000</SequenceNumber>
+    <Url/>
+    <Assembly>Microsoft.Office.DocumentManagement, Version=16.0.0.0, Culture=neutral, PublicKeyToken=71e9bce111e9429c</Assembly>
+    <Class>Microsoft.Office.DocumentManagement.Internal.DocIdHandler</Class>
+    <Data/>
+    <Filter/>
+  </Receiver>
+  <Receiver>
+    <Name>Document ID Generator</Name>
+    <Synchronization>Synchronous</Synchronization>
+    <Type>10002</Type>
+    <SequenceNumber>1001</SequenceNumber>
+    <Url/>
+    <Assembly>Microsoft.Office.DocumentManagement, Version=16.0.0.0, Culture=neutral, PublicKeyToken=71e9bce111e9429c</Assembly>
+    <Class>Microsoft.Office.DocumentManagement.Internal.DocIdHandler</Class>
+    <Data/>
+    <Filter/>
+  </Receiver>
+  <Receiver>
+    <Name>Document ID Generator</Name>
+    <Synchronization>Synchronous</Synchronization>
+    <Type>10004</Type>
+    <SequenceNumber>1002</SequenceNumber>
+    <Url/>
+    <Assembly>Microsoft.Office.DocumentManagement, Version=16.0.0.0, Culture=neutral, PublicKeyToken=71e9bce111e9429c</Assembly>
+    <Class>Microsoft.Office.DocumentManagement.Internal.DocIdHandler</Class>
+    <Data/>
+    <Filter/>
+  </Receiver>
+  <Receiver>
+    <Name>Document ID Generator</Name>
+    <Synchronization>Synchronous</Synchronization>
+    <Type>10006</Type>
+    <SequenceNumber>1003</SequenceNumber>
+    <Url/>
+    <Assembly>Microsoft.Office.DocumentManagement, Version=16.0.0.0, Culture=neutral, PublicKeyToken=71e9bce111e9429c</Assembly>
+    <Class>Microsoft.Office.DocumentManagement.Internal.DocIdHandler</Class>
+    <Data/>
+    <Filter/>
+  </Receiver>
+</spe:Receivers>
+</file>
+
+<file path=customXml/item5.xml><?xml version="1.0" encoding="utf-8"?>
 <p:properties xmlns:p="http://schemas.microsoft.com/office/2006/metadata/properties" xmlns:xsi="http://www.w3.org/2001/XMLSchema-instance" xmlns:pc="http://schemas.microsoft.com/office/infopath/2007/PartnerControls">
   <documentManagement>
     <Area_do_Respons_x00e1_vel xmlns="e9de385e-e4f9-4e50-98fa-ea9eb88918d5" xsi:nil="true"/>
@@ -24009,23 +24143,10 @@
 </p:properties>
 </file>
 
-<file path=customXml/item4.xml><?xml version="1.0" encoding="utf-8"?>
-<?mso-contentType ?>
-<FormTemplates xmlns="http://schemas.microsoft.com/sharepoint/v3/contenttype/forms">
-  <Display>DocumentLibraryForm</Display>
-  <Edit>DocumentLibraryForm</Edit>
-  <New>DocumentLibraryForm</New>
-</FormTemplates>
-</file>
-
-<file path=customXml/item5.xml><?xml version="1.0" encoding="utf-8"?>
-<b:Sources xmlns:b="http://schemas.openxmlformats.org/officeDocument/2006/bibliography" xmlns="http://schemas.openxmlformats.org/officeDocument/2006/bibliography" SelectedStyle="\APASixthEditionOfficeOnline.xsl" StyleName="APA" Version="6"/>
-</file>
-
 <file path=customXml/itemProps1.xml><?xml version="1.0" encoding="utf-8"?>
-<ds:datastoreItem xmlns:ds="http://schemas.openxmlformats.org/officeDocument/2006/customXml" ds:itemID="{B8887847-D8B9-4521-915F-1810A0CF2118}">
+<ds:datastoreItem xmlns:ds="http://schemas.openxmlformats.org/officeDocument/2006/customXml" ds:itemID="{F9158B4B-8978-4239-9CF1-D51354E93E95}">
   <ds:schemaRefs>
-    <ds:schemaRef ds:uri="http://schemas.microsoft.com/sharepoint/events"/>
+    <ds:schemaRef ds:uri="http://schemas.openxmlformats.org/officeDocument/2006/bibliography"/>
   </ds:schemaRefs>
 </ds:datastoreItem>
 </file>
@@ -24050,23 +24171,6 @@
 </file>
 
 <file path=customXml/itemProps3.xml><?xml version="1.0" encoding="utf-8"?>
-<ds:datastoreItem xmlns:ds="http://schemas.openxmlformats.org/officeDocument/2006/customXml" ds:itemID="{71C68713-DBBC-481C-BF0F-C776AD5EE41B}">
-  <ds:schemaRefs>
-    <ds:schemaRef ds:uri="http://purl.org/dc/dcmitype/"/>
-    <ds:schemaRef ds:uri="http://schemas.openxmlformats.org/package/2006/metadata/core-properties"/>
-    <ds:schemaRef ds:uri="http://schemas.microsoft.com/office/2006/metadata/properties"/>
-    <ds:schemaRef ds:uri="64097ab0-f730-4ced-a94d-81f432f6e28d"/>
-    <ds:schemaRef ds:uri="http://purl.org/dc/terms/"/>
-    <ds:schemaRef ds:uri="http://www.w3.org/XML/1998/namespace"/>
-    <ds:schemaRef ds:uri="http://purl.org/dc/elements/1.1/"/>
-    <ds:schemaRef ds:uri="http://schemas.microsoft.com/office/2006/documentManagement/types"/>
-    <ds:schemaRef ds:uri="http://schemas.microsoft.com/office/infopath/2007/PartnerControls"/>
-    <ds:schemaRef ds:uri="e9de385e-e4f9-4e50-98fa-ea9eb88918d5"/>
-  </ds:schemaRefs>
-</ds:datastoreItem>
-</file>
-
-<file path=customXml/itemProps4.xml><?xml version="1.0" encoding="utf-8"?>
 <ds:datastoreItem xmlns:ds="http://schemas.openxmlformats.org/officeDocument/2006/customXml" ds:itemID="{D9793097-C3E3-49CD-AC8C-78EA620CAAC0}">
   <ds:schemaRefs>
     <ds:schemaRef ds:uri="http://schemas.microsoft.com/sharepoint/v3/contenttype/forms"/>
@@ -24074,10 +24178,27 @@
 </ds:datastoreItem>
 </file>
 
+<file path=customXml/itemProps4.xml><?xml version="1.0" encoding="utf-8"?>
+<ds:datastoreItem xmlns:ds="http://schemas.openxmlformats.org/officeDocument/2006/customXml" ds:itemID="{B8887847-D8B9-4521-915F-1810A0CF2118}">
+  <ds:schemaRefs>
+    <ds:schemaRef ds:uri="http://schemas.microsoft.com/sharepoint/events"/>
+  </ds:schemaRefs>
+</ds:datastoreItem>
+</file>
+
 <file path=customXml/itemProps5.xml><?xml version="1.0" encoding="utf-8"?>
-<ds:datastoreItem xmlns:ds="http://schemas.openxmlformats.org/officeDocument/2006/customXml" ds:itemID="{7D5F0882-47B3-4BE4-ACFD-23F740B82179}">
+<ds:datastoreItem xmlns:ds="http://schemas.openxmlformats.org/officeDocument/2006/customXml" ds:itemID="{71C68713-DBBC-481C-BF0F-C776AD5EE41B}">
   <ds:schemaRefs>
-    <ds:schemaRef ds:uri="http://schemas.openxmlformats.org/officeDocument/2006/bibliography"/>
+    <ds:schemaRef ds:uri="http://schemas.microsoft.com/office/2006/metadata/properties"/>
+    <ds:schemaRef ds:uri="http://purl.org/dc/terms/"/>
+    <ds:schemaRef ds:uri="http://schemas.openxmlformats.org/package/2006/metadata/core-properties"/>
+    <ds:schemaRef ds:uri="http://purl.org/dc/dcmitype/"/>
+    <ds:schemaRef ds:uri="http://purl.org/dc/elements/1.1/"/>
+    <ds:schemaRef ds:uri="http://www.w3.org/XML/1998/namespace"/>
+    <ds:schemaRef ds:uri="http://schemas.microsoft.com/office/infopath/2007/PartnerControls"/>
+    <ds:schemaRef ds:uri="http://schemas.microsoft.com/office/2006/documentManagement/types"/>
+    <ds:schemaRef ds:uri="64097ab0-f730-4ced-a94d-81f432f6e28d"/>
+    <ds:schemaRef ds:uri="e9de385e-e4f9-4e50-98fa-ea9eb88918d5"/>
   </ds:schemaRefs>
 </ds:datastoreItem>
 </file>
</xml_diff>